<commit_message>
Final draft of lab_1_0 assignment.
</commit_message>
<xml_diff>
--- a/lab_1_0/statement/lab 1.0.docx
+++ b/lab_1_0/statement/lab 1.0.docx
@@ -90,7 +90,23 @@
         <w:t>which manipulate</w:t>
       </w:r>
       <w:r>
-        <w:t xml:space="preserve"> hardware directly. Systems software is quite broad: it can range from a simple bare-metal application for an embedded system to a complex linux device driver for a high-speed PCIe interface </w:t>
+        <w:t xml:space="preserve"> hardware directly. Systems software is quite broad: it can range from a simple bare-metal application for an embedded system to a complex </w:t>
+      </w:r>
+      <w:proofErr w:type="spellStart"/>
+      <w:r>
+        <w:t>linux</w:t>
+      </w:r>
+      <w:proofErr w:type="spellEnd"/>
+      <w:r>
+        <w:t xml:space="preserve"> device driver for a high-speed </w:t>
+      </w:r>
+      <w:proofErr w:type="spellStart"/>
+      <w:r>
+        <w:t>PCIe</w:t>
+      </w:r>
+      <w:proofErr w:type="spellEnd"/>
+      <w:r>
+        <w:t xml:space="preserve"> interface </w:t>
       </w:r>
       <w:r>
         <w:sym w:font="Wingdings" w:char="F04A"/>
@@ -224,6 +240,260 @@
         <w:pStyle w:val="Heading2"/>
       </w:pPr>
       <w:r>
+        <w:t>Pulse Width Modulation (PWM)</w:t>
+      </w:r>
+    </w:p>
+    <w:p>
+      <w:r>
+        <w:t>Pulse-width modulation</w:t>
+      </w:r>
+      <w:r>
+        <w:t xml:space="preserve"> is a modulation technique used to encode a message into a pulsing signal. </w:t>
+      </w:r>
+      <w:r>
+        <w:t>I</w:t>
+      </w:r>
+      <w:r>
+        <w:t>t</w:t>
+      </w:r>
+      <w:r>
+        <w:t xml:space="preserve"> is primarily</w:t>
+      </w:r>
+      <w:r>
+        <w:t xml:space="preserve"> use</w:t>
+      </w:r>
+      <w:r>
+        <w:t>d</w:t>
+      </w:r>
+      <w:r>
+        <w:t xml:space="preserve"> to control the power supplied to electrical devices, especially to inertial loads such as motors</w:t>
+      </w:r>
+      <w:r>
+        <w:t>.</w:t>
+      </w:r>
+    </w:p>
+    <w:p>
+      <w:pPr>
+        <w:keepNext/>
+        <w:jc w:val="center"/>
+      </w:pPr>
+      <w:r>
+        <w:rPr>
+          <w:noProof/>
+        </w:rPr>
+        <w:drawing>
+          <wp:inline distT="0" distB="0" distL="0" distR="0" wp14:anchorId="2863C045" wp14:editId="2A7B812B">
+            <wp:extent cx="2149835" cy="1514104"/>
+            <wp:effectExtent l="0" t="0" r="3175" b="0"/>
+            <wp:docPr id="4" name="Picture 4"/>
+            <wp:cNvGraphicFramePr>
+              <a:graphicFrameLocks xmlns:a="http://schemas.openxmlformats.org/drawingml/2006/main" noChangeAspect="1"/>
+            </wp:cNvGraphicFramePr>
+            <a:graphic xmlns:a="http://schemas.openxmlformats.org/drawingml/2006/main">
+              <a:graphicData uri="http://schemas.openxmlformats.org/drawingml/2006/picture">
+                <pic:pic xmlns:pic="http://schemas.openxmlformats.org/drawingml/2006/picture">
+                  <pic:nvPicPr>
+                    <pic:cNvPr id="4" name="pwm_explanation.jpg"/>
+                    <pic:cNvPicPr/>
+                  </pic:nvPicPr>
+                  <pic:blipFill>
+                    <a:blip r:embed="rId8">
+                      <a:extLst>
+                        <a:ext uri="{28A0092B-C50C-407E-A947-70E740481C1C}">
+                          <a14:useLocalDpi xmlns:a14="http://schemas.microsoft.com/office/drawing/2010/main" val="0"/>
+                        </a:ext>
+                      </a:extLst>
+                    </a:blip>
+                    <a:stretch>
+                      <a:fillRect/>
+                    </a:stretch>
+                  </pic:blipFill>
+                  <pic:spPr>
+                    <a:xfrm>
+                      <a:off x="0" y="0"/>
+                      <a:ext cx="2166250" cy="1525665"/>
+                    </a:xfrm>
+                    <a:prstGeom prst="rect">
+                      <a:avLst/>
+                    </a:prstGeom>
+                  </pic:spPr>
+                </pic:pic>
+              </a:graphicData>
+            </a:graphic>
+          </wp:inline>
+        </w:drawing>
+      </w:r>
+      <w:r>
+        <w:t xml:space="preserve"> </w:t>
+      </w:r>
+      <w:r>
+        <w:rPr>
+          <w:noProof/>
+        </w:rPr>
+        <w:drawing>
+          <wp:inline distT="0" distB="0" distL="0" distR="0" wp14:anchorId="77405AD1" wp14:editId="7C72B122">
+            <wp:extent cx="3726867" cy="1341672"/>
+            <wp:effectExtent l="0" t="0" r="6985" b="0"/>
+            <wp:docPr id="1" name="Picture 1"/>
+            <wp:cNvGraphicFramePr>
+              <a:graphicFrameLocks xmlns:a="http://schemas.openxmlformats.org/drawingml/2006/main" noChangeAspect="1"/>
+            </wp:cNvGraphicFramePr>
+            <a:graphic xmlns:a="http://schemas.openxmlformats.org/drawingml/2006/main">
+              <a:graphicData uri="http://schemas.openxmlformats.org/drawingml/2006/picture">
+                <pic:pic xmlns:pic="http://schemas.openxmlformats.org/drawingml/2006/picture">
+                  <pic:nvPicPr>
+                    <pic:cNvPr id="1" name="pwm_servo.png"/>
+                    <pic:cNvPicPr/>
+                  </pic:nvPicPr>
+                  <pic:blipFill>
+                    <a:blip r:embed="rId9">
+                      <a:extLst>
+                        <a:ext uri="{28A0092B-C50C-407E-A947-70E740481C1C}">
+                          <a14:useLocalDpi xmlns:a14="http://schemas.microsoft.com/office/drawing/2010/main" val="0"/>
+                        </a:ext>
+                      </a:extLst>
+                    </a:blip>
+                    <a:stretch>
+                      <a:fillRect/>
+                    </a:stretch>
+                  </pic:blipFill>
+                  <pic:spPr>
+                    <a:xfrm>
+                      <a:off x="0" y="0"/>
+                      <a:ext cx="3818291" cy="1374585"/>
+                    </a:xfrm>
+                    <a:prstGeom prst="rect">
+                      <a:avLst/>
+                    </a:prstGeom>
+                  </pic:spPr>
+                </pic:pic>
+              </a:graphicData>
+            </a:graphic>
+          </wp:inline>
+        </w:drawing>
+      </w:r>
+    </w:p>
+    <w:p>
+      <w:pPr>
+        <w:pStyle w:val="Caption"/>
+        <w:jc w:val="center"/>
+      </w:pPr>
+      <w:bookmarkStart w:id="0" w:name="_Ref475599546"/>
+      <w:r>
+        <w:t xml:space="preserve">Figure </w:t>
+      </w:r>
+      <w:fldSimple w:instr=" SEQ Figure \* ARABIC ">
+        <w:r>
+          <w:rPr>
+            <w:noProof/>
+          </w:rPr>
+          <w:t>1</w:t>
+        </w:r>
+      </w:fldSimple>
+      <w:bookmarkEnd w:id="0"/>
+      <w:r>
+        <w:t>. PWM and Servomotors</w:t>
+      </w:r>
+    </w:p>
+    <w:p>
+      <w:r>
+        <w:lastRenderedPageBreak/>
+        <w:t xml:space="preserve">A PWM is characterized by a </w:t>
+      </w:r>
+      <w:r>
+        <w:rPr>
+          <w:rStyle w:val="Emphasis"/>
+        </w:rPr>
+        <w:t>period</w:t>
+      </w:r>
+      <w:r>
+        <w:t xml:space="preserve"> and a </w:t>
+      </w:r>
+      <w:r>
+        <w:rPr>
+          <w:rStyle w:val="Emphasis"/>
+        </w:rPr>
+        <w:t>duty cycle</w:t>
+      </w:r>
+      <w:r>
+        <w:t xml:space="preserve"> (see </w:t>
+      </w:r>
+      <w:r>
+        <w:fldChar w:fldCharType="begin"/>
+      </w:r>
+      <w:r>
+        <w:instrText xml:space="preserve"> REF _Ref475599546 \h </w:instrText>
+      </w:r>
+      <w:r>
+        <w:fldChar w:fldCharType="separate"/>
+      </w:r>
+      <w:r>
+        <w:t xml:space="preserve">Figure </w:t>
+      </w:r>
+      <w:r>
+        <w:rPr>
+          <w:noProof/>
+        </w:rPr>
+        <w:t>1</w:t>
+      </w:r>
+      <w:r>
+        <w:fldChar w:fldCharType="end"/>
+      </w:r>
+      <w:r>
+        <w:t xml:space="preserve"> for an example).</w:t>
+      </w:r>
+      <w:r>
+        <w:t xml:space="preserve"> The typical values for the period is around 25 </w:t>
+      </w:r>
+      <w:proofErr w:type="spellStart"/>
+      <w:r>
+        <w:t>ms</w:t>
+      </w:r>
+      <w:proofErr w:type="spellEnd"/>
+      <w:r>
+        <w:t xml:space="preserve"> with a duty cycle varying from 1</w:t>
+      </w:r>
+      <w:r>
+        <w:t xml:space="preserve"> </w:t>
+      </w:r>
+      <w:r>
+        <w:t>–</w:t>
+      </w:r>
+      <w:r>
+        <w:t xml:space="preserve"> </w:t>
+      </w:r>
+      <w:r>
+        <w:t>2</w:t>
+      </w:r>
+      <w:r>
+        <w:t xml:space="preserve"> </w:t>
+      </w:r>
+      <w:proofErr w:type="spellStart"/>
+      <w:r>
+        <w:t>ms</w:t>
+      </w:r>
+      <w:proofErr w:type="spellEnd"/>
+      <w:r>
+        <w:t xml:space="preserve"> (n</w:t>
+      </w:r>
+      <w:r>
+        <w:t>ote though that many circuits do</w:t>
+      </w:r>
+      <w:r>
+        <w:t xml:space="preserve"> deviate from these values</w:t>
+      </w:r>
+      <w:r>
+        <w:t>)</w:t>
+      </w:r>
+      <w:r>
+        <w:t>.</w:t>
+      </w:r>
+    </w:p>
+    <w:p>
+      <w:pPr>
+        <w:pStyle w:val="Heading2"/>
+      </w:pPr>
+      <w:r>
         <w:t>System Schematic</w:t>
       </w:r>
     </w:p>
@@ -247,7 +517,7 @@
         <w:rPr>
           <w:noProof/>
         </w:rPr>
-        <w:t>1</w:t>
+        <w:t>2</w:t>
       </w:r>
       <w:r>
         <w:fldChar w:fldCharType="end"/>
@@ -267,54 +537,71 @@
     </w:p>
     <w:p>
       <w:pPr>
-        <w:pStyle w:val="monospace"/>
-      </w:pPr>
-      <w:r>
-        <w:t>Clock &amp; Reset</w:t>
-      </w:r>
-    </w:p>
-    <w:p>
-      <w:pPr>
-        <w:pStyle w:val="monospace"/>
-      </w:pPr>
-      <w:r>
-        <w:t>Nios II CPU</w:t>
-      </w:r>
-    </w:p>
-    <w:p>
-      <w:pPr>
-        <w:pStyle w:val="monospace"/>
-      </w:pPr>
-      <w:r>
-        <w:t>On-chip memory</w:t>
-      </w:r>
-    </w:p>
-    <w:p>
-      <w:pPr>
-        <w:pStyle w:val="monospace"/>
-      </w:pPr>
-      <w:r>
-        <w:t>JTAG UART</w:t>
-      </w:r>
-    </w:p>
-    <w:p>
-      <w:pPr>
-        <w:pStyle w:val="monospace"/>
-      </w:pPr>
-      <w:r>
-        <w:t>2 PWM generators</w:t>
-      </w:r>
-    </w:p>
-    <w:p>
-      <w:pPr>
-        <w:pStyle w:val="monospace"/>
+        <w:pStyle w:val="ListParagraph"/>
         <w:numPr>
           <w:ilvl w:val="0"/>
-          <w:numId w:val="0"/>
+          <w:numId w:val="28"/>
         </w:numPr>
       </w:pPr>
       <w:r>
-        <w:lastRenderedPageBreak/>
+        <w:t>Clock &amp; Reset</w:t>
+      </w:r>
+    </w:p>
+    <w:p>
+      <w:pPr>
+        <w:pStyle w:val="ListParagraph"/>
+        <w:numPr>
+          <w:ilvl w:val="0"/>
+          <w:numId w:val="28"/>
+        </w:numPr>
+      </w:pPr>
+      <w:proofErr w:type="spellStart"/>
+      <w:r>
+        <w:t>Nios</w:t>
+      </w:r>
+      <w:proofErr w:type="spellEnd"/>
+      <w:r>
+        <w:t xml:space="preserve"> II CPU</w:t>
+      </w:r>
+    </w:p>
+    <w:p>
+      <w:pPr>
+        <w:pStyle w:val="ListParagraph"/>
+        <w:numPr>
+          <w:ilvl w:val="0"/>
+          <w:numId w:val="28"/>
+        </w:numPr>
+      </w:pPr>
+      <w:r>
+        <w:t>On-chip memory</w:t>
+      </w:r>
+    </w:p>
+    <w:p>
+      <w:pPr>
+        <w:pStyle w:val="ListParagraph"/>
+        <w:numPr>
+          <w:ilvl w:val="0"/>
+          <w:numId w:val="28"/>
+        </w:numPr>
+      </w:pPr>
+      <w:r>
+        <w:t>JTAG UART</w:t>
+      </w:r>
+    </w:p>
+    <w:p>
+      <w:pPr>
+        <w:pStyle w:val="ListParagraph"/>
+        <w:numPr>
+          <w:ilvl w:val="0"/>
+          <w:numId w:val="28"/>
+        </w:numPr>
+      </w:pPr>
+      <w:r>
+        <w:t>2 PWM generators</w:t>
+      </w:r>
+    </w:p>
+    <w:p>
+      <w:r>
         <w:t xml:space="preserve">In our system, the CPU is the only master, and </w:t>
       </w:r>
       <w:r>
@@ -378,7 +665,7 @@
                     <pic:cNvPicPr/>
                   </pic:nvPicPr>
                   <pic:blipFill>
-                    <a:blip r:embed="rId8" cstate="print">
+                    <a:blip r:embed="rId10" cstate="print">
                       <a:extLst>
                         <a:ext uri="{28A0092B-C50C-407E-A947-70E740481C1C}">
                           <a14:useLocalDpi xmlns:a14="http://schemas.microsoft.com/office/drawing/2010/main" val="0"/>
@@ -410,44 +697,34 @@
         <w:pStyle w:val="Caption"/>
         <w:jc w:val="center"/>
       </w:pPr>
-      <w:bookmarkStart w:id="0" w:name="_Ref475583599"/>
+      <w:bookmarkStart w:id="1" w:name="_Ref475583599"/>
       <w:r>
         <w:t xml:space="preserve">Figure </w:t>
       </w:r>
-      <w:r>
-        <w:fldChar w:fldCharType="begin"/>
-      </w:r>
-      <w:r>
-        <w:instrText xml:space="preserve"> SEQ Figure \* ARABIC </w:instrText>
-      </w:r>
-      <w:r>
-        <w:fldChar w:fldCharType="separate"/>
-      </w:r>
-      <w:r>
+      <w:fldSimple w:instr=" SEQ Figure \* ARABIC ">
+        <w:r>
+          <w:rPr>
+            <w:noProof/>
+          </w:rPr>
+          <w:t>2</w:t>
+        </w:r>
+      </w:fldSimple>
+      <w:bookmarkEnd w:id="1"/>
+      <w:r>
+        <w:t>. System Schematic</w:t>
+      </w:r>
+    </w:p>
+    <w:p>
+      <w:pPr>
+        <w:pStyle w:val="Heading2"/>
         <w:rPr>
           <w:noProof/>
         </w:rPr>
-        <w:t>1</w:t>
-      </w:r>
-      <w:r>
-        <w:fldChar w:fldCharType="end"/>
-      </w:r>
-      <w:bookmarkEnd w:id="0"/>
-      <w:r>
-        <w:t>. System Schematic</w:t>
-      </w:r>
-    </w:p>
-    <w:p>
-      <w:pPr>
-        <w:pStyle w:val="Heading2"/>
+      </w:pPr>
+      <w:r>
         <w:rPr>
           <w:noProof/>
         </w:rPr>
-      </w:pPr>
-      <w:r>
-        <w:rPr>
-          <w:noProof/>
-        </w:rPr>
         <w:t>Programmable Interfaces</w:t>
       </w:r>
     </w:p>
@@ -485,64 +762,69 @@
     </w:p>
     <w:p>
       <w:pPr>
-        <w:pStyle w:val="monospace"/>
-      </w:pPr>
-      <w:r>
-        <w:t xml:space="preserve">A </w:t>
-      </w:r>
-      <w:r>
-        <w:rPr>
-          <w:rStyle w:val="Emphasis"/>
-        </w:rPr>
-        <w:t>master</w:t>
-      </w:r>
-      <w:r>
-        <w:t xml:space="preserve"> is a device that </w:t>
-      </w:r>
-      <w:r>
-        <w:rPr>
-          <w:rStyle w:val="Emphasis"/>
-        </w:rPr>
-        <w:t>initiates</w:t>
-      </w:r>
-      <w:r>
-        <w:t xml:space="preserve"> transactions on a bus.</w:t>
-      </w:r>
-    </w:p>
-    <w:p>
-      <w:pPr>
-        <w:pStyle w:val="monospace"/>
-      </w:pPr>
-      <w:r>
-        <w:t xml:space="preserve">A </w:t>
-      </w:r>
-      <w:r>
-        <w:rPr>
-          <w:rStyle w:val="Emphasis"/>
-        </w:rPr>
-        <w:t>slave</w:t>
-      </w:r>
-      <w:r>
-        <w:t xml:space="preserve"> is a device that </w:t>
-      </w:r>
-      <w:r>
-        <w:rPr>
-          <w:rStyle w:val="Emphasis"/>
-        </w:rPr>
-        <w:t>responds</w:t>
-      </w:r>
-      <w:r>
-        <w:t xml:space="preserve"> to transactions initiated by a master.</w:t>
-      </w:r>
-    </w:p>
-    <w:p>
-      <w:pPr>
-        <w:pStyle w:val="monospace"/>
+        <w:pStyle w:val="ListParagraph"/>
         <w:numPr>
           <w:ilvl w:val="0"/>
-          <w:numId w:val="0"/>
+          <w:numId w:val="29"/>
         </w:numPr>
       </w:pPr>
+      <w:r>
+        <w:t xml:space="preserve">A </w:t>
+      </w:r>
+      <w:r>
+        <w:rPr>
+          <w:rStyle w:val="Emphasis"/>
+        </w:rPr>
+        <w:t>master</w:t>
+      </w:r>
+      <w:r>
+        <w:t xml:space="preserve"> is a device that </w:t>
+      </w:r>
+      <w:r>
+        <w:rPr>
+          <w:rStyle w:val="Emphasis"/>
+        </w:rPr>
+        <w:t>initiates</w:t>
+      </w:r>
+      <w:r>
+        <w:t xml:space="preserve"> transactions on a bus.</w:t>
+      </w:r>
+    </w:p>
+    <w:p>
+      <w:pPr>
+        <w:pStyle w:val="ListParagraph"/>
+        <w:numPr>
+          <w:ilvl w:val="0"/>
+          <w:numId w:val="29"/>
+        </w:numPr>
+      </w:pPr>
+      <w:r>
+        <w:t xml:space="preserve">A </w:t>
+      </w:r>
+      <w:r>
+        <w:rPr>
+          <w:rStyle w:val="Emphasis"/>
+        </w:rPr>
+        <w:t>slave</w:t>
+      </w:r>
+      <w:r>
+        <w:t xml:space="preserve"> is a device that </w:t>
+      </w:r>
+      <w:r>
+        <w:rPr>
+          <w:rStyle w:val="Emphasis"/>
+        </w:rPr>
+        <w:t>responds</w:t>
+      </w:r>
+      <w:r>
+        <w:t xml:space="preserve"> to transactions initiated by a master.</w:t>
+      </w:r>
+    </w:p>
+    <w:p>
+      <w:r>
+        <w:lastRenderedPageBreak/>
+        <w:t xml:space="preserve"> </w:t>
+      </w:r>
       <w:r>
         <w:t xml:space="preserve">When you add components to a system and interconnect them, a bus is generally constructed through which all the components can communicate. Many bus designs exist in industry, and Altera FPGAs use the bus called the </w:t>
       </w:r>
@@ -662,10 +944,6 @@
           <w:p>
             <w:pPr>
               <w:pStyle w:val="monospace"/>
-              <w:numPr>
-                <w:ilvl w:val="0"/>
-                <w:numId w:val="0"/>
-              </w:numPr>
             </w:pPr>
           </w:p>
         </w:tc>
@@ -681,10 +959,6 @@
           <w:p>
             <w:pPr>
               <w:pStyle w:val="monospace"/>
-              <w:numPr>
-                <w:ilvl w:val="0"/>
-                <w:numId w:val="0"/>
-              </w:numPr>
             </w:pPr>
             <w:r>
               <w:t>Masters</w:t>
@@ -704,10 +978,6 @@
           <w:p>
             <w:pPr>
               <w:pStyle w:val="monospace"/>
-              <w:numPr>
-                <w:ilvl w:val="0"/>
-                <w:numId w:val="0"/>
-              </w:numPr>
             </w:pPr>
             <w:r>
               <w:t>Slaves</w:t>
@@ -721,10 +991,6 @@
           <w:p>
             <w:pPr>
               <w:pStyle w:val="monospace"/>
-              <w:numPr>
-                <w:ilvl w:val="0"/>
-                <w:numId w:val="0"/>
-              </w:numPr>
             </w:pPr>
             <w:r>
               <w:t>nios2_gen2_0.data_master</w:t>
@@ -738,10 +1004,6 @@
           <w:p>
             <w:pPr>
               <w:pStyle w:val="monospace"/>
-              <w:numPr>
-                <w:ilvl w:val="0"/>
-                <w:numId w:val="0"/>
-              </w:numPr>
             </w:pPr>
             <w:r>
               <w:t>nios2_gen2_0.instruction_master</w:t>
@@ -757,10 +1019,6 @@
           <w:p>
             <w:pPr>
               <w:pStyle w:val="monospace"/>
-              <w:numPr>
-                <w:ilvl w:val="0"/>
-                <w:numId w:val="0"/>
-              </w:numPr>
             </w:pPr>
             <w:r>
               <w:t>onchip_memory2_0.s1</w:t>
@@ -774,10 +1032,6 @@
           <w:p>
             <w:pPr>
               <w:pStyle w:val="monospace"/>
-              <w:numPr>
-                <w:ilvl w:val="0"/>
-                <w:numId w:val="0"/>
-              </w:numPr>
             </w:pPr>
             <w:r>
               <w:t>0x000</w:t>
@@ -795,10 +1049,6 @@
           <w:p>
             <w:pPr>
               <w:pStyle w:val="monospace"/>
-              <w:numPr>
-                <w:ilvl w:val="0"/>
-                <w:numId w:val="0"/>
-              </w:numPr>
             </w:pPr>
             <w:r>
               <w:t>0x000</w:t>
@@ -818,10 +1068,6 @@
           <w:p>
             <w:pPr>
               <w:pStyle w:val="monospace"/>
-              <w:numPr>
-                <w:ilvl w:val="0"/>
-                <w:numId w:val="0"/>
-              </w:numPr>
             </w:pPr>
             <w:r>
               <w:t>jtag_uart_0.avalon_jtag_slave</w:t>
@@ -835,10 +1081,6 @@
           <w:p>
             <w:pPr>
               <w:pStyle w:val="monospace"/>
-              <w:numPr>
-                <w:ilvl w:val="0"/>
-                <w:numId w:val="0"/>
-              </w:numPr>
             </w:pPr>
             <w:r>
               <w:t>0x0004_1020 – 0x0004_1027</w:t>
@@ -852,10 +1094,6 @@
           <w:p>
             <w:pPr>
               <w:pStyle w:val="monospace"/>
-              <w:numPr>
-                <w:ilvl w:val="0"/>
-                <w:numId w:val="0"/>
-              </w:numPr>
             </w:pPr>
           </w:p>
         </w:tc>
@@ -868,13 +1106,8 @@
           <w:p>
             <w:pPr>
               <w:pStyle w:val="monospace"/>
-              <w:numPr>
-                <w:ilvl w:val="0"/>
-                <w:numId w:val="0"/>
-              </w:numPr>
             </w:pPr>
             <w:r>
-              <w:lastRenderedPageBreak/>
               <w:t>pwm_0.avalon_slave_0</w:t>
             </w:r>
           </w:p>
@@ -886,10 +1119,6 @@
           <w:p>
             <w:pPr>
               <w:pStyle w:val="monospace"/>
-              <w:numPr>
-                <w:ilvl w:val="0"/>
-                <w:numId w:val="0"/>
-              </w:numPr>
             </w:pPr>
             <w:r>
               <w:t>0x0004_1010 – 0x0004_101f</w:t>
@@ -903,10 +1132,6 @@
           <w:p>
             <w:pPr>
               <w:pStyle w:val="monospace"/>
-              <w:numPr>
-                <w:ilvl w:val="0"/>
-                <w:numId w:val="0"/>
-              </w:numPr>
             </w:pPr>
           </w:p>
         </w:tc>
@@ -919,10 +1144,6 @@
           <w:p>
             <w:pPr>
               <w:pStyle w:val="monospace"/>
-              <w:numPr>
-                <w:ilvl w:val="0"/>
-                <w:numId w:val="0"/>
-              </w:numPr>
             </w:pPr>
             <w:r>
               <w:t>pwm_1.avalon_slave_0</w:t>
@@ -936,10 +1157,6 @@
           <w:p>
             <w:pPr>
               <w:pStyle w:val="monospace"/>
-              <w:numPr>
-                <w:ilvl w:val="0"/>
-                <w:numId w:val="0"/>
-              </w:numPr>
             </w:pPr>
             <w:r>
               <w:t>0x0004_1000 – 0x0004_100f</w:t>
@@ -953,10 +1170,6 @@
           <w:p>
             <w:pPr>
               <w:pStyle w:val="monospace"/>
-              <w:numPr>
-                <w:ilvl w:val="0"/>
-                <w:numId w:val="0"/>
-              </w:numPr>
             </w:pPr>
           </w:p>
         </w:tc>
@@ -970,20 +1183,46 @@
       <w:r>
         <w:br/>
       </w:r>
-      <w:bookmarkStart w:id="1" w:name="_Ref475585959"/>
+      <w:bookmarkStart w:id="2" w:name="_Ref475585959"/>
       <w:r>
         <w:t xml:space="preserve">Table </w:t>
       </w:r>
+      <w:fldSimple w:instr=" SEQ Table \* ARABIC ">
+        <w:r>
+          <w:rPr>
+            <w:noProof/>
+          </w:rPr>
+          <w:t>1</w:t>
+        </w:r>
+      </w:fldSimple>
+      <w:bookmarkEnd w:id="2"/>
+      <w:r>
+        <w:t>. Address Map</w:t>
+      </w:r>
+    </w:p>
+    <w:p>
+      <w:r>
+        <w:rPr>
+          <w:rStyle w:val="IntenseReference"/>
+        </w:rPr>
+        <w:t>Quiz</w:t>
+      </w:r>
+      <w:r>
+        <w:t xml:space="preserve">: Can you infer what the size of the on-chip memory is from </w:t>
+      </w:r>
       <w:r>
         <w:fldChar w:fldCharType="begin"/>
       </w:r>
       <w:r>
-        <w:instrText xml:space="preserve"> SEQ Table \* ARABIC </w:instrText>
+        <w:instrText xml:space="preserve"> REF _Ref475585959 \h </w:instrText>
       </w:r>
       <w:r>
         <w:fldChar w:fldCharType="separate"/>
       </w:r>
       <w:r>
+        <w:t xml:space="preserve">Table </w:t>
+      </w:r>
+      <w:r>
         <w:rPr>
           <w:noProof/>
         </w:rPr>
@@ -992,9 +1231,8 @@
       <w:r>
         <w:fldChar w:fldCharType="end"/>
       </w:r>
-      <w:bookmarkEnd w:id="1"/>
-      <w:r>
-        <w:t>. Address Map</w:t>
+      <w:r>
+        <w:t>?</w:t>
       </w:r>
     </w:p>
     <w:p>
@@ -1059,7 +1297,15 @@
         <w:fldChar w:fldCharType="end"/>
       </w:r>
       <w:r>
-        <w:t xml:space="preserve"> shows that PWM_0 is accessible to the Nios II CPU’s </w:t>
+        <w:t xml:space="preserve"> shows that PWM_0 is accessible to the </w:t>
+      </w:r>
+      <w:proofErr w:type="spellStart"/>
+      <w:r>
+        <w:t>Nios</w:t>
+      </w:r>
+      <w:proofErr w:type="spellEnd"/>
+      <w:r>
+        <w:t xml:space="preserve"> II CPU’s </w:t>
       </w:r>
       <w:r>
         <w:rPr>
@@ -1243,6 +1489,7 @@
         </w:numPr>
       </w:pPr>
       <w:r>
+        <w:lastRenderedPageBreak/>
         <w:t xml:space="preserve">A </w:t>
       </w:r>
       <w:r>
@@ -1298,11 +1545,23 @@
         <w:t>oncept of addressing in order to do what is needed in this lab.</w:t>
       </w:r>
       <w:r>
-        <w:t xml:space="preserve"> You will now program the 2 PWM generators in the system to do something useful </w:t>
+        <w:t xml:space="preserve"> You will now program the 2 PWM generators in th</w:t>
+      </w:r>
+      <w:r>
+        <w:t>e system to do something useful</w:t>
+      </w:r>
+      <w:r>
+        <w:t>.</w:t>
+      </w:r>
+      <w:r>
+        <w:t xml:space="preserve"> But first, some preliminaries </w:t>
       </w:r>
       <w:r>
         <w:sym w:font="Wingdings" w:char="F04A"/>
       </w:r>
+      <w:r>
+        <w:t>.</w:t>
+      </w:r>
     </w:p>
     <w:p>
       <w:pPr>
@@ -1312,7 +1571,15 @@
         <w:t>Launching the</w:t>
       </w:r>
       <w:r>
-        <w:t xml:space="preserve"> Nios II Software Build Tools (</w:t>
+        <w:t xml:space="preserve"> </w:t>
+      </w:r>
+      <w:proofErr w:type="spellStart"/>
+      <w:r>
+        <w:t>Nios</w:t>
+      </w:r>
+      <w:proofErr w:type="spellEnd"/>
+      <w:r>
+        <w:t xml:space="preserve"> II Software Build Tools (</w:t>
       </w:r>
       <w:r>
         <w:t>SBT</w:t>
@@ -1326,7 +1593,23 @@
         <w:pStyle w:val="BodyText"/>
       </w:pPr>
       <w:r>
-        <w:t>We are using a Nios II CPU in our design, so we need to use the Eclipse-based "Nios II Software Build Tools" (SBT) to program our CPU.</w:t>
+        <w:t xml:space="preserve">We are using a </w:t>
+      </w:r>
+      <w:proofErr w:type="spellStart"/>
+      <w:r>
+        <w:t>Nios</w:t>
+      </w:r>
+      <w:proofErr w:type="spellEnd"/>
+      <w:r>
+        <w:t xml:space="preserve"> II CPU in our design, so we need to use the Eclipse-based "</w:t>
+      </w:r>
+      <w:proofErr w:type="spellStart"/>
+      <w:r>
+        <w:t>Nios</w:t>
+      </w:r>
+      <w:proofErr w:type="spellEnd"/>
+      <w:r>
+        <w:t xml:space="preserve"> II Software Build Tools" (SBT) to program our CPU.</w:t>
       </w:r>
     </w:p>
     <w:p>
@@ -1334,106 +1617,159 @@
         <w:pStyle w:val="BodyText"/>
       </w:pPr>
       <w:r>
-        <w:t>To launch Nios II SBT, we need to first start a Nios II Command Shell. This shell defines some environment variables that are needed for SBT to work correctly.</w:t>
-      </w:r>
-    </w:p>
-    <w:p>
-      <w:pPr>
-        <w:pStyle w:val="monospace"/>
-      </w:pPr>
-      <w:r>
-        <w:t>On Windows systems, you can launch the Nios II Command Shell from the Start menu.</w:t>
-      </w:r>
-    </w:p>
-    <w:p>
-      <w:pPr>
-        <w:pStyle w:val="monospace"/>
-      </w:pPr>
-      <w:r>
-        <w:lastRenderedPageBreak/>
+        <w:t xml:space="preserve">To launch </w:t>
+      </w:r>
+      <w:proofErr w:type="spellStart"/>
+      <w:r>
+        <w:t>Nios</w:t>
+      </w:r>
+      <w:proofErr w:type="spellEnd"/>
+      <w:r>
+        <w:t xml:space="preserve"> II SBT, we need to first start a </w:t>
+      </w:r>
+      <w:proofErr w:type="spellStart"/>
+      <w:r>
+        <w:t>Nios</w:t>
+      </w:r>
+      <w:proofErr w:type="spellEnd"/>
+      <w:r>
+        <w:t xml:space="preserve"> II Command Shell. This shell defines some environment variables that are needed for SBT to work correctly.</w:t>
+      </w:r>
+    </w:p>
+    <w:p>
+      <w:pPr>
+        <w:pStyle w:val="ListParagraph"/>
+        <w:numPr>
+          <w:ilvl w:val="0"/>
+          <w:numId w:val="27"/>
+        </w:numPr>
+      </w:pPr>
+      <w:r>
+        <w:t xml:space="preserve">On Windows systems, you can launch the </w:t>
+      </w:r>
+      <w:proofErr w:type="spellStart"/>
+      <w:r>
+        <w:t>Nios</w:t>
+      </w:r>
+      <w:proofErr w:type="spellEnd"/>
+      <w:r>
+        <w:t xml:space="preserve"> II Command Shell from the Start menu.</w:t>
+      </w:r>
+    </w:p>
+    <w:p>
+      <w:pPr>
+        <w:pStyle w:val="ListParagraph"/>
+        <w:numPr>
+          <w:ilvl w:val="0"/>
+          <w:numId w:val="27"/>
+        </w:numPr>
+        <w:rPr>
+          <w:i/>
+          <w:iCs/>
+        </w:rPr>
+      </w:pPr>
+      <w:r>
         <w:t xml:space="preserve">On Linux systems, you can </w:t>
       </w:r>
       <w:r>
-        <w:t xml:space="preserve">launch the Nios II Command Shell by typing the following command in your shell: </w:t>
+        <w:t xml:space="preserve">launch the </w:t>
+      </w:r>
+      <w:proofErr w:type="spellStart"/>
+      <w:r>
+        <w:t>Nios</w:t>
+      </w:r>
+      <w:proofErr w:type="spellEnd"/>
+      <w:r>
+        <w:t xml:space="preserve"> II Command Shell by typing the following command in your shell: </w:t>
       </w:r>
       <w:r>
         <w:rPr>
           <w:rStyle w:val="monospaceChar"/>
+          <w:sz w:val="18"/>
+        </w:rPr>
+        <w:t>“&lt;altera_install_dir&gt;/</w:t>
+      </w:r>
+      <w:r>
+        <w:rPr>
+          <w:rStyle w:val="monospaceChar"/>
+          <w:sz w:val="18"/>
+        </w:rPr>
+        <w:t>&lt;version&gt;</w:t>
+      </w:r>
+      <w:r>
+        <w:rPr>
+          <w:rStyle w:val="monospaceChar"/>
+          <w:sz w:val="18"/>
+        </w:rPr>
+        <w:t>/nios2eds/nios2_command_shell.sh”</w:t>
+      </w:r>
+      <w:r>
+        <w:t xml:space="preserve">. Remember to replace </w:t>
+      </w:r>
+      <w:r>
+        <w:rPr>
+          <w:rStyle w:val="monospaceChar"/>
+          <w:sz w:val="18"/>
+        </w:rPr>
+        <w:t>“&lt;</w:t>
+      </w:r>
+      <w:proofErr w:type="spellStart"/>
+      <w:r>
+        <w:rPr>
+          <w:rStyle w:val="monospaceChar"/>
+          <w:sz w:val="18"/>
+        </w:rPr>
+        <w:t>altera_install_dir</w:t>
+      </w:r>
+      <w:proofErr w:type="spellEnd"/>
+      <w:r>
+        <w:rPr>
+          <w:rStyle w:val="monospaceChar"/>
+          <w:sz w:val="18"/>
+        </w:rPr>
+        <w:t>&gt;”</w:t>
+      </w:r>
+      <w:r>
+        <w:t xml:space="preserve"> and</w:t>
+      </w:r>
+      <w:r>
+        <w:t xml:space="preserve"> </w:t>
+      </w:r>
+      <w:r>
+        <w:rPr>
+          <w:rStyle w:val="monospaceChar"/>
+          <w:sz w:val="18"/>
+        </w:rPr>
+        <w:t>“&lt;version&gt;”</w:t>
+      </w:r>
+      <w:r>
+        <w:t xml:space="preserve"> according to how the tools were installed on your machine.</w:t>
+      </w:r>
+    </w:p>
+    <w:p>
+      <w:r>
+        <w:t xml:space="preserve">Once the command shell is open, </w:t>
+      </w:r>
+      <w:r>
+        <w:t xml:space="preserve">use the </w:t>
+      </w:r>
+      <w:r>
+        <w:rPr>
           <w:rFonts w:ascii="Consolas" w:hAnsi="Consolas" w:cs="Consolas"/>
           <w:sz w:val="18"/>
         </w:rPr>
-        <w:t>“&lt;altera_install_dir&gt;/</w:t>
-      </w:r>
-      <w:r>
-        <w:rPr>
-          <w:rStyle w:val="monospaceChar"/>
-          <w:rFonts w:ascii="Consolas" w:hAnsi="Consolas" w:cs="Consolas"/>
-          <w:sz w:val="18"/>
-        </w:rPr>
-        <w:t>&lt;version&gt;</w:t>
-      </w:r>
-      <w:r>
-        <w:rPr>
-          <w:rStyle w:val="monospaceChar"/>
-          <w:rFonts w:ascii="Consolas" w:hAnsi="Consolas" w:cs="Consolas"/>
-          <w:sz w:val="18"/>
-        </w:rPr>
-        <w:t>/nios2eds/nios2_command_shell.sh”</w:t>
-      </w:r>
-      <w:r>
-        <w:t xml:space="preserve">. Remember to replace </w:t>
-      </w:r>
-      <w:r>
-        <w:rPr>
-          <w:rStyle w:val="monospaceChar"/>
-          <w:rFonts w:ascii="Consolas" w:hAnsi="Consolas" w:cs="Consolas"/>
-          <w:sz w:val="18"/>
-        </w:rPr>
-        <w:t>“&lt;altera_install_dir&gt;”</w:t>
-      </w:r>
-      <w:r>
-        <w:t xml:space="preserve"> and</w:t>
-      </w:r>
-      <w:r>
-        <w:t xml:space="preserve"> </w:t>
-      </w:r>
-      <w:r>
-        <w:rPr>
-          <w:rStyle w:val="monospaceChar"/>
-          <w:rFonts w:ascii="Consolas" w:hAnsi="Consolas" w:cs="Consolas"/>
-          <w:sz w:val="18"/>
-        </w:rPr>
-        <w:t>“&lt;version&gt;”</w:t>
-      </w:r>
-      <w:r>
-        <w:t xml:space="preserve"> according to how the tools were installed on your machine.</w:t>
-      </w:r>
-    </w:p>
-    <w:p>
-      <w:pPr>
-        <w:pStyle w:val="BodyText"/>
-        <w:rPr>
-          <w:i/>
-          <w:iCs/>
-        </w:rPr>
-      </w:pPr>
-      <w:r>
-        <w:t>Once the command shell is open, enter the following command to launch Nios II SBT:</w:t>
-      </w:r>
-    </w:p>
-    <w:p>
-      <w:pPr>
-        <w:pStyle w:val="monospace"/>
-        <w:rPr>
-          <w:rFonts w:ascii="Consolas" w:hAnsi="Consolas" w:cs="Consolas"/>
-        </w:rPr>
-      </w:pPr>
-      <w:r>
-        <w:rPr>
-          <w:rFonts w:ascii="Consolas" w:hAnsi="Consolas" w:cs="Consolas"/>
-          <w:sz w:val="18"/>
-        </w:rPr>
-        <w:t>eclipse-nios2 &amp;</w:t>
+        <w:t>“eclipse-nios2”</w:t>
+      </w:r>
+      <w:r>
+        <w:t xml:space="preserve"> command to launch </w:t>
+      </w:r>
+      <w:proofErr w:type="spellStart"/>
+      <w:r>
+        <w:t>Nios</w:t>
+      </w:r>
+      <w:proofErr w:type="spellEnd"/>
+      <w:r>
+        <w:t xml:space="preserve"> II SBT.</w:t>
       </w:r>
     </w:p>
     <w:p>
@@ -1464,7 +1800,28 @@
         <w:spacing w:after="140"/>
       </w:pPr>
       <w:r>
-        <w:t>Plug your FPGA into your computer.</w:t>
+        <w:t xml:space="preserve">Plug your FPGA </w:t>
+      </w:r>
+      <w:r>
+        <w:t>to your computer</w:t>
+      </w:r>
+      <w:r>
+        <w:t xml:space="preserve"> </w:t>
+      </w:r>
+      <w:r>
+        <w:t>with</w:t>
+      </w:r>
+      <w:r>
+        <w:t xml:space="preserve"> </w:t>
+      </w:r>
+      <w:r>
+        <w:t xml:space="preserve">a </w:t>
+      </w:r>
+      <w:r>
+        <w:t>USB Blaster cable</w:t>
+      </w:r>
+      <w:r>
+        <w:t>.</w:t>
       </w:r>
     </w:p>
     <w:p>
@@ -1479,14 +1836,47 @@
         <w:spacing w:after="140"/>
       </w:pPr>
       <w:r>
-        <w:t xml:space="preserve">Open the Quartus Programmer from </w:t>
-      </w:r>
+        <w:t xml:space="preserve">Open the </w:t>
+      </w:r>
+      <w:proofErr w:type="spellStart"/>
+      <w:r>
+        <w:t>Quartus</w:t>
+      </w:r>
+      <w:proofErr w:type="spellEnd"/>
+      <w:r>
+        <w:t xml:space="preserve"> Programmer from </w:t>
+      </w:r>
+      <w:proofErr w:type="spellStart"/>
       <w:r>
         <w:rPr>
           <w:b/>
           <w:bCs/>
         </w:rPr>
-        <w:t>Nios II &gt; Quartus Prime Programmer...</w:t>
+        <w:t>Nios</w:t>
+      </w:r>
+      <w:proofErr w:type="spellEnd"/>
+      <w:r>
+        <w:rPr>
+          <w:b/>
+          <w:bCs/>
+        </w:rPr>
+        <w:t xml:space="preserve"> II &gt; </w:t>
+      </w:r>
+      <w:proofErr w:type="spellStart"/>
+      <w:r>
+        <w:rPr>
+          <w:b/>
+          <w:bCs/>
+        </w:rPr>
+        <w:t>Quartus</w:t>
+      </w:r>
+      <w:proofErr w:type="spellEnd"/>
+      <w:r>
+        <w:rPr>
+          <w:b/>
+          <w:bCs/>
+        </w:rPr>
+        <w:t xml:space="preserve"> Prime Programmer...</w:t>
       </w:r>
       <w:r>
         <w:t xml:space="preserve"> in the menu bar.</w:t>
@@ -1504,7 +1894,25 @@
         <w:spacing w:after="140"/>
       </w:pPr>
       <w:r>
-        <w:t>Click on the "Auto Detect" button on the left-hand side of the Quartus Programmer.</w:t>
+        <w:t xml:space="preserve">Click on the </w:t>
+      </w:r>
+      <w:r>
+        <w:rPr>
+          <w:rFonts w:ascii="Consolas" w:hAnsi="Consolas" w:cs="Consolas"/>
+          <w:sz w:val="18"/>
+        </w:rPr>
+        <w:t>"Auto Detect"</w:t>
+      </w:r>
+      <w:r>
+        <w:t xml:space="preserve"> button on the left-hand side of the </w:t>
+      </w:r>
+      <w:proofErr w:type="spellStart"/>
+      <w:r>
+        <w:t>Quartus</w:t>
+      </w:r>
+      <w:proofErr w:type="spellEnd"/>
+      <w:r>
+        <w:t xml:space="preserve"> Programmer.</w:t>
       </w:r>
     </w:p>
     <w:p>
@@ -1534,7 +1942,15 @@
         <w:spacing w:after="140"/>
       </w:pPr>
       <w:r>
-        <w:t>Once you get back in the Quartus Programmer's main window</w:t>
+        <w:t xml:space="preserve">Once you get back in the </w:t>
+      </w:r>
+      <w:proofErr w:type="spellStart"/>
+      <w:r>
+        <w:t>Quartus</w:t>
+      </w:r>
+      <w:proofErr w:type="spellEnd"/>
+      <w:r>
+        <w:t xml:space="preserve"> Programmer's main window</w:t>
       </w:r>
       <w:r>
         <w:t>,</w:t>
@@ -1594,24 +2010,28 @@
       <w:r>
         <w:rPr>
           <w:rStyle w:val="monospaceChar"/>
+          <w:sz w:val="18"/>
         </w:rPr>
         <w:t>“</w:t>
       </w:r>
       <w:r>
         <w:rPr>
           <w:rStyle w:val="monospaceChar"/>
+          <w:sz w:val="18"/>
         </w:rPr>
         <w:t>lab_1_0</w:t>
       </w:r>
       <w:r>
         <w:rPr>
           <w:rStyle w:val="monospaceChar"/>
+          <w:sz w:val="18"/>
         </w:rPr>
         <w:t>.sof</w:t>
       </w:r>
       <w:r>
         <w:rPr>
           <w:rStyle w:val="monospaceChar"/>
+          <w:sz w:val="18"/>
         </w:rPr>
         <w:t>”</w:t>
       </w:r>
@@ -1624,17 +2044,47 @@
         </w:rPr>
         <w:t>"</w:t>
       </w:r>
+      <w:proofErr w:type="spellStart"/>
       <w:r>
         <w:rPr>
           <w:rStyle w:val="monospaceChar"/>
         </w:rPr>
-        <w:t>hw/quartus/</w:t>
-      </w:r>
+        <w:t>hw</w:t>
+      </w:r>
+      <w:proofErr w:type="spellEnd"/>
       <w:r>
         <w:rPr>
           <w:rStyle w:val="monospaceChar"/>
         </w:rPr>
-        <w:t>output_files"</w:t>
+        <w:t>/</w:t>
+      </w:r>
+      <w:proofErr w:type="spellStart"/>
+      <w:r>
+        <w:rPr>
+          <w:rStyle w:val="monospaceChar"/>
+        </w:rPr>
+        <w:t>quartus</w:t>
+      </w:r>
+      <w:proofErr w:type="spellEnd"/>
+      <w:r>
+        <w:rPr>
+          <w:rStyle w:val="monospaceChar"/>
+        </w:rPr>
+        <w:t>/</w:t>
+      </w:r>
+      <w:proofErr w:type="spellStart"/>
+      <w:r>
+        <w:rPr>
+          <w:rStyle w:val="monospaceChar"/>
+        </w:rPr>
+        <w:t>output_files</w:t>
+      </w:r>
+      <w:proofErr w:type="spellEnd"/>
+      <w:r>
+        <w:rPr>
+          <w:rStyle w:val="monospaceChar"/>
+        </w:rPr>
+        <w:t>"</w:t>
       </w:r>
       <w:r>
         <w:t xml:space="preserve"> directory</w:t>
@@ -1660,6 +2110,7 @@
       <w:r>
         <w:rPr>
           <w:rStyle w:val="monospaceChar"/>
+          <w:sz w:val="18"/>
         </w:rPr>
         <w:t>"Program/Configure"</w:t>
       </w:r>
@@ -1669,6 +2120,7 @@
       <w:r>
         <w:rPr>
           <w:rStyle w:val="monospaceChar"/>
+          <w:sz w:val="18"/>
         </w:rPr>
         <w:t>"Start"</w:t>
       </w:r>
@@ -1681,6 +2133,7 @@
         <w:pStyle w:val="Heading2"/>
       </w:pPr>
       <w:r>
+        <w:lastRenderedPageBreak/>
         <w:t>Creating the software project</w:t>
       </w:r>
     </w:p>
@@ -1689,7 +2142,16 @@
         <w:pStyle w:val="BodyText"/>
       </w:pPr>
       <w:r>
-        <w:t>Now that the FPGA is programmed</w:t>
+        <w:t xml:space="preserve">The </w:t>
+      </w:r>
+      <w:r>
+        <w:t xml:space="preserve">FPGA is </w:t>
+      </w:r>
+      <w:r>
+        <w:t xml:space="preserve">now </w:t>
+      </w:r>
+      <w:r>
+        <w:t>programmed</w:t>
       </w:r>
       <w:r>
         <w:t xml:space="preserve"> with the black-box </w:t>
@@ -1701,7 +2163,21 @@
         <w:t>system</w:t>
       </w:r>
       <w:r>
-        <w:t>, we can create a software project for our design.</w:t>
+        <w:t xml:space="preserve">. Let’s create </w:t>
+      </w:r>
+      <w:r>
+        <w:t>a software project for our design.</w:t>
+      </w:r>
+      <w:r>
+        <w:t xml:space="preserve"> The software is intended to run on the </w:t>
+      </w:r>
+      <w:proofErr w:type="spellStart"/>
+      <w:r>
+        <w:t>Nios</w:t>
+      </w:r>
+      <w:proofErr w:type="spellEnd"/>
+      <w:r>
+        <w:t xml:space="preserve"> II CPU.</w:t>
       </w:r>
     </w:p>
     <w:p>
@@ -1723,7 +2199,23 @@
           <w:b/>
           <w:bCs/>
         </w:rPr>
-        <w:t>File &gt; New &gt; Nios II Application and BSP from Template</w:t>
+        <w:t xml:space="preserve">File &gt; New &gt; </w:t>
+      </w:r>
+      <w:proofErr w:type="spellStart"/>
+      <w:r>
+        <w:rPr>
+          <w:b/>
+          <w:bCs/>
+        </w:rPr>
+        <w:t>Nios</w:t>
+      </w:r>
+      <w:proofErr w:type="spellEnd"/>
+      <w:r>
+        <w:rPr>
+          <w:b/>
+          <w:bCs/>
+        </w:rPr>
+        <w:t xml:space="preserve"> II Application and BSP from Template</w:t>
       </w:r>
       <w:r>
         <w:t>.</w:t>
@@ -1745,10 +2237,98 @@
       </w:r>
       <w:r>
         <w:rPr>
+          <w:rFonts w:ascii="Consolas" w:hAnsi="Consolas" w:cs="Consolas"/>
+          <w:sz w:val="18"/>
+        </w:rPr>
+        <w:t>“</w:t>
+      </w:r>
+      <w:r>
+        <w:rPr>
+          <w:rFonts w:ascii="Consolas" w:hAnsi="Consolas" w:cs="Consolas"/>
+          <w:iCs/>
+          <w:sz w:val="18"/>
+        </w:rPr>
+        <w:t>&lt;</w:t>
+      </w:r>
+      <w:proofErr w:type="spellStart"/>
+      <w:r>
+        <w:rPr>
+          <w:rFonts w:ascii="Consolas" w:hAnsi="Consolas" w:cs="Consolas"/>
+          <w:iCs/>
+          <w:sz w:val="18"/>
+        </w:rPr>
+        <w:t>project_dir</w:t>
+      </w:r>
+      <w:proofErr w:type="spellEnd"/>
+      <w:r>
+        <w:rPr>
+          <w:rFonts w:ascii="Consolas" w:hAnsi="Consolas" w:cs="Consolas"/>
+          <w:iCs/>
+          <w:sz w:val="18"/>
+        </w:rPr>
+        <w:t>&gt;/</w:t>
+      </w:r>
+      <w:proofErr w:type="spellStart"/>
+      <w:r>
+        <w:rPr>
+          <w:rFonts w:ascii="Consolas" w:hAnsi="Consolas" w:cs="Consolas"/>
+          <w:iCs/>
+          <w:sz w:val="18"/>
+        </w:rPr>
+        <w:t>hw</w:t>
+      </w:r>
+      <w:proofErr w:type="spellEnd"/>
+      <w:r>
+        <w:rPr>
+          <w:rFonts w:ascii="Consolas" w:hAnsi="Consolas" w:cs="Consolas"/>
+          <w:iCs/>
+          <w:sz w:val="18"/>
+        </w:rPr>
+        <w:t>/</w:t>
+      </w:r>
+      <w:proofErr w:type="spellStart"/>
+      <w:r>
+        <w:rPr>
+          <w:rFonts w:ascii="Consolas" w:hAnsi="Consolas" w:cs="Consolas"/>
+          <w:iCs/>
+          <w:sz w:val="18"/>
+        </w:rPr>
+        <w:t>quartus</w:t>
+      </w:r>
+      <w:proofErr w:type="spellEnd"/>
+      <w:r>
+        <w:rPr>
+          <w:rFonts w:ascii="Consolas" w:hAnsi="Consolas" w:cs="Consolas"/>
+          <w:iCs/>
+          <w:sz w:val="18"/>
+        </w:rPr>
+        <w:t>/</w:t>
+      </w:r>
+      <w:proofErr w:type="spellStart"/>
+      <w:r>
+        <w:rPr>
+          <w:rFonts w:ascii="Consolas" w:hAnsi="Consolas" w:cs="Consolas"/>
+          <w:iCs/>
+          <w:sz w:val="18"/>
+        </w:rPr>
+        <w:t>soc_system.sopcinfo</w:t>
+      </w:r>
+      <w:proofErr w:type="spellEnd"/>
+      <w:r>
+        <w:rPr>
+          <w:rFonts w:ascii="Consolas" w:hAnsi="Consolas" w:cs="Consolas"/>
           <w:i/>
           <w:iCs/>
-        </w:rPr>
-        <w:t xml:space="preserve">&lt;project_dir&gt;/hw/quartus/soc_system.sopcinfo </w:t>
+          <w:sz w:val="18"/>
+        </w:rPr>
+        <w:t>”</w:t>
+      </w:r>
+      <w:r>
+        <w:rPr>
+          <w:i/>
+          <w:iCs/>
+        </w:rPr>
+        <w:t xml:space="preserve"> </w:t>
       </w:r>
       <w:r>
         <w:t>as the SOPC Information File name.</w:t>
@@ -1766,12 +2346,27 @@
         <w:spacing w:after="140"/>
       </w:pPr>
       <w:r>
-        <w:t>Name your software project "lab_</w:t>
-      </w:r>
-      <w:r>
+        <w:t xml:space="preserve">Name your software project </w:t>
+      </w:r>
+      <w:r>
+        <w:rPr>
+          <w:rFonts w:ascii="Consolas" w:hAnsi="Consolas" w:cs="Consolas"/>
+          <w:sz w:val="18"/>
+        </w:rPr>
+        <w:t>"lab_</w:t>
+      </w:r>
+      <w:r>
+        <w:rPr>
+          <w:rFonts w:ascii="Consolas" w:hAnsi="Consolas" w:cs="Consolas"/>
+          <w:sz w:val="18"/>
+        </w:rPr>
         <w:t>1_0</w:t>
       </w:r>
       <w:r>
+        <w:rPr>
+          <w:rFonts w:ascii="Consolas" w:hAnsi="Consolas" w:cs="Consolas"/>
+          <w:sz w:val="18"/>
+        </w:rPr>
         <w:t>"</w:t>
       </w:r>
       <w:r>
@@ -1790,14 +2385,94 @@
         <w:spacing w:after="140"/>
       </w:pPr>
       <w:r>
-        <w:t xml:space="preserve">We invite you to uncheck the "Use default location" checkbox and to choose </w:t>
-      </w:r>
-      <w:r>
-        <w:rPr>
-          <w:i/>
+        <w:t xml:space="preserve">We invite you to uncheck the </w:t>
+      </w:r>
+      <w:r>
+        <w:rPr>
+          <w:rFonts w:ascii="Consolas" w:hAnsi="Consolas" w:cs="Consolas"/>
+          <w:sz w:val="18"/>
+        </w:rPr>
+        <w:t>"Use default location"</w:t>
+      </w:r>
+      <w:r>
+        <w:t xml:space="preserve"> checkbox and to choose </w:t>
+      </w:r>
+      <w:r>
+        <w:rPr>
+          <w:rFonts w:ascii="Consolas" w:hAnsi="Consolas" w:cs="Consolas"/>
+          <w:sz w:val="18"/>
+        </w:rPr>
+        <w:t>“</w:t>
+      </w:r>
+      <w:r>
+        <w:rPr>
+          <w:rFonts w:ascii="Consolas" w:hAnsi="Consolas" w:cs="Consolas"/>
           <w:iCs/>
-        </w:rPr>
-        <w:t>&lt;project_dir&gt;/sw/nios/application</w:t>
+          <w:sz w:val="18"/>
+        </w:rPr>
+        <w:t>&lt;</w:t>
+      </w:r>
+      <w:proofErr w:type="spellStart"/>
+      <w:r>
+        <w:rPr>
+          <w:rFonts w:ascii="Consolas" w:hAnsi="Consolas" w:cs="Consolas"/>
+          <w:iCs/>
+          <w:sz w:val="18"/>
+        </w:rPr>
+        <w:t>project_dir</w:t>
+      </w:r>
+      <w:proofErr w:type="spellEnd"/>
+      <w:r>
+        <w:rPr>
+          <w:rFonts w:ascii="Consolas" w:hAnsi="Consolas" w:cs="Consolas"/>
+          <w:iCs/>
+          <w:sz w:val="18"/>
+        </w:rPr>
+        <w:t>&gt;/</w:t>
+      </w:r>
+      <w:proofErr w:type="spellStart"/>
+      <w:r>
+        <w:rPr>
+          <w:rFonts w:ascii="Consolas" w:hAnsi="Consolas" w:cs="Consolas"/>
+          <w:iCs/>
+          <w:sz w:val="18"/>
+        </w:rPr>
+        <w:t>sw</w:t>
+      </w:r>
+      <w:proofErr w:type="spellEnd"/>
+      <w:r>
+        <w:rPr>
+          <w:rFonts w:ascii="Consolas" w:hAnsi="Consolas" w:cs="Consolas"/>
+          <w:iCs/>
+          <w:sz w:val="18"/>
+        </w:rPr>
+        <w:t>/</w:t>
+      </w:r>
+      <w:proofErr w:type="spellStart"/>
+      <w:r>
+        <w:rPr>
+          <w:rFonts w:ascii="Consolas" w:hAnsi="Consolas" w:cs="Consolas"/>
+          <w:iCs/>
+          <w:sz w:val="18"/>
+        </w:rPr>
+        <w:t>nios</w:t>
+      </w:r>
+      <w:proofErr w:type="spellEnd"/>
+      <w:r>
+        <w:rPr>
+          <w:rFonts w:ascii="Consolas" w:hAnsi="Consolas" w:cs="Consolas"/>
+          <w:iCs/>
+          <w:sz w:val="18"/>
+        </w:rPr>
+        <w:t>/application</w:t>
+      </w:r>
+      <w:r>
+        <w:rPr>
+          <w:rFonts w:ascii="Consolas" w:hAnsi="Consolas" w:cs="Consolas"/>
+          <w:iCs/>
+          <w:sz w:val="18"/>
+        </w:rPr>
+        <w:t>”</w:t>
       </w:r>
       <w:r>
         <w:t xml:space="preserve"> instead. We encourage this practice to properly separate so</w:t>
@@ -1821,7 +2496,17 @@
         <w:spacing w:after="140"/>
       </w:pPr>
       <w:r>
-        <w:t>Choose "Blank Project" as the Project Template.</w:t>
+        <w:t xml:space="preserve">Choose </w:t>
+      </w:r>
+      <w:r>
+        <w:rPr>
+          <w:rFonts w:ascii="Consolas" w:hAnsi="Consolas" w:cs="Consolas"/>
+          <w:sz w:val="18"/>
+        </w:rPr>
+        <w:t>"Blank Project"</w:t>
+      </w:r>
+      <w:r>
+        <w:t xml:space="preserve"> as the Project Template.</w:t>
       </w:r>
     </w:p>
     <w:p>
@@ -1863,22 +2548,35 @@
       <w:r>
         <w:t xml:space="preserve">Right-click on </w:t>
       </w:r>
+      <w:proofErr w:type="spellStart"/>
+      <w:r>
+        <w:rPr>
+          <w:rFonts w:ascii="Consolas" w:hAnsi="Consolas" w:cs="Consolas"/>
+          <w:iCs/>
+          <w:sz w:val="18"/>
+        </w:rPr>
+        <w:t>app.c</w:t>
+      </w:r>
+      <w:proofErr w:type="spellEnd"/>
+      <w:r>
+        <w:t xml:space="preserve"> and </w:t>
+      </w:r>
+      <w:proofErr w:type="spellStart"/>
+      <w:r>
+        <w:rPr>
+          <w:rFonts w:ascii="Consolas" w:hAnsi="Consolas" w:cs="Consolas"/>
+          <w:iCs/>
+          <w:sz w:val="18"/>
+        </w:rPr>
+        <w:t>pwm.c</w:t>
+      </w:r>
+      <w:proofErr w:type="spellEnd"/>
       <w:r>
         <w:rPr>
           <w:i/>
           <w:iCs/>
         </w:rPr>
-        <w:t>app.c</w:t>
-      </w:r>
-      <w:r>
-        <w:t xml:space="preserve"> and </w:t>
-      </w:r>
-      <w:r>
-        <w:rPr>
-          <w:i/>
-          <w:iCs/>
-        </w:rPr>
-        <w:t xml:space="preserve">pwm.c </w:t>
+        <w:t xml:space="preserve"> </w:t>
       </w:r>
       <w:r>
         <w:t xml:space="preserve">in the </w:t>
@@ -1898,7 +2596,23 @@
           <w:b/>
           <w:bCs/>
         </w:rPr>
-        <w:t>Add to Nios II Build</w:t>
+        <w:t xml:space="preserve">Add to </w:t>
+      </w:r>
+      <w:proofErr w:type="spellStart"/>
+      <w:r>
+        <w:rPr>
+          <w:b/>
+          <w:bCs/>
+        </w:rPr>
+        <w:t>Nios</w:t>
+      </w:r>
+      <w:proofErr w:type="spellEnd"/>
+      <w:r>
+        <w:rPr>
+          <w:b/>
+          <w:bCs/>
+        </w:rPr>
+        <w:t xml:space="preserve"> II Build</w:t>
       </w:r>
       <w:r>
         <w:t>.</w:t>
@@ -1920,13 +2634,6 @@
       </w:r>
     </w:p>
     <w:p>
-      <w:r>
-        <w:t xml:space="preserve"> </w:t>
-      </w:r>
-      <w:bookmarkStart w:id="2" w:name="_GoBack"/>
-      <w:bookmarkEnd w:id="2"/>
-    </w:p>
-    <w:p>
       <w:pPr>
         <w:pStyle w:val="Heading2"/>
       </w:pPr>
@@ -1945,7 +2652,30 @@
         <w:t>generators</w:t>
       </w:r>
       <w:r>
-        <w:t xml:space="preserve">. Both are 32-bit Avalon Memory-Mapped Slave interfaces. They are mapped in memory at addresses </w:t>
+        <w:t>. Both are 32-bit Avalon Memory-Mapped Slave interfa</w:t>
+      </w:r>
+      <w:r>
+        <w:t xml:space="preserve">ces clocked at </w:t>
+      </w:r>
+      <w:r>
+        <w:rPr>
+          <w:rStyle w:val="Emphasis"/>
+        </w:rPr>
+        <w:t xml:space="preserve">50 </w:t>
+      </w:r>
+      <w:proofErr w:type="spellStart"/>
+      <w:r>
+        <w:rPr>
+          <w:rStyle w:val="Emphasis"/>
+        </w:rPr>
+        <w:t>MHz</w:t>
+      </w:r>
+      <w:r>
+        <w:t>.</w:t>
+      </w:r>
+      <w:proofErr w:type="spellEnd"/>
+      <w:r>
+        <w:t xml:space="preserve"> They are mapped in memory at addresses </w:t>
       </w:r>
       <w:r>
         <w:rPr>
@@ -1965,145 +2695,175 @@
         <w:t>PWM_1_BASE,</w:t>
       </w:r>
       <w:r>
-        <w:t xml:space="preserve"> respectively. These macros can be found in the auto-generated </w:t>
-      </w:r>
-      <w:r>
-        <w:rPr>
-          <w:i/>
+        <w:t xml:space="preserve"> respectively. These macros can be found in the </w:t>
+      </w:r>
+      <w:proofErr w:type="spellStart"/>
+      <w:r>
+        <w:rPr>
+          <w:rFonts w:ascii="Consolas" w:hAnsi="Consolas" w:cs="Consolas"/>
           <w:iCs/>
+          <w:sz w:val="18"/>
         </w:rPr>
         <w:t>system.h</w:t>
       </w:r>
-      <w:r>
-        <w:t xml:space="preserve"> header file that you need to include </w:t>
-      </w:r>
-      <w:r>
-        <w:t xml:space="preserve">in your C code </w:t>
-      </w:r>
-      <w:r>
-        <w:t>(already done in the provided files).</w:t>
+      <w:proofErr w:type="spellEnd"/>
+      <w:r>
+        <w:t xml:space="preserve"> header file. The </w:t>
+      </w:r>
+      <w:proofErr w:type="spellStart"/>
+      <w:r>
+        <w:rPr>
+          <w:rFonts w:ascii="Consolas" w:hAnsi="Consolas" w:cs="Consolas"/>
+          <w:sz w:val="18"/>
+        </w:rPr>
+        <w:t>system.h</w:t>
+      </w:r>
+      <w:proofErr w:type="spellEnd"/>
+      <w:r>
+        <w:t xml:space="preserve"> header file </w:t>
+      </w:r>
+      <w:r>
+        <w:t>contains information about all periphera</w:t>
+      </w:r>
+      <w:r>
+        <w:t xml:space="preserve">ls connected to the </w:t>
+      </w:r>
+      <w:proofErr w:type="spellStart"/>
+      <w:r>
+        <w:t>Nios</w:t>
+      </w:r>
+      <w:proofErr w:type="spellEnd"/>
+      <w:r>
+        <w:t xml:space="preserve"> II CPU and</w:t>
+      </w:r>
+      <w:r>
+        <w:t xml:space="preserve"> </w:t>
+      </w:r>
+      <w:r>
+        <w:t xml:space="preserve">is auto-generated when you create a </w:t>
+      </w:r>
+      <w:r>
+        <w:t xml:space="preserve">software project in </w:t>
+      </w:r>
+      <w:proofErr w:type="spellStart"/>
+      <w:r>
+        <w:t>Nios</w:t>
+      </w:r>
+      <w:proofErr w:type="spellEnd"/>
+      <w:r>
+        <w:t xml:space="preserve"> II SBT so you do not have to use hard-coded constants in your code, but rather meaningful macros</w:t>
+      </w:r>
+      <w:r>
+        <w:t>.</w:t>
       </w:r>
     </w:p>
     <w:p>
       <w:pPr>
         <w:pStyle w:val="BodyText"/>
-        <w:rPr>
-          <w:b/>
-          <w:bCs/>
-        </w:rPr>
       </w:pPr>
       <w:r>
         <w:t xml:space="preserve">The register map </w:t>
       </w:r>
       <w:r>
-        <w:t>of the PWM is shown below:</w:t>
+        <w:t xml:space="preserve">of the </w:t>
+      </w:r>
+      <w:r>
+        <w:t xml:space="preserve">PWM is shown below in </w:t>
+      </w:r>
+      <w:r>
+        <w:fldChar w:fldCharType="begin"/>
+      </w:r>
+      <w:r>
+        <w:instrText xml:space="preserve"> REF _Ref475596152 \h </w:instrText>
+      </w:r>
+      <w:r>
+        <w:fldChar w:fldCharType="separate"/>
+      </w:r>
+      <w:r>
+        <w:t xml:space="preserve">Table </w:t>
+      </w:r>
+      <w:r>
+        <w:rPr>
+          <w:noProof/>
+        </w:rPr>
+        <w:t>2</w:t>
+      </w:r>
+      <w:r>
+        <w:fldChar w:fldCharType="end"/>
+      </w:r>
+      <w:r>
+        <w:t>.</w:t>
       </w:r>
     </w:p>
     <w:tbl>
       <w:tblPr>
-        <w:tblW w:w="0" w:type="auto"/>
-        <w:tblInd w:w="55" w:type="dxa"/>
-        <w:tblLayout w:type="fixed"/>
-        <w:tblCellMar>
-          <w:top w:w="55" w:type="dxa"/>
-          <w:left w:w="55" w:type="dxa"/>
-          <w:bottom w:w="55" w:type="dxa"/>
-          <w:right w:w="55" w:type="dxa"/>
-        </w:tblCellMar>
-        <w:tblLook w:val="0000" w:firstRow="0" w:lastRow="0" w:firstColumn="0" w:lastColumn="0" w:noHBand="0" w:noVBand="0"/>
+        <w:tblStyle w:val="GridTable4"/>
+        <w:tblW w:w="9463" w:type="dxa"/>
+        <w:tblLook w:val="04A0" w:firstRow="1" w:lastRow="0" w:firstColumn="1" w:lastColumn="0" w:noHBand="0" w:noVBand="1"/>
       </w:tblPr>
       <w:tblGrid>
-        <w:gridCol w:w="1643"/>
-        <w:gridCol w:w="1236"/>
-        <w:gridCol w:w="896"/>
-        <w:gridCol w:w="6197"/>
+        <w:gridCol w:w="1324"/>
+        <w:gridCol w:w="1411"/>
+        <w:gridCol w:w="889"/>
+        <w:gridCol w:w="5839"/>
       </w:tblGrid>
       <w:tr>
+        <w:trPr>
+          <w:cnfStyle w:val="100000000000" w:firstRow="1" w:lastRow="0" w:firstColumn="0" w:lastColumn="0" w:oddVBand="0" w:evenVBand="0" w:oddHBand="0" w:evenHBand="0" w:firstRowFirstColumn="0" w:firstRowLastColumn="0" w:lastRowFirstColumn="0" w:lastRowLastColumn="0"/>
+        </w:trPr>
         <w:tc>
           <w:tcPr>
-            <w:tcW w:w="1643" w:type="dxa"/>
-            <w:tcBorders>
-              <w:top w:val="single" w:sz="12" w:space="0" w:color="auto"/>
-              <w:left w:val="single" w:sz="12" w:space="0" w:color="auto"/>
-              <w:bottom w:val="single" w:sz="4" w:space="0" w:color="auto"/>
-              <w:right w:val="single" w:sz="12" w:space="0" w:color="auto"/>
-            </w:tcBorders>
-            <w:shd w:val="clear" w:color="auto" w:fill="auto"/>
-            <w:vAlign w:val="center"/>
+            <w:cnfStyle w:val="001000000000" w:firstRow="0" w:lastRow="0" w:firstColumn="1" w:lastColumn="0" w:oddVBand="0" w:evenVBand="0" w:oddHBand="0" w:evenHBand="0" w:firstRowFirstColumn="0" w:firstRowLastColumn="0" w:lastRowFirstColumn="0" w:lastRowLastColumn="0"/>
+            <w:tcW w:w="1324" w:type="dxa"/>
           </w:tcPr>
           <w:p>
             <w:pPr>
-              <w:pStyle w:val="TableContents"/>
+              <w:pStyle w:val="BodyText"/>
               <w:rPr>
-                <w:b/>
-                <w:bCs/>
+                <w:b w:val="0"/>
+                <w:bCs w:val="0"/>
               </w:rPr>
             </w:pPr>
             <w:r>
               <w:rPr>
-                <w:b/>
-                <w:bCs/>
+                <w:b w:val="0"/>
+                <w:bCs w:val="0"/>
               </w:rPr>
-              <w:t>Offset</w:t>
+              <w:t>Byte offset</w:t>
             </w:r>
-          </w:p>
-          <w:p>
-            <w:pPr>
-              <w:pStyle w:val="TableContents"/>
-              <w:rPr>
-                <w:b/>
-                <w:bCs/>
-              </w:rPr>
-            </w:pPr>
             <w:r>
               <w:rPr>
-                <w:b/>
-                <w:bCs/>
+                <w:b w:val="0"/>
+                <w:bCs w:val="0"/>
               </w:rPr>
-              <w:t xml:space="preserve">(as viewed </w:t>
+              <w:br/>
             </w:r>
-          </w:p>
-          <w:p>
-            <w:pPr>
-              <w:pStyle w:val="TableContents"/>
-              <w:rPr>
-                <w:b/>
-                <w:bCs/>
-              </w:rPr>
-            </w:pPr>
             <w:r>
               <w:rPr>
-                <w:b/>
-                <w:bCs/>
+                <w:b w:val="0"/>
+                <w:bCs w:val="0"/>
               </w:rPr>
-              <w:t>by the NIOS)</w:t>
+              <w:t>(from base)</w:t>
             </w:r>
           </w:p>
         </w:tc>
         <w:tc>
           <w:tcPr>
-            <w:tcW w:w="1236" w:type="dxa"/>
-            <w:tcBorders>
-              <w:top w:val="single" w:sz="12" w:space="0" w:color="auto"/>
-              <w:left w:val="single" w:sz="12" w:space="0" w:color="auto"/>
-              <w:bottom w:val="single" w:sz="4" w:space="0" w:color="auto"/>
-              <w:right w:val="single" w:sz="12" w:space="0" w:color="auto"/>
-            </w:tcBorders>
-            <w:shd w:val="clear" w:color="auto" w:fill="auto"/>
-            <w:vAlign w:val="center"/>
+            <w:tcW w:w="1411" w:type="dxa"/>
           </w:tcPr>
           <w:p>
             <w:pPr>
-              <w:pStyle w:val="TableContents"/>
+              <w:pStyle w:val="BodyText"/>
+              <w:cnfStyle w:val="100000000000" w:firstRow="1" w:lastRow="0" w:firstColumn="0" w:lastColumn="0" w:oddVBand="0" w:evenVBand="0" w:oddHBand="0" w:evenHBand="0" w:firstRowFirstColumn="0" w:firstRowLastColumn="0" w:lastRowFirstColumn="0" w:lastRowLastColumn="0"/>
               <w:rPr>
-                <w:b/>
-                <w:bCs/>
+                <w:b w:val="0"/>
+                <w:bCs w:val="0"/>
               </w:rPr>
             </w:pPr>
             <w:r>
               <w:rPr>
-                <w:b/>
-                <w:bCs/>
+                <w:b w:val="0"/>
+                <w:bCs w:val="0"/>
               </w:rPr>
               <w:t>Name</w:t>
             </w:r>
@@ -2111,28 +2871,21 @@
         </w:tc>
         <w:tc>
           <w:tcPr>
-            <w:tcW w:w="896" w:type="dxa"/>
-            <w:tcBorders>
-              <w:top w:val="single" w:sz="12" w:space="0" w:color="auto"/>
-              <w:left w:val="single" w:sz="12" w:space="0" w:color="auto"/>
-              <w:bottom w:val="single" w:sz="4" w:space="0" w:color="auto"/>
-              <w:right w:val="single" w:sz="12" w:space="0" w:color="auto"/>
-            </w:tcBorders>
-            <w:shd w:val="clear" w:color="auto" w:fill="auto"/>
-            <w:vAlign w:val="center"/>
+            <w:tcW w:w="889" w:type="dxa"/>
           </w:tcPr>
           <w:p>
             <w:pPr>
-              <w:pStyle w:val="TableContents"/>
+              <w:pStyle w:val="BodyText"/>
+              <w:cnfStyle w:val="100000000000" w:firstRow="1" w:lastRow="0" w:firstColumn="0" w:lastColumn="0" w:oddVBand="0" w:evenVBand="0" w:oddHBand="0" w:evenHBand="0" w:firstRowFirstColumn="0" w:firstRowLastColumn="0" w:lastRowFirstColumn="0" w:lastRowLastColumn="0"/>
               <w:rPr>
-                <w:b/>
-                <w:bCs/>
+                <w:b w:val="0"/>
+                <w:bCs w:val="0"/>
               </w:rPr>
             </w:pPr>
             <w:r>
               <w:rPr>
-                <w:b/>
-                <w:bCs/>
+                <w:b w:val="0"/>
+                <w:bCs w:val="0"/>
               </w:rPr>
               <w:t>Access</w:t>
             </w:r>
@@ -2140,24 +2893,21 @@
         </w:tc>
         <w:tc>
           <w:tcPr>
-            <w:tcW w:w="6197" w:type="dxa"/>
-            <w:tcBorders>
-              <w:top w:val="single" w:sz="12" w:space="0" w:color="auto"/>
-              <w:left w:val="single" w:sz="12" w:space="0" w:color="auto"/>
-              <w:bottom w:val="single" w:sz="4" w:space="0" w:color="auto"/>
-              <w:right w:val="single" w:sz="12" w:space="0" w:color="auto"/>
-            </w:tcBorders>
-            <w:shd w:val="clear" w:color="auto" w:fill="auto"/>
-            <w:vAlign w:val="center"/>
+            <w:tcW w:w="5839" w:type="dxa"/>
           </w:tcPr>
           <w:p>
             <w:pPr>
-              <w:pStyle w:val="TableContents"/>
+              <w:pStyle w:val="BodyText"/>
+              <w:cnfStyle w:val="100000000000" w:firstRow="1" w:lastRow="0" w:firstColumn="0" w:lastColumn="0" w:oddVBand="0" w:evenVBand="0" w:oddHBand="0" w:evenHBand="0" w:firstRowFirstColumn="0" w:firstRowLastColumn="0" w:lastRowFirstColumn="0" w:lastRowLastColumn="0"/>
+              <w:rPr>
+                <w:b w:val="0"/>
+                <w:bCs w:val="0"/>
+              </w:rPr>
             </w:pPr>
             <w:r>
               <w:rPr>
-                <w:b/>
-                <w:bCs/>
+                <w:b w:val="0"/>
+                <w:bCs w:val="0"/>
               </w:rPr>
               <w:t>Description</w:t>
             </w:r>
@@ -2165,265 +2915,283 @@
         </w:tc>
       </w:tr>
       <w:tr>
+        <w:trPr>
+          <w:cnfStyle w:val="000000100000" w:firstRow="0" w:lastRow="0" w:firstColumn="0" w:lastColumn="0" w:oddVBand="0" w:evenVBand="0" w:oddHBand="1" w:evenHBand="0" w:firstRowFirstColumn="0" w:firstRowLastColumn="0" w:lastRowFirstColumn="0" w:lastRowLastColumn="0"/>
+        </w:trPr>
         <w:tc>
           <w:tcPr>
-            <w:tcW w:w="1643" w:type="dxa"/>
-            <w:tcBorders>
-              <w:top w:val="single" w:sz="4" w:space="0" w:color="auto"/>
-              <w:left w:val="single" w:sz="12" w:space="0" w:color="auto"/>
-              <w:bottom w:val="single" w:sz="4" w:space="0" w:color="auto"/>
-              <w:right w:val="single" w:sz="12" w:space="0" w:color="auto"/>
-            </w:tcBorders>
-            <w:shd w:val="clear" w:color="auto" w:fill="auto"/>
-            <w:vAlign w:val="center"/>
+            <w:cnfStyle w:val="001000000000" w:firstRow="0" w:lastRow="0" w:firstColumn="1" w:lastColumn="0" w:oddVBand="0" w:evenVBand="0" w:oddHBand="0" w:evenHBand="0" w:firstRowFirstColumn="0" w:firstRowLastColumn="0" w:lastRowFirstColumn="0" w:lastRowLastColumn="0"/>
+            <w:tcW w:w="1324" w:type="dxa"/>
           </w:tcPr>
           <w:p>
             <w:pPr>
-              <w:pStyle w:val="TableContents"/>
+              <w:pStyle w:val="BodyText"/>
+              <w:jc w:val="center"/>
+              <w:rPr>
+                <w:b w:val="0"/>
+                <w:bCs w:val="0"/>
+              </w:rPr>
             </w:pPr>
             <w:r>
+              <w:rPr>
+                <w:b w:val="0"/>
+                <w:bCs w:val="0"/>
+              </w:rPr>
               <w:t>0</w:t>
             </w:r>
           </w:p>
         </w:tc>
         <w:tc>
           <w:tcPr>
-            <w:tcW w:w="1236" w:type="dxa"/>
-            <w:tcBorders>
-              <w:top w:val="single" w:sz="4" w:space="0" w:color="auto"/>
-              <w:left w:val="single" w:sz="12" w:space="0" w:color="auto"/>
-              <w:bottom w:val="single" w:sz="4" w:space="0" w:color="auto"/>
-              <w:right w:val="single" w:sz="12" w:space="0" w:color="auto"/>
-            </w:tcBorders>
-            <w:shd w:val="clear" w:color="auto" w:fill="auto"/>
-            <w:vAlign w:val="center"/>
+            <w:tcW w:w="1411" w:type="dxa"/>
           </w:tcPr>
           <w:p>
             <w:pPr>
-              <w:pStyle w:val="TableContents"/>
+              <w:pStyle w:val="BodyText"/>
+              <w:cnfStyle w:val="000000100000" w:firstRow="0" w:lastRow="0" w:firstColumn="0" w:lastColumn="0" w:oddVBand="0" w:evenVBand="0" w:oddHBand="1" w:evenHBand="0" w:firstRowFirstColumn="0" w:firstRowLastColumn="0" w:lastRowFirstColumn="0" w:lastRowLastColumn="0"/>
+              <w:rPr>
+                <w:bCs/>
+              </w:rPr>
             </w:pPr>
             <w:r>
+              <w:rPr>
+                <w:bCs/>
+              </w:rPr>
               <w:t>PERIOD</w:t>
             </w:r>
           </w:p>
         </w:tc>
         <w:tc>
           <w:tcPr>
-            <w:tcW w:w="896" w:type="dxa"/>
-            <w:tcBorders>
-              <w:top w:val="single" w:sz="4" w:space="0" w:color="auto"/>
-              <w:left w:val="single" w:sz="12" w:space="0" w:color="auto"/>
-              <w:bottom w:val="single" w:sz="4" w:space="0" w:color="auto"/>
-              <w:right w:val="single" w:sz="12" w:space="0" w:color="auto"/>
-            </w:tcBorders>
-            <w:shd w:val="clear" w:color="auto" w:fill="auto"/>
-            <w:vAlign w:val="center"/>
+            <w:tcW w:w="889" w:type="dxa"/>
           </w:tcPr>
           <w:p>
             <w:pPr>
-              <w:pStyle w:val="TableContents"/>
+              <w:pStyle w:val="BodyText"/>
+              <w:jc w:val="center"/>
+              <w:cnfStyle w:val="000000100000" w:firstRow="0" w:lastRow="0" w:firstColumn="0" w:lastColumn="0" w:oddVBand="0" w:evenVBand="0" w:oddHBand="1" w:evenHBand="0" w:firstRowFirstColumn="0" w:firstRowLastColumn="0" w:lastRowFirstColumn="0" w:lastRowLastColumn="0"/>
+              <w:rPr>
+                <w:bCs/>
+              </w:rPr>
             </w:pPr>
             <w:r>
-              <w:t>R/W</w:t>
+              <w:rPr>
+                <w:bCs/>
+              </w:rPr>
+              <w:t>RW</w:t>
             </w:r>
           </w:p>
         </w:tc>
         <w:tc>
           <w:tcPr>
-            <w:tcW w:w="6197" w:type="dxa"/>
-            <w:tcBorders>
-              <w:top w:val="single" w:sz="4" w:space="0" w:color="auto"/>
-              <w:left w:val="single" w:sz="12" w:space="0" w:color="auto"/>
-              <w:bottom w:val="single" w:sz="4" w:space="0" w:color="auto"/>
-              <w:right w:val="single" w:sz="12" w:space="0" w:color="auto"/>
-            </w:tcBorders>
-            <w:shd w:val="clear" w:color="auto" w:fill="auto"/>
-            <w:vAlign w:val="center"/>
+            <w:tcW w:w="5839" w:type="dxa"/>
           </w:tcPr>
           <w:p>
             <w:pPr>
-              <w:pStyle w:val="TableContents"/>
+              <w:pStyle w:val="BodyText"/>
+              <w:cnfStyle w:val="000000100000" w:firstRow="0" w:lastRow="0" w:firstColumn="0" w:lastColumn="0" w:oddVBand="0" w:evenVBand="0" w:oddHBand="1" w:evenHBand="0" w:firstRowFirstColumn="0" w:firstRowLastColumn="0" w:lastRowFirstColumn="0" w:lastRowLastColumn="0"/>
+              <w:rPr>
+                <w:bCs/>
+              </w:rPr>
             </w:pPr>
             <w:r>
-              <w:t>The period of the PWM. The period unit is 50-Mhz clock period. For instance, writing 2 in this register will generate a 25-Mhz PWM signal.</w:t>
+              <w:rPr>
+                <w:bCs/>
+              </w:rPr>
+              <w:t>The period of the PWM. The units here are given in</w:t>
+            </w:r>
+            <w:r>
+              <w:rPr>
+                <w:bCs/>
+              </w:rPr>
+              <w:t xml:space="preserve"> </w:t>
+            </w:r>
+            <w:r>
+              <w:rPr>
+                <w:bCs/>
+              </w:rPr>
+              <w:t>clock cycles.</w:t>
+            </w:r>
+            <w:r>
+              <w:rPr>
+                <w:bCs/>
+              </w:rPr>
+              <w:t xml:space="preserve"> For instance, writing 2 in this register will cause the unit to generate a 25 MHz clock.</w:t>
+            </w:r>
+          </w:p>
+        </w:tc>
+      </w:tr>
+      <w:tr>
+        <w:tc>
+          <w:tcPr>
+            <w:cnfStyle w:val="001000000000" w:firstRow="0" w:lastRow="0" w:firstColumn="1" w:lastColumn="0" w:oddVBand="0" w:evenVBand="0" w:oddHBand="0" w:evenHBand="0" w:firstRowFirstColumn="0" w:firstRowLastColumn="0" w:lastRowFirstColumn="0" w:lastRowLastColumn="0"/>
+            <w:tcW w:w="1324" w:type="dxa"/>
+          </w:tcPr>
+          <w:p>
+            <w:pPr>
+              <w:pStyle w:val="BodyText"/>
+              <w:jc w:val="center"/>
+              <w:rPr>
+                <w:b w:val="0"/>
+                <w:bCs w:val="0"/>
+              </w:rPr>
+            </w:pPr>
+            <w:r>
+              <w:rPr>
+                <w:b w:val="0"/>
+                <w:bCs w:val="0"/>
+              </w:rPr>
+              <w:t>4</w:t>
+            </w:r>
+          </w:p>
+        </w:tc>
+        <w:tc>
+          <w:tcPr>
+            <w:tcW w:w="1411" w:type="dxa"/>
+          </w:tcPr>
+          <w:p>
+            <w:pPr>
+              <w:pStyle w:val="BodyText"/>
+              <w:cnfStyle w:val="000000000000" w:firstRow="0" w:lastRow="0" w:firstColumn="0" w:lastColumn="0" w:oddVBand="0" w:evenVBand="0" w:oddHBand="0" w:evenHBand="0" w:firstRowFirstColumn="0" w:firstRowLastColumn="0" w:lastRowFirstColumn="0" w:lastRowLastColumn="0"/>
+              <w:rPr>
+                <w:bCs/>
+              </w:rPr>
+            </w:pPr>
+            <w:r>
+              <w:rPr>
+                <w:bCs/>
+              </w:rPr>
+              <w:t>DUTY_CYCLE</w:t>
+            </w:r>
+          </w:p>
+        </w:tc>
+        <w:tc>
+          <w:tcPr>
+            <w:tcW w:w="889" w:type="dxa"/>
+          </w:tcPr>
+          <w:p>
+            <w:pPr>
+              <w:pStyle w:val="BodyText"/>
+              <w:jc w:val="center"/>
+              <w:cnfStyle w:val="000000000000" w:firstRow="0" w:lastRow="0" w:firstColumn="0" w:lastColumn="0" w:oddVBand="0" w:evenVBand="0" w:oddHBand="0" w:evenHBand="0" w:firstRowFirstColumn="0" w:firstRowLastColumn="0" w:lastRowFirstColumn="0" w:lastRowLastColumn="0"/>
+              <w:rPr>
+                <w:bCs/>
+              </w:rPr>
+            </w:pPr>
+            <w:r>
+              <w:rPr>
+                <w:bCs/>
+              </w:rPr>
+              <w:t>RW</w:t>
+            </w:r>
+          </w:p>
+        </w:tc>
+        <w:tc>
+          <w:tcPr>
+            <w:tcW w:w="5839" w:type="dxa"/>
+          </w:tcPr>
+          <w:p>
+            <w:pPr>
+              <w:pStyle w:val="BodyText"/>
+              <w:cnfStyle w:val="000000000000" w:firstRow="0" w:lastRow="0" w:firstColumn="0" w:lastColumn="0" w:oddVBand="0" w:evenVBand="0" w:oddHBand="0" w:evenHBand="0" w:firstRowFirstColumn="0" w:firstRowLastColumn="0" w:lastRowFirstColumn="0" w:lastRowLastColumn="0"/>
+              <w:rPr>
+                <w:bCs/>
+              </w:rPr>
+            </w:pPr>
+            <w:r>
+              <w:rPr>
+                <w:bCs/>
+              </w:rPr>
+              <w:t>A value between 0 and PERIOD indicating the duty cycle of the PWM. The units here are given in clock cycles.</w:t>
             </w:r>
           </w:p>
         </w:tc>
       </w:tr>
       <w:tr>
         <w:trPr>
-          <w:trHeight w:val="691"/>
+          <w:cnfStyle w:val="000000100000" w:firstRow="0" w:lastRow="0" w:firstColumn="0" w:lastColumn="0" w:oddVBand="0" w:evenVBand="0" w:oddHBand="1" w:evenHBand="0" w:firstRowFirstColumn="0" w:firstRowLastColumn="0" w:lastRowFirstColumn="0" w:lastRowLastColumn="0"/>
         </w:trPr>
         <w:tc>
           <w:tcPr>
-            <w:tcW w:w="1643" w:type="dxa"/>
-            <w:tcBorders>
-              <w:top w:val="single" w:sz="4" w:space="0" w:color="auto"/>
-              <w:left w:val="single" w:sz="12" w:space="0" w:color="auto"/>
-              <w:bottom w:val="single" w:sz="4" w:space="0" w:color="auto"/>
-              <w:right w:val="single" w:sz="12" w:space="0" w:color="auto"/>
-            </w:tcBorders>
-            <w:shd w:val="clear" w:color="auto" w:fill="auto"/>
-            <w:vAlign w:val="center"/>
+            <w:cnfStyle w:val="001000000000" w:firstRow="0" w:lastRow="0" w:firstColumn="1" w:lastColumn="0" w:oddVBand="0" w:evenVBand="0" w:oddHBand="0" w:evenHBand="0" w:firstRowFirstColumn="0" w:firstRowLastColumn="0" w:lastRowFirstColumn="0" w:lastRowLastColumn="0"/>
+            <w:tcW w:w="1324" w:type="dxa"/>
           </w:tcPr>
           <w:p>
             <w:pPr>
-              <w:pStyle w:val="TableContents"/>
+              <w:pStyle w:val="BodyText"/>
+              <w:jc w:val="center"/>
+              <w:rPr>
+                <w:b w:val="0"/>
+                <w:bCs w:val="0"/>
+              </w:rPr>
             </w:pPr>
             <w:r>
-              <w:t>4</w:t>
-            </w:r>
-          </w:p>
-        </w:tc>
-        <w:tc>
-          <w:tcPr>
-            <w:tcW w:w="1236" w:type="dxa"/>
-            <w:tcBorders>
-              <w:top w:val="single" w:sz="4" w:space="0" w:color="auto"/>
-              <w:left w:val="single" w:sz="12" w:space="0" w:color="auto"/>
-              <w:bottom w:val="single" w:sz="4" w:space="0" w:color="auto"/>
-              <w:right w:val="single" w:sz="12" w:space="0" w:color="auto"/>
-            </w:tcBorders>
-            <w:shd w:val="clear" w:color="auto" w:fill="auto"/>
-            <w:vAlign w:val="center"/>
-          </w:tcPr>
-          <w:p>
-            <w:pPr>
-              <w:pStyle w:val="TableContents"/>
-            </w:pPr>
-            <w:r>
-              <w:t>DUTY</w:t>
-            </w:r>
-          </w:p>
-        </w:tc>
-        <w:tc>
-          <w:tcPr>
-            <w:tcW w:w="896" w:type="dxa"/>
-            <w:tcBorders>
-              <w:top w:val="single" w:sz="4" w:space="0" w:color="auto"/>
-              <w:left w:val="single" w:sz="12" w:space="0" w:color="auto"/>
-              <w:bottom w:val="single" w:sz="4" w:space="0" w:color="auto"/>
-              <w:right w:val="single" w:sz="12" w:space="0" w:color="auto"/>
-            </w:tcBorders>
-            <w:shd w:val="clear" w:color="auto" w:fill="auto"/>
-            <w:vAlign w:val="center"/>
-          </w:tcPr>
-          <w:p>
-            <w:pPr>
-              <w:pStyle w:val="TableContents"/>
-            </w:pPr>
-            <w:r>
-              <w:t>R/W</w:t>
-            </w:r>
-          </w:p>
-        </w:tc>
-        <w:tc>
-          <w:tcPr>
-            <w:tcW w:w="6197" w:type="dxa"/>
-            <w:tcBorders>
-              <w:top w:val="single" w:sz="4" w:space="0" w:color="auto"/>
-              <w:left w:val="single" w:sz="12" w:space="0" w:color="auto"/>
-              <w:bottom w:val="single" w:sz="4" w:space="0" w:color="auto"/>
-              <w:right w:val="single" w:sz="12" w:space="0" w:color="auto"/>
-            </w:tcBorders>
-            <w:shd w:val="clear" w:color="auto" w:fill="auto"/>
-            <w:vAlign w:val="center"/>
-          </w:tcPr>
-          <w:p>
-            <w:pPr>
-              <w:pStyle w:val="TableContents"/>
-            </w:pPr>
-            <w:r>
-              <w:t>A value between 0 and PERIOD indicating the duty cycle of the PWM.</w:t>
-            </w:r>
-          </w:p>
-        </w:tc>
-      </w:tr>
-      <w:tr>
-        <w:trPr>
-          <w:trHeight w:val="589"/>
-        </w:trPr>
-        <w:tc>
-          <w:tcPr>
-            <w:tcW w:w="1643" w:type="dxa"/>
-            <w:tcBorders>
-              <w:top w:val="single" w:sz="4" w:space="0" w:color="auto"/>
-              <w:left w:val="single" w:sz="12" w:space="0" w:color="auto"/>
-              <w:bottom w:val="single" w:sz="12" w:space="0" w:color="auto"/>
-              <w:right w:val="single" w:sz="12" w:space="0" w:color="auto"/>
-            </w:tcBorders>
-            <w:shd w:val="clear" w:color="auto" w:fill="auto"/>
-            <w:vAlign w:val="center"/>
-          </w:tcPr>
-          <w:p>
-            <w:pPr>
-              <w:pStyle w:val="TableContents"/>
-            </w:pPr>
-            <w:r>
+              <w:rPr>
+                <w:b w:val="0"/>
+                <w:bCs w:val="0"/>
+              </w:rPr>
               <w:t>8</w:t>
             </w:r>
           </w:p>
         </w:tc>
         <w:tc>
           <w:tcPr>
-            <w:tcW w:w="1236" w:type="dxa"/>
-            <w:tcBorders>
-              <w:top w:val="single" w:sz="4" w:space="0" w:color="auto"/>
-              <w:left w:val="single" w:sz="12" w:space="0" w:color="auto"/>
-              <w:bottom w:val="single" w:sz="12" w:space="0" w:color="auto"/>
-              <w:right w:val="single" w:sz="12" w:space="0" w:color="auto"/>
-            </w:tcBorders>
-            <w:shd w:val="clear" w:color="auto" w:fill="auto"/>
-            <w:vAlign w:val="center"/>
+            <w:tcW w:w="1411" w:type="dxa"/>
           </w:tcPr>
           <w:p>
             <w:pPr>
-              <w:pStyle w:val="TableContents"/>
+              <w:pStyle w:val="BodyText"/>
+              <w:cnfStyle w:val="000000100000" w:firstRow="0" w:lastRow="0" w:firstColumn="0" w:lastColumn="0" w:oddVBand="0" w:evenVBand="0" w:oddHBand="1" w:evenHBand="0" w:firstRowFirstColumn="0" w:firstRowLastColumn="0" w:lastRowFirstColumn="0" w:lastRowLastColumn="0"/>
+              <w:rPr>
+                <w:bCs/>
+              </w:rPr>
             </w:pPr>
             <w:r>
+              <w:rPr>
+                <w:bCs/>
+              </w:rPr>
               <w:t>CTRL</w:t>
             </w:r>
           </w:p>
         </w:tc>
         <w:tc>
           <w:tcPr>
-            <w:tcW w:w="896" w:type="dxa"/>
-            <w:tcBorders>
-              <w:top w:val="single" w:sz="4" w:space="0" w:color="auto"/>
-              <w:left w:val="single" w:sz="12" w:space="0" w:color="auto"/>
-              <w:bottom w:val="single" w:sz="12" w:space="0" w:color="auto"/>
-              <w:right w:val="single" w:sz="12" w:space="0" w:color="auto"/>
-            </w:tcBorders>
-            <w:shd w:val="clear" w:color="auto" w:fill="auto"/>
-            <w:vAlign w:val="center"/>
+            <w:tcW w:w="889" w:type="dxa"/>
           </w:tcPr>
           <w:p>
             <w:pPr>
-              <w:pStyle w:val="TableContents"/>
+              <w:pStyle w:val="BodyText"/>
+              <w:jc w:val="center"/>
+              <w:cnfStyle w:val="000000100000" w:firstRow="0" w:lastRow="0" w:firstColumn="0" w:lastColumn="0" w:oddVBand="0" w:evenVBand="0" w:oddHBand="1" w:evenHBand="0" w:firstRowFirstColumn="0" w:firstRowLastColumn="0" w:lastRowFirstColumn="0" w:lastRowLastColumn="0"/>
+              <w:rPr>
+                <w:bCs/>
+              </w:rPr>
             </w:pPr>
             <w:r>
+              <w:rPr>
+                <w:bCs/>
+              </w:rPr>
               <w:t>WO</w:t>
             </w:r>
           </w:p>
         </w:tc>
         <w:tc>
           <w:tcPr>
-            <w:tcW w:w="6197" w:type="dxa"/>
-            <w:tcBorders>
-              <w:top w:val="single" w:sz="4" w:space="0" w:color="auto"/>
-              <w:left w:val="single" w:sz="12" w:space="0" w:color="auto"/>
-              <w:bottom w:val="single" w:sz="12" w:space="0" w:color="auto"/>
-              <w:right w:val="single" w:sz="12" w:space="0" w:color="auto"/>
-            </w:tcBorders>
-            <w:shd w:val="clear" w:color="auto" w:fill="auto"/>
-            <w:vAlign w:val="center"/>
+            <w:tcW w:w="5839" w:type="dxa"/>
           </w:tcPr>
           <w:p>
             <w:pPr>
-              <w:pStyle w:val="TableContents"/>
+              <w:pStyle w:val="BodyText"/>
+              <w:cnfStyle w:val="000000100000" w:firstRow="0" w:lastRow="0" w:firstColumn="0" w:lastColumn="0" w:oddVBand="0" w:evenVBand="0" w:oddHBand="1" w:evenHBand="0" w:firstRowFirstColumn="0" w:firstRowLastColumn="0" w:lastRowFirstColumn="0" w:lastRowLastColumn="0"/>
+              <w:rPr>
+                <w:bCs/>
+              </w:rPr>
             </w:pPr>
             <w:r>
-              <w:t>Writing 0 (resp. 1) to the register  stops (resp. starts) the PWM.</w:t>
+              <w:rPr>
+                <w:bCs/>
+              </w:rPr>
+              <w:t>Writing 0/1 in this register stops/starts the PWM output.</w:t>
             </w:r>
           </w:p>
         </w:tc>
@@ -2431,31 +3199,239 @@
     </w:tbl>
     <w:p>
       <w:pPr>
+        <w:pStyle w:val="Caption"/>
+        <w:jc w:val="center"/>
+      </w:pPr>
+      <w:r>
+        <w:br/>
+      </w:r>
+      <w:bookmarkStart w:id="3" w:name="_Ref475596152"/>
+      <w:r>
+        <w:t xml:space="preserve">Table </w:t>
+      </w:r>
+      <w:fldSimple w:instr=" SEQ Table \* ARABIC ">
+        <w:r>
+          <w:rPr>
+            <w:noProof/>
+          </w:rPr>
+          <w:t>2</w:t>
+        </w:r>
+      </w:fldSimple>
+      <w:bookmarkEnd w:id="3"/>
+      <w:r>
+        <w:t>. PWM Register Map</w:t>
+      </w:r>
+    </w:p>
+    <w:p>
+      <w:pPr>
         <w:pStyle w:val="BodyText"/>
       </w:pPr>
       <w:r>
-        <w:br/>
-        <w:t xml:space="preserve">To write these registers you will want to use the </w:t>
-      </w:r>
-      <w:r>
-        <w:rPr>
-          <w:i/>
-        </w:rPr>
-        <w:t>IOWR_32DIRECT(BASE, OFFSET, DATA)</w:t>
+        <w:t xml:space="preserve">To write these registers you </w:t>
+      </w:r>
+      <w:r>
+        <w:t xml:space="preserve">need </w:t>
+      </w:r>
+      <w:r>
+        <w:t xml:space="preserve">to use the </w:t>
+      </w:r>
+      <w:r>
+        <w:rPr>
+          <w:rFonts w:ascii="Consolas" w:hAnsi="Consolas" w:cs="Consolas"/>
+          <w:sz w:val="18"/>
+        </w:rPr>
+        <w:t>“</w:t>
+      </w:r>
+      <w:r>
+        <w:rPr>
+          <w:rFonts w:ascii="Consolas" w:hAnsi="Consolas" w:cs="Consolas"/>
+          <w:sz w:val="18"/>
+        </w:rPr>
+        <w:t>IOWR_32</w:t>
+      </w:r>
+      <w:proofErr w:type="gramStart"/>
+      <w:r>
+        <w:rPr>
+          <w:rFonts w:ascii="Consolas" w:hAnsi="Consolas" w:cs="Consolas"/>
+          <w:sz w:val="18"/>
+        </w:rPr>
+        <w:t>DIRECT(</w:t>
+      </w:r>
+      <w:proofErr w:type="gramEnd"/>
+      <w:r>
+        <w:rPr>
+          <w:rFonts w:ascii="Consolas" w:hAnsi="Consolas" w:cs="Consolas"/>
+          <w:sz w:val="18"/>
+        </w:rPr>
+        <w:t>BASE, OFFSET, DATA)</w:t>
+      </w:r>
+      <w:r>
+        <w:rPr>
+          <w:rFonts w:ascii="Consolas" w:hAnsi="Consolas" w:cs="Consolas"/>
+          <w:sz w:val="18"/>
+        </w:rPr>
+        <w:t>”</w:t>
       </w:r>
       <w:r>
         <w:t xml:space="preserve"> macro available in the </w:t>
       </w:r>
       <w:r>
         <w:rPr>
-          <w:i/>
+          <w:rFonts w:ascii="Consolas" w:hAnsi="Consolas" w:cs="Consolas"/>
+          <w:sz w:val="18"/>
+        </w:rPr>
+        <w:t>“</w:t>
+      </w:r>
+      <w:proofErr w:type="spellStart"/>
+      <w:r>
+        <w:rPr>
+          <w:rFonts w:ascii="Consolas" w:hAnsi="Consolas" w:cs="Consolas"/>
           <w:iCs/>
+          <w:sz w:val="18"/>
         </w:rPr>
         <w:t>io.h</w:t>
       </w:r>
-      <w:r>
-        <w:t xml:space="preserve"> header file.</w:t>
-      </w:r>
+      <w:proofErr w:type="spellEnd"/>
+      <w:r>
+        <w:rPr>
+          <w:rFonts w:ascii="Consolas" w:hAnsi="Consolas" w:cs="Consolas"/>
+          <w:iCs/>
+          <w:sz w:val="18"/>
+        </w:rPr>
+        <w:t>”</w:t>
+      </w:r>
+      <w:r>
+        <w:t xml:space="preserve"> header file (</w:t>
+      </w:r>
+      <w:r>
+        <w:t>w</w:t>
+      </w:r>
+      <w:r>
+        <w:t xml:space="preserve">e told you the word “base” </w:t>
+      </w:r>
+      <w:r>
+        <w:t>would</w:t>
+      </w:r>
+      <w:r>
+        <w:t xml:space="preserve"> come up again).</w:t>
+      </w:r>
+    </w:p>
+    <w:p>
+      <w:pPr>
+        <w:pStyle w:val="BodyText"/>
+      </w:pPr>
+      <w:r>
+        <w:t>Remember that the PWM genera</w:t>
+      </w:r>
+      <w:r>
+        <w:t xml:space="preserve">tion circuits are clocked at </w:t>
+      </w:r>
+      <w:r>
+        <w:rPr>
+          <w:rStyle w:val="Emphasis"/>
+        </w:rPr>
+        <w:t>50 M</w:t>
+      </w:r>
+      <w:r>
+        <w:rPr>
+          <w:rStyle w:val="Emphasis"/>
+        </w:rPr>
+        <w:t>Hz</w:t>
+      </w:r>
+      <w:r>
+        <w:t xml:space="preserve">, but have to output values in the </w:t>
+      </w:r>
+      <w:r>
+        <w:rPr>
+          <w:rStyle w:val="Emphasis"/>
+        </w:rPr>
+        <w:t>millisecond</w:t>
+      </w:r>
+      <w:r>
+        <w:t xml:space="preserve"> range. You must set the period register correctly to achieve the desired output.</w:t>
+      </w:r>
+      <w:r>
+        <w:t xml:space="preserve"> Both the </w:t>
+      </w:r>
+      <w:r>
+        <w:lastRenderedPageBreak/>
+        <w:t xml:space="preserve">horizontal and vertical servos use the same 25 </w:t>
+      </w:r>
+      <w:proofErr w:type="spellStart"/>
+      <w:r>
+        <w:t>ms</w:t>
+      </w:r>
+      <w:proofErr w:type="spellEnd"/>
+      <w:r>
+        <w:t xml:space="preserve"> period, however they differ with respect to the expected </w:t>
+      </w:r>
+      <w:r>
+        <w:t>duty cycles:</w:t>
+      </w:r>
+    </w:p>
+    <w:p>
+      <w:pPr>
+        <w:pStyle w:val="BodyText"/>
+        <w:numPr>
+          <w:ilvl w:val="0"/>
+          <w:numId w:val="31"/>
+        </w:numPr>
+      </w:pPr>
+      <w:r>
+        <w:t xml:space="preserve">The </w:t>
+      </w:r>
+      <w:r>
+        <w:rPr>
+          <w:rStyle w:val="Emphasis"/>
+        </w:rPr>
+        <w:t>vertical</w:t>
+      </w:r>
+      <w:r>
+        <w:t xml:space="preserve"> servo expects a duty cycle between 0.9 – 2.</w:t>
+      </w:r>
+      <w:r>
+        <w:t xml:space="preserve">3 </w:t>
+      </w:r>
+      <w:proofErr w:type="spellStart"/>
+      <w:r>
+        <w:t>ms.</w:t>
+      </w:r>
+    </w:p>
+    <w:p>
+      <w:pPr>
+        <w:pStyle w:val="BodyText"/>
+        <w:numPr>
+          <w:ilvl w:val="0"/>
+          <w:numId w:val="31"/>
+        </w:numPr>
+      </w:pPr>
+      <w:proofErr w:type="spellEnd"/>
+      <w:r>
+        <w:t>T</w:t>
+      </w:r>
+      <w:r>
+        <w:t xml:space="preserve">he </w:t>
+      </w:r>
+      <w:r>
+        <w:rPr>
+          <w:rStyle w:val="Emphasis"/>
+        </w:rPr>
+        <w:t>horizontal</w:t>
+      </w:r>
+      <w:r>
+        <w:t xml:space="preserve"> servo expects </w:t>
+      </w:r>
+      <w:r>
+        <w:t xml:space="preserve">a duty cycle between </w:t>
+      </w:r>
+      <w:r>
+        <w:t xml:space="preserve">1 – 1.95 </w:t>
+      </w:r>
+      <w:proofErr w:type="spellStart"/>
+      <w:r>
+        <w:t>ms.</w:t>
+      </w:r>
+      <w:proofErr w:type="spellEnd"/>
     </w:p>
     <w:p>
       <w:pPr>
@@ -2471,72 +3447,75 @@
         <w:spacing w:after="140"/>
       </w:pPr>
       <w:r>
-        <w:t xml:space="preserve">Fill in the </w:t>
-      </w:r>
-      <w:r>
-        <w:t xml:space="preserve">various </w:t>
+        <w:t xml:space="preserve">Fill in the various </w:t>
       </w:r>
       <w:r>
         <w:rPr>
           <w:rFonts w:ascii="Consolas" w:hAnsi="Consolas" w:cs="Consolas"/>
           <w:sz w:val="18"/>
         </w:rPr>
-        <w:t>/* TODO */</w:t>
-      </w:r>
-      <w:r>
-        <w:t xml:space="preserve"> markers</w:t>
-      </w:r>
-      <w:r>
-        <w:t xml:space="preserve"> in </w:t>
-      </w:r>
-      <w:r>
-        <w:rPr>
-          <w:i/>
+        <w:t>“/*</w:t>
+      </w:r>
+      <w:r>
+        <w:rPr>
+          <w:rFonts w:ascii="Consolas" w:hAnsi="Consolas" w:cs="Consolas"/>
+          <w:sz w:val="18"/>
+        </w:rPr>
+        <w:t xml:space="preserve"> TODO */</w:t>
+      </w:r>
+      <w:r>
+        <w:rPr>
+          <w:rFonts w:ascii="Consolas" w:hAnsi="Consolas" w:cs="Consolas"/>
+          <w:sz w:val="18"/>
+        </w:rPr>
+        <w:t>”</w:t>
+      </w:r>
+      <w:r>
+        <w:t xml:space="preserve"> markers in </w:t>
+      </w:r>
+      <w:proofErr w:type="spellStart"/>
+      <w:r>
+        <w:rPr>
+          <w:rFonts w:ascii="Consolas" w:hAnsi="Consolas" w:cs="Consolas"/>
           <w:iCs/>
+          <w:sz w:val="18"/>
         </w:rPr>
         <w:t>pwm.c</w:t>
       </w:r>
-      <w:r>
-        <w:t>.</w:t>
-      </w:r>
-      <w:r>
-        <w:t xml:space="preserve"> This file describes the implementation of</w:t>
-      </w:r>
-      <w:r>
-        <w:t xml:space="preserve"> </w:t>
-      </w:r>
-      <w:r>
-        <w:t>the API we provide to software developers who want to use the PWM generator.</w:t>
-      </w:r>
-      <w:r>
-        <w:t xml:space="preserve"> You can then test your implementation by using the </w:t>
-      </w:r>
-      <w:r>
-        <w:rPr>
-          <w:i/>
+      <w:proofErr w:type="spellEnd"/>
+      <w:r>
+        <w:t xml:space="preserve">. This file describes the implementation of the API we provide to software developers who want to use the PWM generator. You can then test your implementation by using the </w:t>
+      </w:r>
+      <w:proofErr w:type="gramStart"/>
+      <w:r>
+        <w:rPr>
+          <w:rFonts w:ascii="Consolas" w:hAnsi="Consolas" w:cs="Consolas"/>
           <w:iCs/>
-        </w:rPr>
-        <w:t>main</w:t>
-      </w:r>
-      <w:r>
-        <w:rPr>
-          <w:i/>
+          <w:sz w:val="18"/>
+        </w:rPr>
+        <w:t>main(</w:t>
+      </w:r>
+      <w:proofErr w:type="gramEnd"/>
+      <w:r>
+        <w:rPr>
+          <w:rFonts w:ascii="Consolas" w:hAnsi="Consolas" w:cs="Consolas"/>
           <w:iCs/>
-        </w:rPr>
-        <w:t>()</w:t>
-      </w:r>
-      <w:r>
-        <w:t xml:space="preserve"> function </w:t>
-      </w:r>
-      <w:r>
-        <w:t xml:space="preserve">in </w:t>
-      </w:r>
-      <w:r>
-        <w:rPr>
-          <w:i/>
+          <w:sz w:val="18"/>
+        </w:rPr>
+        <w:t>)</w:t>
+      </w:r>
+      <w:r>
+        <w:t xml:space="preserve"> function in </w:t>
+      </w:r>
+      <w:proofErr w:type="spellStart"/>
+      <w:r>
+        <w:rPr>
+          <w:rFonts w:ascii="Consolas" w:hAnsi="Consolas" w:cs="Consolas"/>
+          <w:sz w:val="18"/>
         </w:rPr>
         <w:t>app.c</w:t>
       </w:r>
+      <w:proofErr w:type="spellEnd"/>
       <w:r>
         <w:t>. If you did everything correctly, then you should see a periodic top-down, left-right sweeping motion on the pan-tilt peripheral.</w:t>
       </w:r>
@@ -2547,25 +3526,7 @@
         <w:spacing w:after="140"/>
       </w:pPr>
       <w:r>
-        <w:t>Note: an important aspect of this course is one’s ability to be</w:t>
-      </w:r>
-      <w:r>
-        <w:t xml:space="preserve"> autonomous and</w:t>
-      </w:r>
-      <w:r>
-        <w:t xml:space="preserve"> p</w:t>
-      </w:r>
-      <w:r>
-        <w:t>ersistent when faced with problems. In the embedded world, it is rare to find well-written component datasheets. Most often than one would like, datasheets are written with so much missing information that you would wonder why they</w:t>
-      </w:r>
-      <w:r>
-        <w:t xml:space="preserve"> are</w:t>
-      </w:r>
-      <w:r>
-        <w:t xml:space="preserve"> called</w:t>
-      </w:r>
-      <w:r>
-        <w:t xml:space="preserve"> </w:t>
+        <w:t xml:space="preserve">Note: an important aspect of this course is one’s ability to be autonomous and persistent when faced with problems. In the embedded world, it is rare to find well-written component datasheets. Most often than one would like, datasheets are written with so much missing information that you would wonder why they are called </w:t>
       </w:r>
       <w:r>
         <w:rPr>
@@ -2574,25 +3535,7 @@
         <w:t>data</w:t>
       </w:r>
       <w:r>
-        <w:t>sheet</w:t>
-      </w:r>
-      <w:r>
-        <w:t>s</w:t>
-      </w:r>
-      <w:r>
-        <w:t>.</w:t>
-      </w:r>
-      <w:r>
-        <w:t xml:space="preserve"> This is where one’s ability to infer a components behavior based on what one observes while debugging is essential.</w:t>
-      </w:r>
-      <w:r>
-        <w:t xml:space="preserve"> So you need to </w:t>
-      </w:r>
-      <w:r>
-        <w:t>understand</w:t>
-      </w:r>
-      <w:r>
-        <w:t xml:space="preserve"> </w:t>
+        <w:t xml:space="preserve">sheets. This is where one’s ability to infer a components behavior based on what one observes while debugging is essential. So you need to understand </w:t>
       </w:r>
       <w:r>
         <w:rPr>
@@ -2601,19 +3544,7 @@
         <w:t>how</w:t>
       </w:r>
       <w:r>
-        <w:t xml:space="preserve"> the whole pipeline works, i.e. how does an instruction emitted by the CPU translate to an abstract transaction on a bus which somehow arrives </w:t>
-      </w:r>
-      <w:r>
-        <w:t>at a peripheral to be processed</w:t>
-      </w:r>
-      <w:r>
-        <w:t>.</w:t>
-      </w:r>
-      <w:r>
-        <w:t xml:space="preserve"> We insist that you read</w:t>
-      </w:r>
-      <w:r>
-        <w:t xml:space="preserve"> </w:t>
+        <w:t xml:space="preserve"> the whole pipeline works, i.e. how does an instruction emitted by the CPU translate to an abstract transaction on a bus which somehow arrives at a peripheral to be processed. We insist that you read </w:t>
       </w:r>
       <w:r>
         <w:rPr>
@@ -2622,25 +3553,7 @@
         <w:t>every single line</w:t>
       </w:r>
       <w:r>
-        <w:t xml:space="preserve"> of code </w:t>
-      </w:r>
-      <w:r>
-        <w:t xml:space="preserve">which </w:t>
-      </w:r>
-      <w:r>
-        <w:t>we provide you to see how the system is stitched together</w:t>
-      </w:r>
-      <w:r>
-        <w:t xml:space="preserve">. This is especially relevant about the </w:t>
-      </w:r>
-      <w:r>
-        <w:t xml:space="preserve">C </w:t>
-      </w:r>
-      <w:r>
-        <w:t>source files we provide you</w:t>
-      </w:r>
-      <w:r>
-        <w:t xml:space="preserve"> (less so for the VHDL).</w:t>
+        <w:t xml:space="preserve"> of code which we provide you to see how the system is stitched together. This is especially relevant about the C source files we provide you (less so for the VHDL).</w:t>
       </w:r>
     </w:p>
     <w:p>
@@ -2648,25 +3561,19 @@
         <w:pStyle w:val="Heading2"/>
       </w:pPr>
       <w:r>
-        <w:t>Connecting the Pan-Tilt</w:t>
-      </w:r>
-    </w:p>
-    <w:p>
-      <w:r>
-        <w:t>We will use a specially-designed extension board (thanks Ren</w:t>
-      </w:r>
-      <w:r>
-        <w:t>é</w:t>
-      </w:r>
-      <w:r>
-        <w:t>!) for the DE0-Nano-SoC throughout this course. It has custom ports for all peripherals we will use in the course to avoid having to manually use wires to connect peripherals to the FPGA (trust us, we did it before, and the extension board is much cleaner).</w:t>
-      </w:r>
-    </w:p>
-    <w:p>
-      <w:r>
-        <w:t xml:space="preserve">To keep things interesting, we will not tell you where to exactly plug in the pan-tilt module into the extension board. What we will tell you is that you should have a look at the extension board’s </w:t>
-      </w:r>
-      <w:hyperlink r:id="rId9" w:history="1">
+        <w:t>Finding where to plug in the pan-tilt module</w:t>
+      </w:r>
+    </w:p>
+    <w:p>
+      <w:r>
+        <w:t>We will use a specially-designed extension board for the DE0-Nano-SoC with custom ports for all peripherals we will use throughout this course. This greatly helps avoid having to manually use wires to connect various peripherals to the FPGA (trust us, we did it before, and the extension board is much cleaner).</w:t>
+      </w:r>
+    </w:p>
+    <w:p>
+      <w:r>
+        <w:t xml:space="preserve">To keep things interesting, we will not tell you where to exactly plug in the pan-tilt module into the extension board. What we will tell you though is that you should have a look at the extension board’s </w:t>
+      </w:r>
+      <w:hyperlink r:id="rId11" w:history="1">
         <w:r>
           <w:rPr>
             <w:rStyle w:val="Hyperlink"/>
@@ -2684,20 +3591,11 @@
         <w:t>hint</w:t>
       </w:r>
       <w:r>
-        <w:t xml:space="preserve">: check out page 10 and look for the corresponding pins </w:t>
-      </w:r>
-      <w:r>
-        <w:rPr>
-          <w:rFonts w:ascii="Consolas" w:hAnsi="Consolas" w:cs="Consolas"/>
-          <w:sz w:val="18"/>
-        </w:rPr>
-        <w:t>“Jxx”</w:t>
-      </w:r>
-      <w:r>
-        <w:t xml:space="preserve"> on the physical board).</w:t>
-      </w:r>
-    </w:p>
-    <w:p>
+        <w:t>: check out the page regarding the servos and look for the corresponding numbered components on the physical board).</w:t>
+      </w:r>
+      <w:r>
+        <w:t xml:space="preserve"> </w:t>
+      </w:r>
       <w:r>
         <w:t xml:space="preserve">Happy hunting </w:t>
       </w:r>
@@ -2714,10 +3612,10 @@
           <w:noProof/>
         </w:rPr>
         <w:drawing>
-          <wp:inline distT="0" distB="0" distL="0" distR="0" wp14:anchorId="1A372938" wp14:editId="5134FC25">
-            <wp:extent cx="2835606" cy="2126705"/>
-            <wp:effectExtent l="0" t="0" r="3175" b="6985"/>
-            <wp:docPr id="8" name="Picture 8"/>
+          <wp:inline distT="0" distB="0" distL="0" distR="0" wp14:anchorId="262A3F53" wp14:editId="196FE631">
+            <wp:extent cx="2762994" cy="2072245"/>
+            <wp:effectExtent l="0" t="0" r="0" b="4445"/>
+            <wp:docPr id="5" name="Picture 5"/>
             <wp:cNvGraphicFramePr>
               <a:graphicFrameLocks xmlns:a="http://schemas.openxmlformats.org/drawingml/2006/main" noChangeAspect="1"/>
             </wp:cNvGraphicFramePr>
@@ -2729,7 +3627,7 @@
                     <pic:cNvPicPr/>
                   </pic:nvPicPr>
                   <pic:blipFill>
-                    <a:blip r:embed="rId10" cstate="print">
+                    <a:blip r:embed="rId12" cstate="print">
                       <a:extLst>
                         <a:ext uri="{28A0092B-C50C-407E-A947-70E740481C1C}">
                           <a14:useLocalDpi xmlns:a14="http://schemas.microsoft.com/office/drawing/2010/main" val="0"/>
@@ -2743,7 +3641,7 @@
                   <pic:spPr>
                     <a:xfrm>
                       <a:off x="0" y="0"/>
-                      <a:ext cx="2840652" cy="2130489"/>
+                      <a:ext cx="2770790" cy="2078092"/>
                     </a:xfrm>
                     <a:prstGeom prst="rect">
                       <a:avLst/>
@@ -2763,10 +3661,10 @@
           <w:noProof/>
         </w:rPr>
         <w:drawing>
-          <wp:inline distT="0" distB="0" distL="0" distR="0" wp14:anchorId="78B9F71F" wp14:editId="114A5EBE">
-            <wp:extent cx="2841029" cy="2130772"/>
-            <wp:effectExtent l="0" t="0" r="0" b="3175"/>
-            <wp:docPr id="9" name="Picture 9"/>
+          <wp:inline distT="0" distB="0" distL="0" distR="0" wp14:anchorId="5B574FEC" wp14:editId="3518141D">
+            <wp:extent cx="2755075" cy="2066307"/>
+            <wp:effectExtent l="0" t="0" r="7620" b="0"/>
+            <wp:docPr id="6" name="Picture 6"/>
             <wp:cNvGraphicFramePr>
               <a:graphicFrameLocks xmlns:a="http://schemas.openxmlformats.org/drawingml/2006/main" noChangeAspect="1"/>
             </wp:cNvGraphicFramePr>
@@ -2778,7 +3676,7 @@
                     <pic:cNvPicPr/>
                   </pic:nvPicPr>
                   <pic:blipFill>
-                    <a:blip r:embed="rId11" cstate="print">
+                    <a:blip r:embed="rId13" cstate="print">
                       <a:extLst>
                         <a:ext uri="{28A0092B-C50C-407E-A947-70E740481C1C}">
                           <a14:useLocalDpi xmlns:a14="http://schemas.microsoft.com/office/drawing/2010/main" val="0"/>
@@ -2792,7 +3690,7 @@
                   <pic:spPr>
                     <a:xfrm>
                       <a:off x="0" y="0"/>
-                      <a:ext cx="2854586" cy="2140940"/>
+                      <a:ext cx="2779506" cy="2084630"/>
                     </a:xfrm>
                     <a:prstGeom prst="rect">
                       <a:avLst/>
@@ -2807,13 +3705,328 @@
     </w:p>
     <w:p>
       <w:pPr>
+        <w:pStyle w:val="Caption"/>
+        <w:jc w:val="center"/>
+      </w:pPr>
+      <w:r>
+        <w:t xml:space="preserve">Figure </w:t>
+      </w:r>
+      <w:fldSimple w:instr=" SEQ Figure \* ARABIC ">
+        <w:r>
+          <w:rPr>
+            <w:noProof/>
+          </w:rPr>
+          <w:t>3</w:t>
+        </w:r>
+      </w:fldSimple>
+      <w:r>
+        <w:t>. PRSOC Extension Board for DE0-Nano-SoC</w:t>
+      </w:r>
+    </w:p>
+    <w:p>
+      <w:pPr>
+        <w:pStyle w:val="Heading2"/>
+      </w:pPr>
+      <w:r>
+        <w:lastRenderedPageBreak/>
+        <w:t>Verifying</w:t>
+      </w:r>
+      <w:r>
+        <w:t xml:space="preserve"> the PWM output with a logic analyzer</w:t>
+      </w:r>
+    </w:p>
+    <w:p>
+      <w:r>
+        <w:t>Before we plug in the actual pan-tilt module, it is a good idea to use a logic analyzer to check if the pulse looks correct.</w:t>
+      </w:r>
+      <w:r>
+        <w:t xml:space="preserve"> We wouldn’t want to break something, would we</w:t>
+      </w:r>
+      <w:r>
+        <w:t>?</w:t>
+      </w:r>
+    </w:p>
+    <w:p>
+      <w:pPr>
+        <w:pStyle w:val="ListParagraph"/>
+        <w:numPr>
+          <w:ilvl w:val="0"/>
+          <w:numId w:val="32"/>
+        </w:numPr>
+      </w:pPr>
+      <w:r>
+        <w:t xml:space="preserve">Launch the logic analyzer software. </w:t>
+      </w:r>
+      <w:r>
+        <w:t>You can download v</w:t>
+      </w:r>
+      <w:r>
+        <w:t xml:space="preserve">ersions exist for </w:t>
+      </w:r>
+      <w:hyperlink r:id="rId14" w:history="1">
+        <w:r>
+          <w:rPr>
+            <w:rStyle w:val="Hyperlink"/>
+          </w:rPr>
+          <w:t>Windows, Linux &amp; Mac</w:t>
+        </w:r>
+      </w:hyperlink>
+      <w:r>
+        <w:t>.</w:t>
+      </w:r>
+    </w:p>
+    <w:p>
+      <w:pPr>
+        <w:pStyle w:val="ListParagraph"/>
+        <w:numPr>
+          <w:ilvl w:val="0"/>
+          <w:numId w:val="32"/>
+        </w:numPr>
+      </w:pPr>
+      <w:r>
+        <w:t xml:space="preserve">Connect the </w:t>
+      </w:r>
+      <w:r>
+        <w:t>GND</w:t>
+      </w:r>
+      <w:r>
+        <w:t xml:space="preserve"> signal of the logic analyzer to the GND pin </w:t>
+      </w:r>
+      <w:r>
+        <w:t xml:space="preserve">of the extension board. </w:t>
+      </w:r>
+      <w:r>
+        <w:rPr>
+          <w:rStyle w:val="Emphasis"/>
+        </w:rPr>
+        <w:t>It is crucial that you do this</w:t>
+      </w:r>
+      <w:bookmarkStart w:id="4" w:name="_GoBack"/>
+      <w:bookmarkEnd w:id="4"/>
+      <w:r>
+        <w:rPr>
+          <w:rStyle w:val="Emphasis"/>
+        </w:rPr>
+        <w:t xml:space="preserve"> before plugging in any oth</w:t>
+      </w:r>
+      <w:r>
+        <w:rPr>
+          <w:rStyle w:val="Emphasis"/>
+        </w:rPr>
+        <w:t>er signal to the logic analyzer! Always plug in the GND first to avoid short-circuits.</w:t>
+      </w:r>
+    </w:p>
+    <w:p>
+      <w:pPr>
+        <w:pStyle w:val="ListParagraph"/>
+        <w:numPr>
+          <w:ilvl w:val="0"/>
+          <w:numId w:val="32"/>
+        </w:numPr>
+      </w:pPr>
+      <w:r>
+        <w:t>Connect the PWM output signal to the logic analyzer.</w:t>
+      </w:r>
+    </w:p>
+    <w:p>
+      <w:pPr>
+        <w:pStyle w:val="ListParagraph"/>
+        <w:numPr>
+          <w:ilvl w:val="0"/>
+          <w:numId w:val="32"/>
+        </w:numPr>
+      </w:pPr>
+      <w:r>
+        <w:t xml:space="preserve">Start </w:t>
+      </w:r>
+      <w:r>
+        <w:t>a capture and check the results are within the expected period and duty cycle ranges.</w:t>
+      </w:r>
+    </w:p>
+    <w:p>
+      <w:r>
+        <w:rPr>
+          <w:noProof/>
+        </w:rPr>
+        <w:drawing>
+          <wp:inline distT="0" distB="0" distL="0" distR="0" wp14:anchorId="03262611" wp14:editId="704112E4">
+            <wp:extent cx="5943600" cy="1698625"/>
+            <wp:effectExtent l="0" t="0" r="0" b="0"/>
+            <wp:docPr id="7" name="Picture 7"/>
+            <wp:cNvGraphicFramePr>
+              <a:graphicFrameLocks xmlns:a="http://schemas.openxmlformats.org/drawingml/2006/main" noChangeAspect="1"/>
+            </wp:cNvGraphicFramePr>
+            <a:graphic xmlns:a="http://schemas.openxmlformats.org/drawingml/2006/main">
+              <a:graphicData uri="http://schemas.openxmlformats.org/drawingml/2006/picture">
+                <pic:pic xmlns:pic="http://schemas.openxmlformats.org/drawingml/2006/picture">
+                  <pic:nvPicPr>
+                    <pic:cNvPr id="7" name="logic_analyzer.png"/>
+                    <pic:cNvPicPr/>
+                  </pic:nvPicPr>
+                  <pic:blipFill>
+                    <a:blip r:embed="rId15" cstate="print">
+                      <a:extLst>
+                        <a:ext uri="{28A0092B-C50C-407E-A947-70E740481C1C}">
+                          <a14:useLocalDpi xmlns:a14="http://schemas.microsoft.com/office/drawing/2010/main" val="0"/>
+                        </a:ext>
+                      </a:extLst>
+                    </a:blip>
+                    <a:stretch>
+                      <a:fillRect/>
+                    </a:stretch>
+                  </pic:blipFill>
+                  <pic:spPr>
+                    <a:xfrm>
+                      <a:off x="0" y="0"/>
+                      <a:ext cx="5943600" cy="1698625"/>
+                    </a:xfrm>
+                    <a:prstGeom prst="rect">
+                      <a:avLst/>
+                    </a:prstGeom>
+                  </pic:spPr>
+                </pic:pic>
+              </a:graphicData>
+            </a:graphic>
+          </wp:inline>
+        </w:drawing>
+      </w:r>
+    </w:p>
+    <w:p>
+      <w:pPr>
+        <w:pStyle w:val="Heading2"/>
+      </w:pPr>
+      <w:r>
+        <w:t>Connecting the Pan-Tilt</w:t>
+      </w:r>
+    </w:p>
+    <w:p>
+      <w:pPr>
         <w:pStyle w:val="BodyText"/>
-        <w:spacing w:after="140"/>
-      </w:pPr>
+      </w:pPr>
+      <w:r>
+        <w:t>If everything worked out fine until now, you can go ahead and plug in the servomotor to see the final behavior. Please pay attention to</w:t>
+      </w:r>
+      <w:r>
+        <w:t xml:space="preserve"> </w:t>
+      </w:r>
+      <w:r>
+        <w:t xml:space="preserve">the </w:t>
+      </w:r>
+      <w:r>
+        <w:t xml:space="preserve">color coding </w:t>
+      </w:r>
+      <w:r>
+        <w:t xml:space="preserve">below </w:t>
+      </w:r>
+      <w:r>
+        <w:t>for t</w:t>
+      </w:r>
+      <w:r>
+        <w:t>he 3 wires</w:t>
+      </w:r>
+      <w:r>
+        <w:t xml:space="preserve"> pan-tilt wires:</w:t>
+      </w:r>
+    </w:p>
+    <w:p>
+      <w:pPr>
+        <w:pStyle w:val="BodyText"/>
+        <w:numPr>
+          <w:ilvl w:val="0"/>
+          <w:numId w:val="30"/>
+        </w:numPr>
+      </w:pPr>
+      <w:r>
+        <w:rPr>
+          <w:color w:val="FF0000"/>
+        </w:rPr>
+        <w:t>RED</w:t>
+      </w:r>
+      <w:r>
+        <w:rPr>
+          <w:color w:val="FF0000"/>
+        </w:rPr>
+        <w:t xml:space="preserve"> </w:t>
+      </w:r>
+      <w:r>
+        <w:rPr>
+          <w:color w:val="FF0000"/>
+        </w:rPr>
+        <w:sym w:font="Wingdings" w:char="F0E0"/>
+      </w:r>
+      <w:r>
+        <w:rPr>
+          <w:color w:val="FF0000"/>
+        </w:rPr>
+        <w:t xml:space="preserve"> 5V</w:t>
+      </w:r>
+    </w:p>
+    <w:p>
+      <w:pPr>
+        <w:pStyle w:val="BodyText"/>
+        <w:numPr>
+          <w:ilvl w:val="0"/>
+          <w:numId w:val="30"/>
+        </w:numPr>
+      </w:pPr>
+      <w:r>
+        <w:t>BROWN</w:t>
+      </w:r>
+      <w:r>
+        <w:t xml:space="preserve"> / </w:t>
+      </w:r>
+      <w:r>
+        <w:t>BLACK</w:t>
+      </w:r>
+      <w:r>
+        <w:t>:</w:t>
+      </w:r>
+      <w:r>
+        <w:t xml:space="preserve"> GND</w:t>
+      </w:r>
+    </w:p>
+    <w:p>
+      <w:pPr>
+        <w:pStyle w:val="BodyText"/>
+        <w:numPr>
+          <w:ilvl w:val="0"/>
+          <w:numId w:val="30"/>
+        </w:numPr>
+      </w:pPr>
+      <w:r>
+        <w:rPr>
+          <w:color w:val="FFC000"/>
+        </w:rPr>
+        <w:t>ORANGE</w:t>
+      </w:r>
+      <w:r>
+        <w:rPr>
+          <w:color w:val="FFC000"/>
+        </w:rPr>
+        <w:t>:</w:t>
+      </w:r>
+      <w:r>
+        <w:rPr>
+          <w:color w:val="FFC000"/>
+        </w:rPr>
+        <w:t xml:space="preserve"> PWM signal</w:t>
+      </w:r>
+    </w:p>
+    <w:p>
+      <w:pPr>
+        <w:pStyle w:val="BodyText"/>
+        <w:jc w:val="center"/>
+      </w:pPr>
+      <w:r>
+        <w:rPr>
+          <w:rStyle w:val="IntenseQuoteChar"/>
+        </w:rPr>
+        <w:t>DO NOT PLUG IN THE WRONG WAY!</w:t>
+      </w:r>
     </w:p>
     <w:sectPr>
-      <w:headerReference w:type="default" r:id="rId12"/>
-      <w:footerReference w:type="default" r:id="rId13"/>
+      <w:headerReference w:type="default" r:id="rId16"/>
+      <w:footerReference w:type="default" r:id="rId17"/>
       <w:pgSz w:w="12240" w:h="15840"/>
       <w:pgMar w:top="1440" w:right="1440" w:bottom="1440" w:left="1440" w:header="720" w:footer="720" w:gutter="0"/>
       <w:cols w:space="720"/>
@@ -2899,8 +4112,37 @@
       <w:jc w:val="center"/>
     </w:pPr>
     <w:r>
-      <w:t>René Beuchat, Philémon Favrod, Sahand Kashani</w:t>
+      <w:t xml:space="preserve">René </w:t>
     </w:r>
+    <w:proofErr w:type="spellStart"/>
+    <w:r>
+      <w:t>Beuchat</w:t>
+    </w:r>
+    <w:proofErr w:type="spellEnd"/>
+    <w:r>
+      <w:t xml:space="preserve">, </w:t>
+    </w:r>
+    <w:proofErr w:type="spellStart"/>
+    <w:r>
+      <w:t>Philémon</w:t>
+    </w:r>
+    <w:proofErr w:type="spellEnd"/>
+    <w:r>
+      <w:t xml:space="preserve"> </w:t>
+    </w:r>
+    <w:proofErr w:type="spellStart"/>
+    <w:r>
+      <w:t>Favrod</w:t>
+    </w:r>
+    <w:proofErr w:type="spellEnd"/>
+    <w:r>
+      <w:t xml:space="preserve">, Sahand </w:t>
+    </w:r>
+    <w:proofErr w:type="spellStart"/>
+    <w:r>
+      <w:t>Kashani</w:t>
+    </w:r>
+    <w:proofErr w:type="spellEnd"/>
   </w:p>
 </w:ftr>
 </file>
@@ -2944,8 +4186,13 @@
     </w:r>
     <w:r>
       <w:tab/>
-      <w:t>CS-309, PrSoC</w:t>
+      <w:t xml:space="preserve">CS-309, </w:t>
     </w:r>
+    <w:proofErr w:type="spellStart"/>
+    <w:r>
+      <w:t>PrSoC</w:t>
+    </w:r>
+    <w:proofErr w:type="spellEnd"/>
   </w:p>
 </w:hdr>
 </file>
@@ -3533,7 +4780,6 @@
     <w:lvl w:ilvl="0" w:tplc="B32C218A">
       <w:start w:val="1"/>
       <w:numFmt w:val="bullet"/>
-      <w:pStyle w:val="monospace"/>
       <w:lvlText w:val=""/>
       <w:lvlJc w:val="left"/>
       <w:pPr>
@@ -3754,6 +5000,119 @@
     </w:lvl>
   </w:abstractNum>
   <w:abstractNum w:abstractNumId="7" w15:restartNumberingAfterBreak="0">
+    <w:nsid w:val="0FA605AA"/>
+    <w:multiLevelType w:val="hybridMultilevel"/>
+    <w:tmpl w:val="13BC512E"/>
+    <w:lvl w:ilvl="0" w:tplc="04090001">
+      <w:start w:val="1"/>
+      <w:numFmt w:val="bullet"/>
+      <w:lvlText w:val=""/>
+      <w:lvlJc w:val="left"/>
+      <w:pPr>
+        <w:ind w:left="720" w:hanging="360"/>
+      </w:pPr>
+      <w:rPr>
+        <w:rFonts w:ascii="Symbol" w:hAnsi="Symbol" w:hint="default"/>
+      </w:rPr>
+    </w:lvl>
+    <w:lvl w:ilvl="1" w:tplc="04090003" w:tentative="1">
+      <w:start w:val="1"/>
+      <w:numFmt w:val="bullet"/>
+      <w:lvlText w:val="o"/>
+      <w:lvlJc w:val="left"/>
+      <w:pPr>
+        <w:ind w:left="1440" w:hanging="360"/>
+      </w:pPr>
+      <w:rPr>
+        <w:rFonts w:ascii="Courier New" w:hAnsi="Courier New" w:cs="Courier New" w:hint="default"/>
+      </w:rPr>
+    </w:lvl>
+    <w:lvl w:ilvl="2" w:tplc="04090005" w:tentative="1">
+      <w:start w:val="1"/>
+      <w:numFmt w:val="bullet"/>
+      <w:lvlText w:val=""/>
+      <w:lvlJc w:val="left"/>
+      <w:pPr>
+        <w:ind w:left="2160" w:hanging="360"/>
+      </w:pPr>
+      <w:rPr>
+        <w:rFonts w:ascii="Wingdings" w:hAnsi="Wingdings" w:hint="default"/>
+      </w:rPr>
+    </w:lvl>
+    <w:lvl w:ilvl="3" w:tplc="04090001" w:tentative="1">
+      <w:start w:val="1"/>
+      <w:numFmt w:val="bullet"/>
+      <w:lvlText w:val=""/>
+      <w:lvlJc w:val="left"/>
+      <w:pPr>
+        <w:ind w:left="2880" w:hanging="360"/>
+      </w:pPr>
+      <w:rPr>
+        <w:rFonts w:ascii="Symbol" w:hAnsi="Symbol" w:hint="default"/>
+      </w:rPr>
+    </w:lvl>
+    <w:lvl w:ilvl="4" w:tplc="04090003" w:tentative="1">
+      <w:start w:val="1"/>
+      <w:numFmt w:val="bullet"/>
+      <w:lvlText w:val="o"/>
+      <w:lvlJc w:val="left"/>
+      <w:pPr>
+        <w:ind w:left="3600" w:hanging="360"/>
+      </w:pPr>
+      <w:rPr>
+        <w:rFonts w:ascii="Courier New" w:hAnsi="Courier New" w:cs="Courier New" w:hint="default"/>
+      </w:rPr>
+    </w:lvl>
+    <w:lvl w:ilvl="5" w:tplc="04090005" w:tentative="1">
+      <w:start w:val="1"/>
+      <w:numFmt w:val="bullet"/>
+      <w:lvlText w:val=""/>
+      <w:lvlJc w:val="left"/>
+      <w:pPr>
+        <w:ind w:left="4320" w:hanging="360"/>
+      </w:pPr>
+      <w:rPr>
+        <w:rFonts w:ascii="Wingdings" w:hAnsi="Wingdings" w:hint="default"/>
+      </w:rPr>
+    </w:lvl>
+    <w:lvl w:ilvl="6" w:tplc="04090001" w:tentative="1">
+      <w:start w:val="1"/>
+      <w:numFmt w:val="bullet"/>
+      <w:lvlText w:val=""/>
+      <w:lvlJc w:val="left"/>
+      <w:pPr>
+        <w:ind w:left="5040" w:hanging="360"/>
+      </w:pPr>
+      <w:rPr>
+        <w:rFonts w:ascii="Symbol" w:hAnsi="Symbol" w:hint="default"/>
+      </w:rPr>
+    </w:lvl>
+    <w:lvl w:ilvl="7" w:tplc="04090003" w:tentative="1">
+      <w:start w:val="1"/>
+      <w:numFmt w:val="bullet"/>
+      <w:lvlText w:val="o"/>
+      <w:lvlJc w:val="left"/>
+      <w:pPr>
+        <w:ind w:left="5760" w:hanging="360"/>
+      </w:pPr>
+      <w:rPr>
+        <w:rFonts w:ascii="Courier New" w:hAnsi="Courier New" w:cs="Courier New" w:hint="default"/>
+      </w:rPr>
+    </w:lvl>
+    <w:lvl w:ilvl="8" w:tplc="04090005" w:tentative="1">
+      <w:start w:val="1"/>
+      <w:numFmt w:val="bullet"/>
+      <w:lvlText w:val=""/>
+      <w:lvlJc w:val="left"/>
+      <w:pPr>
+        <w:ind w:left="6480" w:hanging="360"/>
+      </w:pPr>
+      <w:rPr>
+        <w:rFonts w:ascii="Wingdings" w:hAnsi="Wingdings" w:hint="default"/>
+      </w:rPr>
+    </w:lvl>
+  </w:abstractNum>
+  <w:abstractNum w:abstractNumId="8" w15:restartNumberingAfterBreak="0">
     <w:nsid w:val="14971820"/>
     <w:multiLevelType w:val="hybridMultilevel"/>
     <w:tmpl w:val="5EBA83DC"/>
@@ -3839,7 +5198,7 @@
       </w:pPr>
     </w:lvl>
   </w:abstractNum>
-  <w:abstractNum w:abstractNumId="8" w15:restartNumberingAfterBreak="0">
+  <w:abstractNum w:abstractNumId="9" w15:restartNumberingAfterBreak="0">
     <w:nsid w:val="14E13161"/>
     <w:multiLevelType w:val="hybridMultilevel"/>
     <w:tmpl w:val="04C2CF48"/>
@@ -3925,7 +5284,7 @@
       </w:pPr>
     </w:lvl>
   </w:abstractNum>
-  <w:abstractNum w:abstractNumId="9" w15:restartNumberingAfterBreak="0">
+  <w:abstractNum w:abstractNumId="10" w15:restartNumberingAfterBreak="0">
     <w:nsid w:val="1AC07F48"/>
     <w:multiLevelType w:val="hybridMultilevel"/>
     <w:tmpl w:val="4CC46DD4"/>
@@ -4038,7 +5397,7 @@
       </w:rPr>
     </w:lvl>
   </w:abstractNum>
-  <w:abstractNum w:abstractNumId="10" w15:restartNumberingAfterBreak="0">
+  <w:abstractNum w:abstractNumId="11" w15:restartNumberingAfterBreak="0">
     <w:nsid w:val="1C6B59F2"/>
     <w:multiLevelType w:val="hybridMultilevel"/>
     <w:tmpl w:val="A23AF2D6"/>
@@ -4124,7 +5483,93 @@
       </w:pPr>
     </w:lvl>
   </w:abstractNum>
-  <w:abstractNum w:abstractNumId="11" w15:restartNumberingAfterBreak="0">
+  <w:abstractNum w:abstractNumId="12" w15:restartNumberingAfterBreak="0">
+    <w:nsid w:val="336B52D8"/>
+    <w:multiLevelType w:val="hybridMultilevel"/>
+    <w:tmpl w:val="F1FE491C"/>
+    <w:lvl w:ilvl="0" w:tplc="0409000F">
+      <w:start w:val="1"/>
+      <w:numFmt w:val="decimal"/>
+      <w:lvlText w:val="%1."/>
+      <w:lvlJc w:val="left"/>
+      <w:pPr>
+        <w:ind w:left="720" w:hanging="360"/>
+      </w:pPr>
+    </w:lvl>
+    <w:lvl w:ilvl="1" w:tplc="04090019" w:tentative="1">
+      <w:start w:val="1"/>
+      <w:numFmt w:val="lowerLetter"/>
+      <w:lvlText w:val="%2."/>
+      <w:lvlJc w:val="left"/>
+      <w:pPr>
+        <w:ind w:left="1440" w:hanging="360"/>
+      </w:pPr>
+    </w:lvl>
+    <w:lvl w:ilvl="2" w:tplc="0409001B" w:tentative="1">
+      <w:start w:val="1"/>
+      <w:numFmt w:val="lowerRoman"/>
+      <w:lvlText w:val="%3."/>
+      <w:lvlJc w:val="right"/>
+      <w:pPr>
+        <w:ind w:left="2160" w:hanging="180"/>
+      </w:pPr>
+    </w:lvl>
+    <w:lvl w:ilvl="3" w:tplc="0409000F" w:tentative="1">
+      <w:start w:val="1"/>
+      <w:numFmt w:val="decimal"/>
+      <w:lvlText w:val="%4."/>
+      <w:lvlJc w:val="left"/>
+      <w:pPr>
+        <w:ind w:left="2880" w:hanging="360"/>
+      </w:pPr>
+    </w:lvl>
+    <w:lvl w:ilvl="4" w:tplc="04090019" w:tentative="1">
+      <w:start w:val="1"/>
+      <w:numFmt w:val="lowerLetter"/>
+      <w:lvlText w:val="%5."/>
+      <w:lvlJc w:val="left"/>
+      <w:pPr>
+        <w:ind w:left="3600" w:hanging="360"/>
+      </w:pPr>
+    </w:lvl>
+    <w:lvl w:ilvl="5" w:tplc="0409001B" w:tentative="1">
+      <w:start w:val="1"/>
+      <w:numFmt w:val="lowerRoman"/>
+      <w:lvlText w:val="%6."/>
+      <w:lvlJc w:val="right"/>
+      <w:pPr>
+        <w:ind w:left="4320" w:hanging="180"/>
+      </w:pPr>
+    </w:lvl>
+    <w:lvl w:ilvl="6" w:tplc="0409000F" w:tentative="1">
+      <w:start w:val="1"/>
+      <w:numFmt w:val="decimal"/>
+      <w:lvlText w:val="%7."/>
+      <w:lvlJc w:val="left"/>
+      <w:pPr>
+        <w:ind w:left="5040" w:hanging="360"/>
+      </w:pPr>
+    </w:lvl>
+    <w:lvl w:ilvl="7" w:tplc="04090019" w:tentative="1">
+      <w:start w:val="1"/>
+      <w:numFmt w:val="lowerLetter"/>
+      <w:lvlText w:val="%8."/>
+      <w:lvlJc w:val="left"/>
+      <w:pPr>
+        <w:ind w:left="5760" w:hanging="360"/>
+      </w:pPr>
+    </w:lvl>
+    <w:lvl w:ilvl="8" w:tplc="0409001B" w:tentative="1">
+      <w:start w:val="1"/>
+      <w:numFmt w:val="lowerRoman"/>
+      <w:lvlText w:val="%9."/>
+      <w:lvlJc w:val="right"/>
+      <w:pPr>
+        <w:ind w:left="6480" w:hanging="180"/>
+      </w:pPr>
+    </w:lvl>
+  </w:abstractNum>
+  <w:abstractNum w:abstractNumId="13" w15:restartNumberingAfterBreak="0">
     <w:nsid w:val="3827762C"/>
     <w:multiLevelType w:val="hybridMultilevel"/>
     <w:tmpl w:val="2DD0F62C"/>
@@ -4237,7 +5682,7 @@
       </w:rPr>
     </w:lvl>
   </w:abstractNum>
-  <w:abstractNum w:abstractNumId="12" w15:restartNumberingAfterBreak="0">
+  <w:abstractNum w:abstractNumId="14" w15:restartNumberingAfterBreak="0">
     <w:nsid w:val="390C41AE"/>
     <w:multiLevelType w:val="hybridMultilevel"/>
     <w:tmpl w:val="E84C3C00"/>
@@ -4350,7 +5795,120 @@
       </w:rPr>
     </w:lvl>
   </w:abstractNum>
-  <w:abstractNum w:abstractNumId="13" w15:restartNumberingAfterBreak="0">
+  <w:abstractNum w:abstractNumId="15" w15:restartNumberingAfterBreak="0">
+    <w:nsid w:val="395F27C9"/>
+    <w:multiLevelType w:val="hybridMultilevel"/>
+    <w:tmpl w:val="E85498BE"/>
+    <w:lvl w:ilvl="0" w:tplc="04090001">
+      <w:start w:val="1"/>
+      <w:numFmt w:val="bullet"/>
+      <w:lvlText w:val=""/>
+      <w:lvlJc w:val="left"/>
+      <w:pPr>
+        <w:ind w:left="720" w:hanging="360"/>
+      </w:pPr>
+      <w:rPr>
+        <w:rFonts w:ascii="Symbol" w:hAnsi="Symbol" w:hint="default"/>
+      </w:rPr>
+    </w:lvl>
+    <w:lvl w:ilvl="1" w:tplc="04090003" w:tentative="1">
+      <w:start w:val="1"/>
+      <w:numFmt w:val="bullet"/>
+      <w:lvlText w:val="o"/>
+      <w:lvlJc w:val="left"/>
+      <w:pPr>
+        <w:ind w:left="1440" w:hanging="360"/>
+      </w:pPr>
+      <w:rPr>
+        <w:rFonts w:ascii="Courier New" w:hAnsi="Courier New" w:cs="Courier New" w:hint="default"/>
+      </w:rPr>
+    </w:lvl>
+    <w:lvl w:ilvl="2" w:tplc="04090005" w:tentative="1">
+      <w:start w:val="1"/>
+      <w:numFmt w:val="bullet"/>
+      <w:lvlText w:val=""/>
+      <w:lvlJc w:val="left"/>
+      <w:pPr>
+        <w:ind w:left="2160" w:hanging="360"/>
+      </w:pPr>
+      <w:rPr>
+        <w:rFonts w:ascii="Wingdings" w:hAnsi="Wingdings" w:hint="default"/>
+      </w:rPr>
+    </w:lvl>
+    <w:lvl w:ilvl="3" w:tplc="04090001" w:tentative="1">
+      <w:start w:val="1"/>
+      <w:numFmt w:val="bullet"/>
+      <w:lvlText w:val=""/>
+      <w:lvlJc w:val="left"/>
+      <w:pPr>
+        <w:ind w:left="2880" w:hanging="360"/>
+      </w:pPr>
+      <w:rPr>
+        <w:rFonts w:ascii="Symbol" w:hAnsi="Symbol" w:hint="default"/>
+      </w:rPr>
+    </w:lvl>
+    <w:lvl w:ilvl="4" w:tplc="04090003" w:tentative="1">
+      <w:start w:val="1"/>
+      <w:numFmt w:val="bullet"/>
+      <w:lvlText w:val="o"/>
+      <w:lvlJc w:val="left"/>
+      <w:pPr>
+        <w:ind w:left="3600" w:hanging="360"/>
+      </w:pPr>
+      <w:rPr>
+        <w:rFonts w:ascii="Courier New" w:hAnsi="Courier New" w:cs="Courier New" w:hint="default"/>
+      </w:rPr>
+    </w:lvl>
+    <w:lvl w:ilvl="5" w:tplc="04090005" w:tentative="1">
+      <w:start w:val="1"/>
+      <w:numFmt w:val="bullet"/>
+      <w:lvlText w:val=""/>
+      <w:lvlJc w:val="left"/>
+      <w:pPr>
+        <w:ind w:left="4320" w:hanging="360"/>
+      </w:pPr>
+      <w:rPr>
+        <w:rFonts w:ascii="Wingdings" w:hAnsi="Wingdings" w:hint="default"/>
+      </w:rPr>
+    </w:lvl>
+    <w:lvl w:ilvl="6" w:tplc="04090001" w:tentative="1">
+      <w:start w:val="1"/>
+      <w:numFmt w:val="bullet"/>
+      <w:lvlText w:val=""/>
+      <w:lvlJc w:val="left"/>
+      <w:pPr>
+        <w:ind w:left="5040" w:hanging="360"/>
+      </w:pPr>
+      <w:rPr>
+        <w:rFonts w:ascii="Symbol" w:hAnsi="Symbol" w:hint="default"/>
+      </w:rPr>
+    </w:lvl>
+    <w:lvl w:ilvl="7" w:tplc="04090003" w:tentative="1">
+      <w:start w:val="1"/>
+      <w:numFmt w:val="bullet"/>
+      <w:lvlText w:val="o"/>
+      <w:lvlJc w:val="left"/>
+      <w:pPr>
+        <w:ind w:left="5760" w:hanging="360"/>
+      </w:pPr>
+      <w:rPr>
+        <w:rFonts w:ascii="Courier New" w:hAnsi="Courier New" w:cs="Courier New" w:hint="default"/>
+      </w:rPr>
+    </w:lvl>
+    <w:lvl w:ilvl="8" w:tplc="04090005" w:tentative="1">
+      <w:start w:val="1"/>
+      <w:numFmt w:val="bullet"/>
+      <w:lvlText w:val=""/>
+      <w:lvlJc w:val="left"/>
+      <w:pPr>
+        <w:ind w:left="6480" w:hanging="360"/>
+      </w:pPr>
+      <w:rPr>
+        <w:rFonts w:ascii="Wingdings" w:hAnsi="Wingdings" w:hint="default"/>
+      </w:rPr>
+    </w:lvl>
+  </w:abstractNum>
+  <w:abstractNum w:abstractNumId="16" w15:restartNumberingAfterBreak="0">
     <w:nsid w:val="39A5403C"/>
     <w:multiLevelType w:val="hybridMultilevel"/>
     <w:tmpl w:val="F5B6F31C"/>
@@ -4463,7 +6021,7 @@
       </w:rPr>
     </w:lvl>
   </w:abstractNum>
-  <w:abstractNum w:abstractNumId="14" w15:restartNumberingAfterBreak="0">
+  <w:abstractNum w:abstractNumId="17" w15:restartNumberingAfterBreak="0">
     <w:nsid w:val="3EBC03E0"/>
     <w:multiLevelType w:val="hybridMultilevel"/>
     <w:tmpl w:val="D0CEEA68"/>
@@ -4576,7 +6134,7 @@
       </w:rPr>
     </w:lvl>
   </w:abstractNum>
-  <w:abstractNum w:abstractNumId="15" w15:restartNumberingAfterBreak="0">
+  <w:abstractNum w:abstractNumId="18" w15:restartNumberingAfterBreak="0">
     <w:nsid w:val="47FD7961"/>
     <w:multiLevelType w:val="hybridMultilevel"/>
     <w:tmpl w:val="9196D072"/>
@@ -4689,7 +6247,7 @@
       </w:rPr>
     </w:lvl>
   </w:abstractNum>
-  <w:abstractNum w:abstractNumId="16" w15:restartNumberingAfterBreak="0">
+  <w:abstractNum w:abstractNumId="19" w15:restartNumberingAfterBreak="0">
     <w:nsid w:val="49307376"/>
     <w:multiLevelType w:val="hybridMultilevel"/>
     <w:tmpl w:val="7C52B99E"/>
@@ -4802,7 +6360,7 @@
       </w:rPr>
     </w:lvl>
   </w:abstractNum>
-  <w:abstractNum w:abstractNumId="17" w15:restartNumberingAfterBreak="0">
+  <w:abstractNum w:abstractNumId="20" w15:restartNumberingAfterBreak="0">
     <w:nsid w:val="4A4E459D"/>
     <w:multiLevelType w:val="hybridMultilevel"/>
     <w:tmpl w:val="B824AE52"/>
@@ -4915,7 +6473,7 @@
       </w:rPr>
     </w:lvl>
   </w:abstractNum>
-  <w:abstractNum w:abstractNumId="18" w15:restartNumberingAfterBreak="0">
+  <w:abstractNum w:abstractNumId="21" w15:restartNumberingAfterBreak="0">
     <w:nsid w:val="4CC30C33"/>
     <w:multiLevelType w:val="hybridMultilevel"/>
     <w:tmpl w:val="82F6A358"/>
@@ -5028,7 +6586,7 @@
       </w:rPr>
     </w:lvl>
   </w:abstractNum>
-  <w:abstractNum w:abstractNumId="19" w15:restartNumberingAfterBreak="0">
+  <w:abstractNum w:abstractNumId="22" w15:restartNumberingAfterBreak="0">
     <w:nsid w:val="4F9548F0"/>
     <w:multiLevelType w:val="hybridMultilevel"/>
     <w:tmpl w:val="D39EEC14"/>
@@ -5114,7 +6672,7 @@
       </w:pPr>
     </w:lvl>
   </w:abstractNum>
-  <w:abstractNum w:abstractNumId="20" w15:restartNumberingAfterBreak="0">
+  <w:abstractNum w:abstractNumId="23" w15:restartNumberingAfterBreak="0">
     <w:nsid w:val="53B05734"/>
     <w:multiLevelType w:val="hybridMultilevel"/>
     <w:tmpl w:val="6BCA808C"/>
@@ -5227,7 +6785,120 @@
       </w:rPr>
     </w:lvl>
   </w:abstractNum>
-  <w:abstractNum w:abstractNumId="21" w15:restartNumberingAfterBreak="0">
+  <w:abstractNum w:abstractNumId="24" w15:restartNumberingAfterBreak="0">
+    <w:nsid w:val="5E425EAE"/>
+    <w:multiLevelType w:val="hybridMultilevel"/>
+    <w:tmpl w:val="F8043CB0"/>
+    <w:lvl w:ilvl="0" w:tplc="04090001">
+      <w:start w:val="1"/>
+      <w:numFmt w:val="bullet"/>
+      <w:lvlText w:val=""/>
+      <w:lvlJc w:val="left"/>
+      <w:pPr>
+        <w:ind w:left="720" w:hanging="360"/>
+      </w:pPr>
+      <w:rPr>
+        <w:rFonts w:ascii="Symbol" w:hAnsi="Symbol" w:hint="default"/>
+      </w:rPr>
+    </w:lvl>
+    <w:lvl w:ilvl="1" w:tplc="04090003" w:tentative="1">
+      <w:start w:val="1"/>
+      <w:numFmt w:val="bullet"/>
+      <w:lvlText w:val="o"/>
+      <w:lvlJc w:val="left"/>
+      <w:pPr>
+        <w:ind w:left="1440" w:hanging="360"/>
+      </w:pPr>
+      <w:rPr>
+        <w:rFonts w:ascii="Courier New" w:hAnsi="Courier New" w:cs="Courier New" w:hint="default"/>
+      </w:rPr>
+    </w:lvl>
+    <w:lvl w:ilvl="2" w:tplc="04090005" w:tentative="1">
+      <w:start w:val="1"/>
+      <w:numFmt w:val="bullet"/>
+      <w:lvlText w:val=""/>
+      <w:lvlJc w:val="left"/>
+      <w:pPr>
+        <w:ind w:left="2160" w:hanging="360"/>
+      </w:pPr>
+      <w:rPr>
+        <w:rFonts w:ascii="Wingdings" w:hAnsi="Wingdings" w:hint="default"/>
+      </w:rPr>
+    </w:lvl>
+    <w:lvl w:ilvl="3" w:tplc="04090001" w:tentative="1">
+      <w:start w:val="1"/>
+      <w:numFmt w:val="bullet"/>
+      <w:lvlText w:val=""/>
+      <w:lvlJc w:val="left"/>
+      <w:pPr>
+        <w:ind w:left="2880" w:hanging="360"/>
+      </w:pPr>
+      <w:rPr>
+        <w:rFonts w:ascii="Symbol" w:hAnsi="Symbol" w:hint="default"/>
+      </w:rPr>
+    </w:lvl>
+    <w:lvl w:ilvl="4" w:tplc="04090003" w:tentative="1">
+      <w:start w:val="1"/>
+      <w:numFmt w:val="bullet"/>
+      <w:lvlText w:val="o"/>
+      <w:lvlJc w:val="left"/>
+      <w:pPr>
+        <w:ind w:left="3600" w:hanging="360"/>
+      </w:pPr>
+      <w:rPr>
+        <w:rFonts w:ascii="Courier New" w:hAnsi="Courier New" w:cs="Courier New" w:hint="default"/>
+      </w:rPr>
+    </w:lvl>
+    <w:lvl w:ilvl="5" w:tplc="04090005" w:tentative="1">
+      <w:start w:val="1"/>
+      <w:numFmt w:val="bullet"/>
+      <w:lvlText w:val=""/>
+      <w:lvlJc w:val="left"/>
+      <w:pPr>
+        <w:ind w:left="4320" w:hanging="360"/>
+      </w:pPr>
+      <w:rPr>
+        <w:rFonts w:ascii="Wingdings" w:hAnsi="Wingdings" w:hint="default"/>
+      </w:rPr>
+    </w:lvl>
+    <w:lvl w:ilvl="6" w:tplc="04090001" w:tentative="1">
+      <w:start w:val="1"/>
+      <w:numFmt w:val="bullet"/>
+      <w:lvlText w:val=""/>
+      <w:lvlJc w:val="left"/>
+      <w:pPr>
+        <w:ind w:left="5040" w:hanging="360"/>
+      </w:pPr>
+      <w:rPr>
+        <w:rFonts w:ascii="Symbol" w:hAnsi="Symbol" w:hint="default"/>
+      </w:rPr>
+    </w:lvl>
+    <w:lvl w:ilvl="7" w:tplc="04090003" w:tentative="1">
+      <w:start w:val="1"/>
+      <w:numFmt w:val="bullet"/>
+      <w:lvlText w:val="o"/>
+      <w:lvlJc w:val="left"/>
+      <w:pPr>
+        <w:ind w:left="5760" w:hanging="360"/>
+      </w:pPr>
+      <w:rPr>
+        <w:rFonts w:ascii="Courier New" w:hAnsi="Courier New" w:cs="Courier New" w:hint="default"/>
+      </w:rPr>
+    </w:lvl>
+    <w:lvl w:ilvl="8" w:tplc="04090005" w:tentative="1">
+      <w:start w:val="1"/>
+      <w:numFmt w:val="bullet"/>
+      <w:lvlText w:val=""/>
+      <w:lvlJc w:val="left"/>
+      <w:pPr>
+        <w:ind w:left="6480" w:hanging="360"/>
+      </w:pPr>
+      <w:rPr>
+        <w:rFonts w:ascii="Wingdings" w:hAnsi="Wingdings" w:hint="default"/>
+      </w:rPr>
+    </w:lvl>
+  </w:abstractNum>
+  <w:abstractNum w:abstractNumId="25" w15:restartNumberingAfterBreak="0">
     <w:nsid w:val="5FE518F1"/>
     <w:multiLevelType w:val="hybridMultilevel"/>
     <w:tmpl w:val="137AA728"/>
@@ -5340,7 +7011,120 @@
       </w:rPr>
     </w:lvl>
   </w:abstractNum>
-  <w:abstractNum w:abstractNumId="22" w15:restartNumberingAfterBreak="0">
+  <w:abstractNum w:abstractNumId="26" w15:restartNumberingAfterBreak="0">
+    <w:nsid w:val="6CDC70AF"/>
+    <w:multiLevelType w:val="hybridMultilevel"/>
+    <w:tmpl w:val="6A466C7A"/>
+    <w:lvl w:ilvl="0" w:tplc="04090001">
+      <w:start w:val="1"/>
+      <w:numFmt w:val="bullet"/>
+      <w:lvlText w:val=""/>
+      <w:lvlJc w:val="left"/>
+      <w:pPr>
+        <w:ind w:left="720" w:hanging="360"/>
+      </w:pPr>
+      <w:rPr>
+        <w:rFonts w:ascii="Symbol" w:hAnsi="Symbol" w:hint="default"/>
+      </w:rPr>
+    </w:lvl>
+    <w:lvl w:ilvl="1" w:tplc="04090003" w:tentative="1">
+      <w:start w:val="1"/>
+      <w:numFmt w:val="bullet"/>
+      <w:lvlText w:val="o"/>
+      <w:lvlJc w:val="left"/>
+      <w:pPr>
+        <w:ind w:left="1440" w:hanging="360"/>
+      </w:pPr>
+      <w:rPr>
+        <w:rFonts w:ascii="Courier New" w:hAnsi="Courier New" w:cs="Courier New" w:hint="default"/>
+      </w:rPr>
+    </w:lvl>
+    <w:lvl w:ilvl="2" w:tplc="04090005" w:tentative="1">
+      <w:start w:val="1"/>
+      <w:numFmt w:val="bullet"/>
+      <w:lvlText w:val=""/>
+      <w:lvlJc w:val="left"/>
+      <w:pPr>
+        <w:ind w:left="2160" w:hanging="360"/>
+      </w:pPr>
+      <w:rPr>
+        <w:rFonts w:ascii="Wingdings" w:hAnsi="Wingdings" w:hint="default"/>
+      </w:rPr>
+    </w:lvl>
+    <w:lvl w:ilvl="3" w:tplc="04090001" w:tentative="1">
+      <w:start w:val="1"/>
+      <w:numFmt w:val="bullet"/>
+      <w:lvlText w:val=""/>
+      <w:lvlJc w:val="left"/>
+      <w:pPr>
+        <w:ind w:left="2880" w:hanging="360"/>
+      </w:pPr>
+      <w:rPr>
+        <w:rFonts w:ascii="Symbol" w:hAnsi="Symbol" w:hint="default"/>
+      </w:rPr>
+    </w:lvl>
+    <w:lvl w:ilvl="4" w:tplc="04090003" w:tentative="1">
+      <w:start w:val="1"/>
+      <w:numFmt w:val="bullet"/>
+      <w:lvlText w:val="o"/>
+      <w:lvlJc w:val="left"/>
+      <w:pPr>
+        <w:ind w:left="3600" w:hanging="360"/>
+      </w:pPr>
+      <w:rPr>
+        <w:rFonts w:ascii="Courier New" w:hAnsi="Courier New" w:cs="Courier New" w:hint="default"/>
+      </w:rPr>
+    </w:lvl>
+    <w:lvl w:ilvl="5" w:tplc="04090005" w:tentative="1">
+      <w:start w:val="1"/>
+      <w:numFmt w:val="bullet"/>
+      <w:lvlText w:val=""/>
+      <w:lvlJc w:val="left"/>
+      <w:pPr>
+        <w:ind w:left="4320" w:hanging="360"/>
+      </w:pPr>
+      <w:rPr>
+        <w:rFonts w:ascii="Wingdings" w:hAnsi="Wingdings" w:hint="default"/>
+      </w:rPr>
+    </w:lvl>
+    <w:lvl w:ilvl="6" w:tplc="04090001" w:tentative="1">
+      <w:start w:val="1"/>
+      <w:numFmt w:val="bullet"/>
+      <w:lvlText w:val=""/>
+      <w:lvlJc w:val="left"/>
+      <w:pPr>
+        <w:ind w:left="5040" w:hanging="360"/>
+      </w:pPr>
+      <w:rPr>
+        <w:rFonts w:ascii="Symbol" w:hAnsi="Symbol" w:hint="default"/>
+      </w:rPr>
+    </w:lvl>
+    <w:lvl w:ilvl="7" w:tplc="04090003" w:tentative="1">
+      <w:start w:val="1"/>
+      <w:numFmt w:val="bullet"/>
+      <w:lvlText w:val="o"/>
+      <w:lvlJc w:val="left"/>
+      <w:pPr>
+        <w:ind w:left="5760" w:hanging="360"/>
+      </w:pPr>
+      <w:rPr>
+        <w:rFonts w:ascii="Courier New" w:hAnsi="Courier New" w:cs="Courier New" w:hint="default"/>
+      </w:rPr>
+    </w:lvl>
+    <w:lvl w:ilvl="8" w:tplc="04090005" w:tentative="1">
+      <w:start w:val="1"/>
+      <w:numFmt w:val="bullet"/>
+      <w:lvlText w:val=""/>
+      <w:lvlJc w:val="left"/>
+      <w:pPr>
+        <w:ind w:left="6480" w:hanging="360"/>
+      </w:pPr>
+      <w:rPr>
+        <w:rFonts w:ascii="Wingdings" w:hAnsi="Wingdings" w:hint="default"/>
+      </w:rPr>
+    </w:lvl>
+  </w:abstractNum>
+  <w:abstractNum w:abstractNumId="27" w15:restartNumberingAfterBreak="0">
     <w:nsid w:val="6EA87BBC"/>
     <w:multiLevelType w:val="hybridMultilevel"/>
     <w:tmpl w:val="392A7092"/>
@@ -5453,7 +7237,120 @@
       </w:rPr>
     </w:lvl>
   </w:abstractNum>
-  <w:abstractNum w:abstractNumId="23" w15:restartNumberingAfterBreak="0">
+  <w:abstractNum w:abstractNumId="28" w15:restartNumberingAfterBreak="0">
+    <w:nsid w:val="6FA00C15"/>
+    <w:multiLevelType w:val="hybridMultilevel"/>
+    <w:tmpl w:val="55B42D62"/>
+    <w:lvl w:ilvl="0" w:tplc="04090001">
+      <w:start w:val="1"/>
+      <w:numFmt w:val="bullet"/>
+      <w:lvlText w:val=""/>
+      <w:lvlJc w:val="left"/>
+      <w:pPr>
+        <w:ind w:left="720" w:hanging="360"/>
+      </w:pPr>
+      <w:rPr>
+        <w:rFonts w:ascii="Symbol" w:hAnsi="Symbol" w:hint="default"/>
+      </w:rPr>
+    </w:lvl>
+    <w:lvl w:ilvl="1" w:tplc="04090003" w:tentative="1">
+      <w:start w:val="1"/>
+      <w:numFmt w:val="bullet"/>
+      <w:lvlText w:val="o"/>
+      <w:lvlJc w:val="left"/>
+      <w:pPr>
+        <w:ind w:left="1440" w:hanging="360"/>
+      </w:pPr>
+      <w:rPr>
+        <w:rFonts w:ascii="Courier New" w:hAnsi="Courier New" w:cs="Courier New" w:hint="default"/>
+      </w:rPr>
+    </w:lvl>
+    <w:lvl w:ilvl="2" w:tplc="04090005" w:tentative="1">
+      <w:start w:val="1"/>
+      <w:numFmt w:val="bullet"/>
+      <w:lvlText w:val=""/>
+      <w:lvlJc w:val="left"/>
+      <w:pPr>
+        <w:ind w:left="2160" w:hanging="360"/>
+      </w:pPr>
+      <w:rPr>
+        <w:rFonts w:ascii="Wingdings" w:hAnsi="Wingdings" w:hint="default"/>
+      </w:rPr>
+    </w:lvl>
+    <w:lvl w:ilvl="3" w:tplc="04090001" w:tentative="1">
+      <w:start w:val="1"/>
+      <w:numFmt w:val="bullet"/>
+      <w:lvlText w:val=""/>
+      <w:lvlJc w:val="left"/>
+      <w:pPr>
+        <w:ind w:left="2880" w:hanging="360"/>
+      </w:pPr>
+      <w:rPr>
+        <w:rFonts w:ascii="Symbol" w:hAnsi="Symbol" w:hint="default"/>
+      </w:rPr>
+    </w:lvl>
+    <w:lvl w:ilvl="4" w:tplc="04090003" w:tentative="1">
+      <w:start w:val="1"/>
+      <w:numFmt w:val="bullet"/>
+      <w:lvlText w:val="o"/>
+      <w:lvlJc w:val="left"/>
+      <w:pPr>
+        <w:ind w:left="3600" w:hanging="360"/>
+      </w:pPr>
+      <w:rPr>
+        <w:rFonts w:ascii="Courier New" w:hAnsi="Courier New" w:cs="Courier New" w:hint="default"/>
+      </w:rPr>
+    </w:lvl>
+    <w:lvl w:ilvl="5" w:tplc="04090005" w:tentative="1">
+      <w:start w:val="1"/>
+      <w:numFmt w:val="bullet"/>
+      <w:lvlText w:val=""/>
+      <w:lvlJc w:val="left"/>
+      <w:pPr>
+        <w:ind w:left="4320" w:hanging="360"/>
+      </w:pPr>
+      <w:rPr>
+        <w:rFonts w:ascii="Wingdings" w:hAnsi="Wingdings" w:hint="default"/>
+      </w:rPr>
+    </w:lvl>
+    <w:lvl w:ilvl="6" w:tplc="04090001" w:tentative="1">
+      <w:start w:val="1"/>
+      <w:numFmt w:val="bullet"/>
+      <w:lvlText w:val=""/>
+      <w:lvlJc w:val="left"/>
+      <w:pPr>
+        <w:ind w:left="5040" w:hanging="360"/>
+      </w:pPr>
+      <w:rPr>
+        <w:rFonts w:ascii="Symbol" w:hAnsi="Symbol" w:hint="default"/>
+      </w:rPr>
+    </w:lvl>
+    <w:lvl w:ilvl="7" w:tplc="04090003" w:tentative="1">
+      <w:start w:val="1"/>
+      <w:numFmt w:val="bullet"/>
+      <w:lvlText w:val="o"/>
+      <w:lvlJc w:val="left"/>
+      <w:pPr>
+        <w:ind w:left="5760" w:hanging="360"/>
+      </w:pPr>
+      <w:rPr>
+        <w:rFonts w:ascii="Courier New" w:hAnsi="Courier New" w:cs="Courier New" w:hint="default"/>
+      </w:rPr>
+    </w:lvl>
+    <w:lvl w:ilvl="8" w:tplc="04090005" w:tentative="1">
+      <w:start w:val="1"/>
+      <w:numFmt w:val="bullet"/>
+      <w:lvlText w:val=""/>
+      <w:lvlJc w:val="left"/>
+      <w:pPr>
+        <w:ind w:left="6480" w:hanging="360"/>
+      </w:pPr>
+      <w:rPr>
+        <w:rFonts w:ascii="Wingdings" w:hAnsi="Wingdings" w:hint="default"/>
+      </w:rPr>
+    </w:lvl>
+  </w:abstractNum>
+  <w:abstractNum w:abstractNumId="29" w15:restartNumberingAfterBreak="0">
     <w:nsid w:val="70082850"/>
     <w:multiLevelType w:val="hybridMultilevel"/>
     <w:tmpl w:val="86946370"/>
@@ -5566,7 +7463,120 @@
       </w:rPr>
     </w:lvl>
   </w:abstractNum>
-  <w:abstractNum w:abstractNumId="24" w15:restartNumberingAfterBreak="0">
+  <w:abstractNum w:abstractNumId="30" w15:restartNumberingAfterBreak="0">
+    <w:nsid w:val="702F1AFD"/>
+    <w:multiLevelType w:val="hybridMultilevel"/>
+    <w:tmpl w:val="45C03844"/>
+    <w:lvl w:ilvl="0" w:tplc="04090001">
+      <w:start w:val="1"/>
+      <w:numFmt w:val="bullet"/>
+      <w:lvlText w:val=""/>
+      <w:lvlJc w:val="left"/>
+      <w:pPr>
+        <w:ind w:left="720" w:hanging="360"/>
+      </w:pPr>
+      <w:rPr>
+        <w:rFonts w:ascii="Symbol" w:hAnsi="Symbol" w:hint="default"/>
+      </w:rPr>
+    </w:lvl>
+    <w:lvl w:ilvl="1" w:tplc="04090003" w:tentative="1">
+      <w:start w:val="1"/>
+      <w:numFmt w:val="bullet"/>
+      <w:lvlText w:val="o"/>
+      <w:lvlJc w:val="left"/>
+      <w:pPr>
+        <w:ind w:left="1440" w:hanging="360"/>
+      </w:pPr>
+      <w:rPr>
+        <w:rFonts w:ascii="Courier New" w:hAnsi="Courier New" w:cs="Courier New" w:hint="default"/>
+      </w:rPr>
+    </w:lvl>
+    <w:lvl w:ilvl="2" w:tplc="04090005" w:tentative="1">
+      <w:start w:val="1"/>
+      <w:numFmt w:val="bullet"/>
+      <w:lvlText w:val=""/>
+      <w:lvlJc w:val="left"/>
+      <w:pPr>
+        <w:ind w:left="2160" w:hanging="360"/>
+      </w:pPr>
+      <w:rPr>
+        <w:rFonts w:ascii="Wingdings" w:hAnsi="Wingdings" w:hint="default"/>
+      </w:rPr>
+    </w:lvl>
+    <w:lvl w:ilvl="3" w:tplc="04090001" w:tentative="1">
+      <w:start w:val="1"/>
+      <w:numFmt w:val="bullet"/>
+      <w:lvlText w:val=""/>
+      <w:lvlJc w:val="left"/>
+      <w:pPr>
+        <w:ind w:left="2880" w:hanging="360"/>
+      </w:pPr>
+      <w:rPr>
+        <w:rFonts w:ascii="Symbol" w:hAnsi="Symbol" w:hint="default"/>
+      </w:rPr>
+    </w:lvl>
+    <w:lvl w:ilvl="4" w:tplc="04090003" w:tentative="1">
+      <w:start w:val="1"/>
+      <w:numFmt w:val="bullet"/>
+      <w:lvlText w:val="o"/>
+      <w:lvlJc w:val="left"/>
+      <w:pPr>
+        <w:ind w:left="3600" w:hanging="360"/>
+      </w:pPr>
+      <w:rPr>
+        <w:rFonts w:ascii="Courier New" w:hAnsi="Courier New" w:cs="Courier New" w:hint="default"/>
+      </w:rPr>
+    </w:lvl>
+    <w:lvl w:ilvl="5" w:tplc="04090005" w:tentative="1">
+      <w:start w:val="1"/>
+      <w:numFmt w:val="bullet"/>
+      <w:lvlText w:val=""/>
+      <w:lvlJc w:val="left"/>
+      <w:pPr>
+        <w:ind w:left="4320" w:hanging="360"/>
+      </w:pPr>
+      <w:rPr>
+        <w:rFonts w:ascii="Wingdings" w:hAnsi="Wingdings" w:hint="default"/>
+      </w:rPr>
+    </w:lvl>
+    <w:lvl w:ilvl="6" w:tplc="04090001" w:tentative="1">
+      <w:start w:val="1"/>
+      <w:numFmt w:val="bullet"/>
+      <w:lvlText w:val=""/>
+      <w:lvlJc w:val="left"/>
+      <w:pPr>
+        <w:ind w:left="5040" w:hanging="360"/>
+      </w:pPr>
+      <w:rPr>
+        <w:rFonts w:ascii="Symbol" w:hAnsi="Symbol" w:hint="default"/>
+      </w:rPr>
+    </w:lvl>
+    <w:lvl w:ilvl="7" w:tplc="04090003" w:tentative="1">
+      <w:start w:val="1"/>
+      <w:numFmt w:val="bullet"/>
+      <w:lvlText w:val="o"/>
+      <w:lvlJc w:val="left"/>
+      <w:pPr>
+        <w:ind w:left="5760" w:hanging="360"/>
+      </w:pPr>
+      <w:rPr>
+        <w:rFonts w:ascii="Courier New" w:hAnsi="Courier New" w:cs="Courier New" w:hint="default"/>
+      </w:rPr>
+    </w:lvl>
+    <w:lvl w:ilvl="8" w:tplc="04090005" w:tentative="1">
+      <w:start w:val="1"/>
+      <w:numFmt w:val="bullet"/>
+      <w:lvlText w:val=""/>
+      <w:lvlJc w:val="left"/>
+      <w:pPr>
+        <w:ind w:left="6480" w:hanging="360"/>
+      </w:pPr>
+      <w:rPr>
+        <w:rFonts w:ascii="Wingdings" w:hAnsi="Wingdings" w:hint="default"/>
+      </w:rPr>
+    </w:lvl>
+  </w:abstractNum>
+  <w:abstractNum w:abstractNumId="31" w15:restartNumberingAfterBreak="0">
     <w:nsid w:val="7D0D2A30"/>
     <w:multiLevelType w:val="hybridMultilevel"/>
     <w:tmpl w:val="584CE652"/>
@@ -5653,64 +7663,64 @@
     </w:lvl>
   </w:abstractNum>
   <w:num w:numId="1">
+    <w:abstractNumId w:val="27"/>
+  </w:num>
+  <w:num w:numId="2">
+    <w:abstractNumId w:val="13"/>
+  </w:num>
+  <w:num w:numId="3">
+    <w:abstractNumId w:val="16"/>
+  </w:num>
+  <w:num w:numId="4">
+    <w:abstractNumId w:val="17"/>
+  </w:num>
+  <w:num w:numId="5">
+    <w:abstractNumId w:val="29"/>
+  </w:num>
+  <w:num w:numId="6">
+    <w:abstractNumId w:val="21"/>
+  </w:num>
+  <w:num w:numId="7">
+    <w:abstractNumId w:val="20"/>
+  </w:num>
+  <w:num w:numId="8">
     <w:abstractNumId w:val="22"/>
   </w:num>
-  <w:num w:numId="2">
-    <w:abstractNumId w:val="11"/>
+  <w:num w:numId="9">
+    <w:abstractNumId w:val="25"/>
   </w:num>
-  <w:num w:numId="3">
-    <w:abstractNumId w:val="13"/>
-  </w:num>
-  <w:num w:numId="4">
-    <w:abstractNumId w:val="14"/>
-  </w:num>
-  <w:num w:numId="5">
-    <w:abstractNumId w:val="23"/>
-  </w:num>
-  <w:num w:numId="6">
+  <w:num w:numId="10">
     <w:abstractNumId w:val="18"/>
   </w:num>
-  <w:num w:numId="7">
-    <w:abstractNumId w:val="17"/>
-  </w:num>
-  <w:num w:numId="8">
-    <w:abstractNumId w:val="19"/>
-  </w:num>
-  <w:num w:numId="9">
-    <w:abstractNumId w:val="21"/>
-  </w:num>
-  <w:num w:numId="10">
-    <w:abstractNumId w:val="15"/>
-  </w:num>
   <w:num w:numId="11">
-    <w:abstractNumId w:val="24"/>
+    <w:abstractNumId w:val="31"/>
   </w:num>
   <w:num w:numId="12">
     <w:abstractNumId w:val="6"/>
   </w:num>
   <w:num w:numId="13">
-    <w:abstractNumId w:val="16"/>
+    <w:abstractNumId w:val="19"/>
   </w:num>
   <w:num w:numId="14">
     <w:abstractNumId w:val="4"/>
   </w:num>
   <w:num w:numId="15">
-    <w:abstractNumId w:val="10"/>
+    <w:abstractNumId w:val="11"/>
   </w:num>
   <w:num w:numId="16">
     <w:abstractNumId w:val="3"/>
   </w:num>
   <w:num w:numId="17">
+    <w:abstractNumId w:val="10"/>
+  </w:num>
+  <w:num w:numId="18">
     <w:abstractNumId w:val="9"/>
   </w:num>
-  <w:num w:numId="18">
-    <w:abstractNumId w:val="8"/>
-  </w:num>
   <w:num w:numId="19">
-    <w:abstractNumId w:val="12"/>
+    <w:abstractNumId w:val="14"/>
   </w:num>
   <w:num w:numId="20">
-    <w:abstractNumId w:val="7"/>
+    <w:abstractNumId w:val="8"/>
   </w:num>
   <w:num w:numId="21">
     <w:abstractNumId w:val="0"/>
@@ -5725,7 +7735,28 @@
     <w:abstractNumId w:val="5"/>
   </w:num>
   <w:num w:numId="25">
-    <w:abstractNumId w:val="20"/>
+    <w:abstractNumId w:val="23"/>
+  </w:num>
+  <w:num w:numId="26">
+    <w:abstractNumId w:val="24"/>
+  </w:num>
+  <w:num w:numId="27">
+    <w:abstractNumId w:val="15"/>
+  </w:num>
+  <w:num w:numId="28">
+    <w:abstractNumId w:val="30"/>
+  </w:num>
+  <w:num w:numId="29">
+    <w:abstractNumId w:val="26"/>
+  </w:num>
+  <w:num w:numId="30">
+    <w:abstractNumId w:val="7"/>
+  </w:num>
+  <w:num w:numId="31">
+    <w:abstractNumId w:val="28"/>
+  </w:num>
+  <w:num w:numId="32">
+    <w:abstractNumId w:val="12"/>
   </w:num>
 </w:numbering>
 </file>
@@ -7135,24 +9166,23 @@
     <w:basedOn w:val="BodyText"/>
     <w:link w:val="monospaceChar"/>
     <w:autoRedefine/>
-    <w:rsid w:val="00A0153D"/>
+    <w:rsid w:val="00F11451"/>
     <w:pPr>
-      <w:numPr>
-        <w:numId w:val="24"/>
-      </w:numPr>
       <w:spacing w:line="240" w:lineRule="auto"/>
     </w:pPr>
     <w:rPr>
-      <w:sz w:val="20"/>
+      <w:rFonts w:ascii="Consolas" w:hAnsi="Consolas" w:cs="Consolas"/>
+      <w:sz w:val="16"/>
     </w:rPr>
   </w:style>
   <w:style w:type="character" w:customStyle="1" w:styleId="monospaceChar">
     <w:name w:val="monospace Char"/>
     <w:basedOn w:val="BodyTextChar"/>
     <w:link w:val="monospace"/>
-    <w:rsid w:val="00A0153D"/>
+    <w:rsid w:val="00F11451"/>
     <w:rPr>
-      <w:sz w:val="20"/>
+      <w:rFonts w:ascii="Consolas" w:hAnsi="Consolas" w:cs="Consolas"/>
+      <w:sz w:val="16"/>
     </w:rPr>
   </w:style>
 </w:styles>
@@ -7424,7 +9454,7 @@
 </file>
 
 <file path=customXml/itemProps1.xml><?xml version="1.0" encoding="utf-8"?>
-<ds:datastoreItem xmlns:ds="http://schemas.openxmlformats.org/officeDocument/2006/customXml" ds:itemID="{F413813A-3B29-49CB-908F-F13439DD0F68}">
+<ds:datastoreItem xmlns:ds="http://schemas.openxmlformats.org/officeDocument/2006/customXml" ds:itemID="{7D8F1557-466F-49A8-881C-57ED7698F68F}">
   <ds:schemaRefs>
     <ds:schemaRef ds:uri="http://schemas.openxmlformats.org/officeDocument/2006/bibliography"/>
   </ds:schemaRefs>

</xml_diff>

<commit_message>
Updated PWM register map in lab 1.0 statement with more details.
</commit_message>
<xml_diff>
--- a/lab_1_0/statement/lab 1.0.docx
+++ b/lab_1_0/statement/lab 1.0.docx
@@ -382,14 +382,27 @@
       <w:r>
         <w:t xml:space="preserve">Figure </w:t>
       </w:r>
-      <w:fldSimple w:instr=" SEQ Figure \* ARABIC ">
-        <w:r>
-          <w:rPr>
-            <w:noProof/>
-          </w:rPr>
-          <w:t>1</w:t>
-        </w:r>
-      </w:fldSimple>
+      <w:r>
+        <w:fldChar w:fldCharType="begin"/>
+      </w:r>
+      <w:r>
+        <w:instrText xml:space="preserve"> SEQ Figure \* ARABIC </w:instrText>
+      </w:r>
+      <w:r>
+        <w:fldChar w:fldCharType="separate"/>
+      </w:r>
+      <w:r>
+        <w:rPr>
+          <w:noProof/>
+        </w:rPr>
+        <w:t>1</w:t>
+      </w:r>
+      <w:r>
+        <w:rPr>
+          <w:noProof/>
+        </w:rPr>
+        <w:fldChar w:fldCharType="end"/>
+      </w:r>
       <w:bookmarkEnd w:id="0"/>
       <w:r>
         <w:t>. PWM and Servomotors</w:t>
@@ -701,14 +714,27 @@
       <w:r>
         <w:t xml:space="preserve">Figure </w:t>
       </w:r>
-      <w:fldSimple w:instr=" SEQ Figure \* ARABIC ">
-        <w:r>
-          <w:rPr>
-            <w:noProof/>
-          </w:rPr>
-          <w:t>2</w:t>
-        </w:r>
-      </w:fldSimple>
+      <w:r>
+        <w:fldChar w:fldCharType="begin"/>
+      </w:r>
+      <w:r>
+        <w:instrText xml:space="preserve"> SEQ Figure \* ARABIC </w:instrText>
+      </w:r>
+      <w:r>
+        <w:fldChar w:fldCharType="separate"/>
+      </w:r>
+      <w:r>
+        <w:rPr>
+          <w:noProof/>
+        </w:rPr>
+        <w:t>2</w:t>
+      </w:r>
+      <w:r>
+        <w:rPr>
+          <w:noProof/>
+        </w:rPr>
+        <w:fldChar w:fldCharType="end"/>
+      </w:r>
       <w:bookmarkEnd w:id="1"/>
       <w:r>
         <w:t>. System Schematic</w:t>
@@ -1187,14 +1213,27 @@
       <w:r>
         <w:t xml:space="preserve">Table </w:t>
       </w:r>
-      <w:fldSimple w:instr=" SEQ Table \* ARABIC ">
-        <w:r>
-          <w:rPr>
-            <w:noProof/>
-          </w:rPr>
-          <w:t>1</w:t>
-        </w:r>
-      </w:fldSimple>
+      <w:r>
+        <w:fldChar w:fldCharType="begin"/>
+      </w:r>
+      <w:r>
+        <w:instrText xml:space="preserve"> SEQ Table \* ARABIC </w:instrText>
+      </w:r>
+      <w:r>
+        <w:fldChar w:fldCharType="separate"/>
+      </w:r>
+      <w:r>
+        <w:rPr>
+          <w:noProof/>
+        </w:rPr>
+        <w:t>1</w:t>
+      </w:r>
+      <w:r>
+        <w:rPr>
+          <w:noProof/>
+        </w:rPr>
+        <w:fldChar w:fldCharType="end"/>
+      </w:r>
       <w:bookmarkEnd w:id="2"/>
       <w:r>
         <w:t>. Address Map</w:t>
@@ -2998,28 +3037,138 @@
               <w:rPr>
                 <w:bCs/>
               </w:rPr>
-              <w:t>The period of the PWM. The units here are given in</w:t>
+              <w:t>Period in clock cycle</w:t>
             </w:r>
             <w:r>
               <w:rPr>
                 <w:bCs/>
               </w:rPr>
-              <w:t xml:space="preserve"> </w:t>
+              <w:t>s (2 ≤ period ≤ 2</w:t>
+            </w:r>
+            <w:r>
+              <w:rPr>
+                <w:bCs/>
+                <w:vertAlign w:val="superscript"/>
+              </w:rPr>
+              <w:t>32</w:t>
             </w:r>
             <w:r>
               <w:rPr>
                 <w:bCs/>
               </w:rPr>
-              <w:t>clock cycles.</w:t>
+              <w:t xml:space="preserve"> – 1).</w:t>
+            </w:r>
+          </w:p>
+          <w:p>
+            <w:pPr>
+              <w:pStyle w:val="BodyText"/>
+              <w:cnfStyle w:val="000000100000" w:firstRow="0" w:lastRow="0" w:firstColumn="0" w:lastColumn="0" w:oddVBand="0" w:evenVBand="0" w:oddHBand="1" w:evenHBand="0" w:firstRowFirstColumn="0" w:firstRowLastColumn="0" w:lastRowFirstColumn="0" w:lastRowLastColumn="0"/>
+              <w:rPr>
+                <w:bCs/>
+              </w:rPr>
+            </w:pPr>
+            <w:r>
+              <w:rPr>
+                <w:bCs/>
+              </w:rPr>
+              <w:t xml:space="preserve">This value can be read/written while the unit is in the middle of an ongoing PWM pulse. To allow safe </w:t>
+            </w:r>
+            <w:proofErr w:type="spellStart"/>
+            <w:r>
+              <w:rPr>
+                <w:bCs/>
+              </w:rPr>
+              <w:t>behaviour</w:t>
+            </w:r>
+            <w:proofErr w:type="spellEnd"/>
+            <w:r>
+              <w:rPr>
+                <w:bCs/>
+              </w:rPr>
+              <w:t>, one cannot modify the period of an ongoing pulse, so we adopt the following semantics for this register:</w:t>
+            </w:r>
+          </w:p>
+          <w:p>
+            <w:pPr>
+              <w:pStyle w:val="BodyText"/>
+              <w:numPr>
+                <w:ilvl w:val="0"/>
+                <w:numId w:val="33"/>
+              </w:numPr>
+              <w:cnfStyle w:val="000000100000" w:firstRow="0" w:lastRow="0" w:firstColumn="0" w:lastColumn="0" w:oddVBand="0" w:evenVBand="0" w:oddHBand="1" w:evenHBand="0" w:firstRowFirstColumn="0" w:firstRowLastColumn="0" w:lastRowFirstColumn="0" w:lastRowLastColumn="0"/>
+              <w:rPr>
+                <w:bCs/>
+              </w:rPr>
+            </w:pPr>
+            <w:r>
+              <w:rPr>
+                <w:b/>
+                <w:bCs/>
+              </w:rPr>
+              <w:t>Writing</w:t>
             </w:r>
             <w:r>
               <w:rPr>
                 <w:bCs/>
               </w:rPr>
-              <w:t xml:space="preserve"> For instance, writing 2 in this register will cause the unit to generate a 25 MHz clock.</w:t>
+              <w:t xml:space="preserve"> a value in this register indicates the </w:t>
+            </w:r>
+            <w:r>
+              <w:rPr>
+                <w:b/>
+                <w:bCs/>
+              </w:rPr>
+              <w:t>new</w:t>
+            </w:r>
+            <w:r>
+              <w:rPr>
+                <w:bCs/>
+              </w:rPr>
+              <w:t xml:space="preserve"> period to apply to the next pulse.</w:t>
+            </w:r>
+          </w:p>
+          <w:p>
+            <w:pPr>
+              <w:pStyle w:val="BodyText"/>
+              <w:numPr>
+                <w:ilvl w:val="0"/>
+                <w:numId w:val="33"/>
+              </w:numPr>
+              <w:cnfStyle w:val="000000100000" w:firstRow="0" w:lastRow="0" w:firstColumn="0" w:lastColumn="0" w:oddVBand="0" w:evenVBand="0" w:oddHBand="1" w:evenHBand="0" w:firstRowFirstColumn="0" w:firstRowLastColumn="0" w:lastRowFirstColumn="0" w:lastRowLastColumn="0"/>
+              <w:rPr>
+                <w:bCs/>
+              </w:rPr>
+            </w:pPr>
+            <w:r>
+              <w:rPr>
+                <w:b/>
+                <w:bCs/>
+              </w:rPr>
+              <w:t>Reading</w:t>
+            </w:r>
+            <w:r>
+              <w:rPr>
+                <w:bCs/>
+              </w:rPr>
+              <w:t xml:space="preserve"> a value from this register indicates the </w:t>
+            </w:r>
+            <w:r>
+              <w:rPr>
+                <w:b/>
+                <w:bCs/>
+              </w:rPr>
+              <w:t>current</w:t>
+            </w:r>
+            <w:r>
+              <w:rPr>
+                <w:bCs/>
+              </w:rPr>
+              <w:t xml:space="preserve"> period of the ongoing pulse.</w:t>
             </w:r>
           </w:p>
         </w:tc>
+        <w:bookmarkStart w:id="3" w:name="_GoBack"/>
+        <w:bookmarkEnd w:id="3"/>
       </w:tr>
       <w:tr>
         <w:tc>
@@ -3102,7 +3251,151 @@
               <w:rPr>
                 <w:bCs/>
               </w:rPr>
-              <w:t>A value between 0 and PERIOD indicating the duty cycle of the PWM. The units here are given in clock cycles.</w:t>
+              <w:t xml:space="preserve">Duty cycle of the </w:t>
+            </w:r>
+            <w:r>
+              <w:rPr>
+                <w:bCs/>
+              </w:rPr>
+              <w:t xml:space="preserve">PWM (1 </w:t>
+            </w:r>
+            <w:r>
+              <w:rPr>
+                <w:bCs/>
+              </w:rPr>
+              <w:t>≤</w:t>
+            </w:r>
+            <w:r>
+              <w:rPr>
+                <w:bCs/>
+              </w:rPr>
+              <w:t xml:space="preserve"> duty cycle </w:t>
+            </w:r>
+            <w:r>
+              <w:rPr>
+                <w:bCs/>
+              </w:rPr>
+              <w:t>≤</w:t>
+            </w:r>
+            <w:r>
+              <w:rPr>
+                <w:bCs/>
+              </w:rPr>
+              <w:t xml:space="preserve"> period)</w:t>
+            </w:r>
+          </w:p>
+          <w:p>
+            <w:pPr>
+              <w:pStyle w:val="BodyText"/>
+              <w:cnfStyle w:val="000000000000" w:firstRow="0" w:lastRow="0" w:firstColumn="0" w:lastColumn="0" w:oddVBand="0" w:evenVBand="0" w:oddHBand="0" w:evenHBand="0" w:firstRowFirstColumn="0" w:firstRowLastColumn="0" w:lastRowFirstColumn="0" w:lastRowLastColumn="0"/>
+              <w:rPr>
+                <w:bCs/>
+              </w:rPr>
+            </w:pPr>
+            <w:r>
+              <w:rPr>
+                <w:bCs/>
+              </w:rPr>
+              <w:t xml:space="preserve">This value can be read/written while the unit is in the middle of an ongoing PWM pulse. To allow safe </w:t>
+            </w:r>
+            <w:proofErr w:type="spellStart"/>
+            <w:r>
+              <w:rPr>
+                <w:bCs/>
+              </w:rPr>
+              <w:t>behaviour</w:t>
+            </w:r>
+            <w:proofErr w:type="spellEnd"/>
+            <w:r>
+              <w:rPr>
+                <w:bCs/>
+              </w:rPr>
+              <w:t xml:space="preserve">, one cannot </w:t>
+            </w:r>
+            <w:r>
+              <w:rPr>
+                <w:bCs/>
+              </w:rPr>
+              <w:lastRenderedPageBreak/>
+              <w:t>modify the duty cycle of an ongoing pulse, so we adopt the following semantics for this register:</w:t>
+            </w:r>
+          </w:p>
+          <w:p>
+            <w:pPr>
+              <w:pStyle w:val="BodyText"/>
+              <w:numPr>
+                <w:ilvl w:val="0"/>
+                <w:numId w:val="34"/>
+              </w:numPr>
+              <w:cnfStyle w:val="000000000000" w:firstRow="0" w:lastRow="0" w:firstColumn="0" w:lastColumn="0" w:oddVBand="0" w:evenVBand="0" w:oddHBand="0" w:evenHBand="0" w:firstRowFirstColumn="0" w:firstRowLastColumn="0" w:lastRowFirstColumn="0" w:lastRowLastColumn="0"/>
+              <w:rPr>
+                <w:bCs/>
+              </w:rPr>
+            </w:pPr>
+            <w:r>
+              <w:rPr>
+                <w:b/>
+                <w:bCs/>
+              </w:rPr>
+              <w:t>Writing</w:t>
+            </w:r>
+            <w:r>
+              <w:rPr>
+                <w:bCs/>
+              </w:rPr>
+              <w:t xml:space="preserve"> a value in this register indicates the </w:t>
+            </w:r>
+            <w:r>
+              <w:rPr>
+                <w:b/>
+                <w:bCs/>
+              </w:rPr>
+              <w:t>new</w:t>
+            </w:r>
+            <w:r>
+              <w:rPr>
+                <w:bCs/>
+              </w:rPr>
+              <w:t xml:space="preserve"> duty cycle to apply to the next pulse.</w:t>
+            </w:r>
+          </w:p>
+          <w:p>
+            <w:pPr>
+              <w:pStyle w:val="BodyText"/>
+              <w:numPr>
+                <w:ilvl w:val="0"/>
+                <w:numId w:val="34"/>
+              </w:numPr>
+              <w:cnfStyle w:val="000000000000" w:firstRow="0" w:lastRow="0" w:firstColumn="0" w:lastColumn="0" w:oddVBand="0" w:evenVBand="0" w:oddHBand="0" w:evenHBand="0" w:firstRowFirstColumn="0" w:firstRowLastColumn="0" w:lastRowFirstColumn="0" w:lastRowLastColumn="0"/>
+              <w:rPr>
+                <w:bCs/>
+              </w:rPr>
+            </w:pPr>
+            <w:r>
+              <w:rPr>
+                <w:b/>
+                <w:bCs/>
+              </w:rPr>
+              <w:t>Reading</w:t>
+            </w:r>
+            <w:r>
+              <w:rPr>
+                <w:bCs/>
+              </w:rPr>
+              <w:t xml:space="preserve"> a value from this register indicates the </w:t>
+            </w:r>
+            <w:r>
+              <w:rPr>
+                <w:b/>
+                <w:bCs/>
+              </w:rPr>
+              <w:t>current</w:t>
+            </w:r>
+            <w:r>
+              <w:rPr>
+                <w:bCs/>
+              </w:rPr>
+              <w:t xml:space="preserve"> duty cycle of the ongoing pulse.</w:t>
             </w:r>
           </w:p>
         </w:tc>
@@ -3130,6 +3423,7 @@
                 <w:b w:val="0"/>
                 <w:bCs w:val="0"/>
               </w:rPr>
+              <w:lastRenderedPageBreak/>
               <w:t>8</w:t>
             </w:r>
           </w:p>
@@ -3182,6 +3476,10 @@
           <w:p>
             <w:pPr>
               <w:pStyle w:val="BodyText"/>
+              <w:numPr>
+                <w:ilvl w:val="0"/>
+                <w:numId w:val="35"/>
+              </w:numPr>
               <w:cnfStyle w:val="000000100000" w:firstRow="0" w:lastRow="0" w:firstColumn="0" w:lastColumn="0" w:oddVBand="0" w:evenVBand="0" w:oddHBand="1" w:evenHBand="0" w:firstRowFirstColumn="0" w:firstRowLastColumn="0" w:lastRowFirstColumn="0" w:lastRowLastColumn="0"/>
               <w:rPr>
                 <w:bCs/>
@@ -3189,9 +3487,55 @@
             </w:pPr>
             <w:r>
               <w:rPr>
+                <w:b/>
                 <w:bCs/>
               </w:rPr>
-              <w:t>Writing 0/1 in this register stops/starts the PWM output.</w:t>
+              <w:t>Writing</w:t>
+            </w:r>
+            <w:r>
+              <w:rPr>
+                <w:bCs/>
+              </w:rPr>
+              <w:t xml:space="preserve"> 0 to this register stops the PWM once the ongoing pulse has ended. </w:t>
+            </w:r>
+            <w:r>
+              <w:rPr>
+                <w:b/>
+                <w:bCs/>
+              </w:rPr>
+              <w:t>Writing</w:t>
+            </w:r>
+            <w:r>
+              <w:rPr>
+                <w:bCs/>
+              </w:rPr>
+              <w:t xml:space="preserve"> 1 to this register starts the PWM.</w:t>
+            </w:r>
+          </w:p>
+          <w:p>
+            <w:pPr>
+              <w:pStyle w:val="BodyText"/>
+              <w:numPr>
+                <w:ilvl w:val="0"/>
+                <w:numId w:val="35"/>
+              </w:numPr>
+              <w:cnfStyle w:val="000000100000" w:firstRow="0" w:lastRow="0" w:firstColumn="0" w:lastColumn="0" w:oddVBand="0" w:evenVBand="0" w:oddHBand="1" w:evenHBand="0" w:firstRowFirstColumn="0" w:firstRowLastColumn="0" w:lastRowFirstColumn="0" w:lastRowLastColumn="0"/>
+              <w:rPr>
+                <w:bCs/>
+              </w:rPr>
+            </w:pPr>
+            <w:r>
+              <w:rPr>
+                <w:b/>
+                <w:bCs/>
+              </w:rPr>
+              <w:t>Reading</w:t>
+            </w:r>
+            <w:r>
+              <w:rPr>
+                <w:bCs/>
+              </w:rPr>
+              <w:t xml:space="preserve"> this register always returns 0.</w:t>
             </w:r>
           </w:p>
         </w:tc>
@@ -3205,19 +3549,32 @@
       <w:r>
         <w:br/>
       </w:r>
-      <w:bookmarkStart w:id="3" w:name="_Ref475596152"/>
+      <w:bookmarkStart w:id="4" w:name="_Ref475596152"/>
       <w:r>
         <w:t xml:space="preserve">Table </w:t>
       </w:r>
-      <w:fldSimple w:instr=" SEQ Table \* ARABIC ">
-        <w:r>
-          <w:rPr>
-            <w:noProof/>
-          </w:rPr>
-          <w:t>2</w:t>
-        </w:r>
-      </w:fldSimple>
-      <w:bookmarkEnd w:id="3"/>
+      <w:r>
+        <w:fldChar w:fldCharType="begin"/>
+      </w:r>
+      <w:r>
+        <w:instrText xml:space="preserve"> SEQ Table \* ARABIC </w:instrText>
+      </w:r>
+      <w:r>
+        <w:fldChar w:fldCharType="separate"/>
+      </w:r>
+      <w:r>
+        <w:rPr>
+          <w:noProof/>
+        </w:rPr>
+        <w:t>2</w:t>
+      </w:r>
+      <w:r>
+        <w:rPr>
+          <w:noProof/>
+        </w:rPr>
+        <w:fldChar w:fldCharType="end"/>
+      </w:r>
+      <w:bookmarkEnd w:id="4"/>
       <w:r>
         <w:t>. PWM Register Map</w:t>
       </w:r>
@@ -3351,11 +3708,7 @@
         <w:t xml:space="preserve"> range. You must set the period register correctly to achieve the desired output.</w:t>
       </w:r>
       <w:r>
-        <w:t xml:space="preserve"> Both the </w:t>
-      </w:r>
-      <w:r>
-        <w:lastRenderedPageBreak/>
-        <w:t xml:space="preserve">horizontal and vertical servos use the same 25 </w:t>
+        <w:t xml:space="preserve"> Both the horizontal and vertical servos use the same 25 </w:t>
       </w:r>
       <w:proofErr w:type="spellStart"/>
       <w:r>
@@ -3396,6 +3749,7 @@
       <w:r>
         <w:t>ms.</w:t>
       </w:r>
+      <w:proofErr w:type="spellEnd"/>
     </w:p>
     <w:p>
       <w:pPr>
@@ -3405,7 +3759,6 @@
           <w:numId w:val="31"/>
         </w:numPr>
       </w:pPr>
-      <w:proofErr w:type="spellEnd"/>
       <w:r>
         <w:t>T</w:t>
       </w:r>
@@ -3571,6 +3924,7 @@
     </w:p>
     <w:p>
       <w:r>
+        <w:lastRenderedPageBreak/>
         <w:t xml:space="preserve">To keep things interesting, we will not tell you where to exactly plug in the pan-tilt module into the extension board. What we will tell you though is that you should have a look at the extension board’s </w:t>
       </w:r>
       <w:hyperlink r:id="rId11" w:history="1">
@@ -3711,14 +4065,27 @@
       <w:r>
         <w:t xml:space="preserve">Figure </w:t>
       </w:r>
-      <w:fldSimple w:instr=" SEQ Figure \* ARABIC ">
-        <w:r>
-          <w:rPr>
-            <w:noProof/>
-          </w:rPr>
-          <w:t>3</w:t>
-        </w:r>
-      </w:fldSimple>
+      <w:r>
+        <w:fldChar w:fldCharType="begin"/>
+      </w:r>
+      <w:r>
+        <w:instrText xml:space="preserve"> SEQ Figure \* ARABIC </w:instrText>
+      </w:r>
+      <w:r>
+        <w:fldChar w:fldCharType="separate"/>
+      </w:r>
+      <w:r>
+        <w:rPr>
+          <w:noProof/>
+        </w:rPr>
+        <w:t>3</w:t>
+      </w:r>
+      <w:r>
+        <w:rPr>
+          <w:noProof/>
+        </w:rPr>
+        <w:fldChar w:fldCharType="end"/>
+      </w:r>
       <w:r>
         <w:t>. PRSOC Extension Board for DE0-Nano-SoC</w:t>
       </w:r>
@@ -3728,7 +4095,6 @@
         <w:pStyle w:val="Heading2"/>
       </w:pPr>
       <w:r>
-        <w:lastRenderedPageBreak/>
         <w:t>Verifying</w:t>
       </w:r>
       <w:r>
@@ -3799,15 +4165,7 @@
         <w:rPr>
           <w:rStyle w:val="Emphasis"/>
         </w:rPr>
-        <w:t>It is crucial that you do this</w:t>
-      </w:r>
-      <w:bookmarkStart w:id="4" w:name="_GoBack"/>
-      <w:bookmarkEnd w:id="4"/>
-      <w:r>
-        <w:rPr>
-          <w:rStyle w:val="Emphasis"/>
-        </w:rPr>
-        <w:t xml:space="preserve"> before plugging in any oth</w:t>
+        <w:t>It is crucial that you do this before plugging in any oth</w:t>
       </w:r>
       <w:r>
         <w:rPr>
@@ -3970,6 +4328,7 @@
         </w:numPr>
       </w:pPr>
       <w:r>
+        <w:lastRenderedPageBreak/>
         <w:t>BROWN</w:t>
       </w:r>
       <w:r>
@@ -4095,7 +4454,7 @@
           <w:rPr>
             <w:noProof/>
           </w:rPr>
-          <w:t>6</w:t>
+          <w:t>8</w:t>
         </w:r>
         <w:r>
           <w:rPr>
@@ -7012,6 +7371,119 @@
     </w:lvl>
   </w:abstractNum>
   <w:abstractNum w:abstractNumId="26" w15:restartNumberingAfterBreak="0">
+    <w:nsid w:val="6229193C"/>
+    <w:multiLevelType w:val="hybridMultilevel"/>
+    <w:tmpl w:val="7E7E2AE4"/>
+    <w:lvl w:ilvl="0" w:tplc="04090001">
+      <w:start w:val="1"/>
+      <w:numFmt w:val="bullet"/>
+      <w:lvlText w:val=""/>
+      <w:lvlJc w:val="left"/>
+      <w:pPr>
+        <w:ind w:left="720" w:hanging="360"/>
+      </w:pPr>
+      <w:rPr>
+        <w:rFonts w:ascii="Symbol" w:hAnsi="Symbol" w:hint="default"/>
+      </w:rPr>
+    </w:lvl>
+    <w:lvl w:ilvl="1" w:tplc="04090003" w:tentative="1">
+      <w:start w:val="1"/>
+      <w:numFmt w:val="bullet"/>
+      <w:lvlText w:val="o"/>
+      <w:lvlJc w:val="left"/>
+      <w:pPr>
+        <w:ind w:left="1440" w:hanging="360"/>
+      </w:pPr>
+      <w:rPr>
+        <w:rFonts w:ascii="Courier New" w:hAnsi="Courier New" w:cs="Courier New" w:hint="default"/>
+      </w:rPr>
+    </w:lvl>
+    <w:lvl w:ilvl="2" w:tplc="04090005" w:tentative="1">
+      <w:start w:val="1"/>
+      <w:numFmt w:val="bullet"/>
+      <w:lvlText w:val=""/>
+      <w:lvlJc w:val="left"/>
+      <w:pPr>
+        <w:ind w:left="2160" w:hanging="360"/>
+      </w:pPr>
+      <w:rPr>
+        <w:rFonts w:ascii="Wingdings" w:hAnsi="Wingdings" w:hint="default"/>
+      </w:rPr>
+    </w:lvl>
+    <w:lvl w:ilvl="3" w:tplc="04090001" w:tentative="1">
+      <w:start w:val="1"/>
+      <w:numFmt w:val="bullet"/>
+      <w:lvlText w:val=""/>
+      <w:lvlJc w:val="left"/>
+      <w:pPr>
+        <w:ind w:left="2880" w:hanging="360"/>
+      </w:pPr>
+      <w:rPr>
+        <w:rFonts w:ascii="Symbol" w:hAnsi="Symbol" w:hint="default"/>
+      </w:rPr>
+    </w:lvl>
+    <w:lvl w:ilvl="4" w:tplc="04090003" w:tentative="1">
+      <w:start w:val="1"/>
+      <w:numFmt w:val="bullet"/>
+      <w:lvlText w:val="o"/>
+      <w:lvlJc w:val="left"/>
+      <w:pPr>
+        <w:ind w:left="3600" w:hanging="360"/>
+      </w:pPr>
+      <w:rPr>
+        <w:rFonts w:ascii="Courier New" w:hAnsi="Courier New" w:cs="Courier New" w:hint="default"/>
+      </w:rPr>
+    </w:lvl>
+    <w:lvl w:ilvl="5" w:tplc="04090005" w:tentative="1">
+      <w:start w:val="1"/>
+      <w:numFmt w:val="bullet"/>
+      <w:lvlText w:val=""/>
+      <w:lvlJc w:val="left"/>
+      <w:pPr>
+        <w:ind w:left="4320" w:hanging="360"/>
+      </w:pPr>
+      <w:rPr>
+        <w:rFonts w:ascii="Wingdings" w:hAnsi="Wingdings" w:hint="default"/>
+      </w:rPr>
+    </w:lvl>
+    <w:lvl w:ilvl="6" w:tplc="04090001" w:tentative="1">
+      <w:start w:val="1"/>
+      <w:numFmt w:val="bullet"/>
+      <w:lvlText w:val=""/>
+      <w:lvlJc w:val="left"/>
+      <w:pPr>
+        <w:ind w:left="5040" w:hanging="360"/>
+      </w:pPr>
+      <w:rPr>
+        <w:rFonts w:ascii="Symbol" w:hAnsi="Symbol" w:hint="default"/>
+      </w:rPr>
+    </w:lvl>
+    <w:lvl w:ilvl="7" w:tplc="04090003" w:tentative="1">
+      <w:start w:val="1"/>
+      <w:numFmt w:val="bullet"/>
+      <w:lvlText w:val="o"/>
+      <w:lvlJc w:val="left"/>
+      <w:pPr>
+        <w:ind w:left="5760" w:hanging="360"/>
+      </w:pPr>
+      <w:rPr>
+        <w:rFonts w:ascii="Courier New" w:hAnsi="Courier New" w:cs="Courier New" w:hint="default"/>
+      </w:rPr>
+    </w:lvl>
+    <w:lvl w:ilvl="8" w:tplc="04090005" w:tentative="1">
+      <w:start w:val="1"/>
+      <w:numFmt w:val="bullet"/>
+      <w:lvlText w:val=""/>
+      <w:lvlJc w:val="left"/>
+      <w:pPr>
+        <w:ind w:left="6480" w:hanging="360"/>
+      </w:pPr>
+      <w:rPr>
+        <w:rFonts w:ascii="Wingdings" w:hAnsi="Wingdings" w:hint="default"/>
+      </w:rPr>
+    </w:lvl>
+  </w:abstractNum>
+  <w:abstractNum w:abstractNumId="27" w15:restartNumberingAfterBreak="0">
     <w:nsid w:val="6CDC70AF"/>
     <w:multiLevelType w:val="hybridMultilevel"/>
     <w:tmpl w:val="6A466C7A"/>
@@ -7124,7 +7596,7 @@
       </w:rPr>
     </w:lvl>
   </w:abstractNum>
-  <w:abstractNum w:abstractNumId="27" w15:restartNumberingAfterBreak="0">
+  <w:abstractNum w:abstractNumId="28" w15:restartNumberingAfterBreak="0">
     <w:nsid w:val="6EA87BBC"/>
     <w:multiLevelType w:val="hybridMultilevel"/>
     <w:tmpl w:val="392A7092"/>
@@ -7237,7 +7709,7 @@
       </w:rPr>
     </w:lvl>
   </w:abstractNum>
-  <w:abstractNum w:abstractNumId="28" w15:restartNumberingAfterBreak="0">
+  <w:abstractNum w:abstractNumId="29" w15:restartNumberingAfterBreak="0">
     <w:nsid w:val="6FA00C15"/>
     <w:multiLevelType w:val="hybridMultilevel"/>
     <w:tmpl w:val="55B42D62"/>
@@ -7350,7 +7822,7 @@
       </w:rPr>
     </w:lvl>
   </w:abstractNum>
-  <w:abstractNum w:abstractNumId="29" w15:restartNumberingAfterBreak="0">
+  <w:abstractNum w:abstractNumId="30" w15:restartNumberingAfterBreak="0">
     <w:nsid w:val="70082850"/>
     <w:multiLevelType w:val="hybridMultilevel"/>
     <w:tmpl w:val="86946370"/>
@@ -7463,7 +7935,7 @@
       </w:rPr>
     </w:lvl>
   </w:abstractNum>
-  <w:abstractNum w:abstractNumId="30" w15:restartNumberingAfterBreak="0">
+  <w:abstractNum w:abstractNumId="31" w15:restartNumberingAfterBreak="0">
     <w:nsid w:val="702F1AFD"/>
     <w:multiLevelType w:val="hybridMultilevel"/>
     <w:tmpl w:val="45C03844"/>
@@ -7576,7 +8048,233 @@
       </w:rPr>
     </w:lvl>
   </w:abstractNum>
-  <w:abstractNum w:abstractNumId="31" w15:restartNumberingAfterBreak="0">
+  <w:abstractNum w:abstractNumId="32" w15:restartNumberingAfterBreak="0">
+    <w:nsid w:val="753E2378"/>
+    <w:multiLevelType w:val="hybridMultilevel"/>
+    <w:tmpl w:val="BB702EEA"/>
+    <w:lvl w:ilvl="0" w:tplc="04090001">
+      <w:start w:val="1"/>
+      <w:numFmt w:val="bullet"/>
+      <w:lvlText w:val=""/>
+      <w:lvlJc w:val="left"/>
+      <w:pPr>
+        <w:ind w:left="720" w:hanging="360"/>
+      </w:pPr>
+      <w:rPr>
+        <w:rFonts w:ascii="Symbol" w:hAnsi="Symbol" w:hint="default"/>
+      </w:rPr>
+    </w:lvl>
+    <w:lvl w:ilvl="1" w:tplc="04090003" w:tentative="1">
+      <w:start w:val="1"/>
+      <w:numFmt w:val="bullet"/>
+      <w:lvlText w:val="o"/>
+      <w:lvlJc w:val="left"/>
+      <w:pPr>
+        <w:ind w:left="1440" w:hanging="360"/>
+      </w:pPr>
+      <w:rPr>
+        <w:rFonts w:ascii="Courier New" w:hAnsi="Courier New" w:cs="Courier New" w:hint="default"/>
+      </w:rPr>
+    </w:lvl>
+    <w:lvl w:ilvl="2" w:tplc="04090005" w:tentative="1">
+      <w:start w:val="1"/>
+      <w:numFmt w:val="bullet"/>
+      <w:lvlText w:val=""/>
+      <w:lvlJc w:val="left"/>
+      <w:pPr>
+        <w:ind w:left="2160" w:hanging="360"/>
+      </w:pPr>
+      <w:rPr>
+        <w:rFonts w:ascii="Wingdings" w:hAnsi="Wingdings" w:hint="default"/>
+      </w:rPr>
+    </w:lvl>
+    <w:lvl w:ilvl="3" w:tplc="04090001" w:tentative="1">
+      <w:start w:val="1"/>
+      <w:numFmt w:val="bullet"/>
+      <w:lvlText w:val=""/>
+      <w:lvlJc w:val="left"/>
+      <w:pPr>
+        <w:ind w:left="2880" w:hanging="360"/>
+      </w:pPr>
+      <w:rPr>
+        <w:rFonts w:ascii="Symbol" w:hAnsi="Symbol" w:hint="default"/>
+      </w:rPr>
+    </w:lvl>
+    <w:lvl w:ilvl="4" w:tplc="04090003" w:tentative="1">
+      <w:start w:val="1"/>
+      <w:numFmt w:val="bullet"/>
+      <w:lvlText w:val="o"/>
+      <w:lvlJc w:val="left"/>
+      <w:pPr>
+        <w:ind w:left="3600" w:hanging="360"/>
+      </w:pPr>
+      <w:rPr>
+        <w:rFonts w:ascii="Courier New" w:hAnsi="Courier New" w:cs="Courier New" w:hint="default"/>
+      </w:rPr>
+    </w:lvl>
+    <w:lvl w:ilvl="5" w:tplc="04090005" w:tentative="1">
+      <w:start w:val="1"/>
+      <w:numFmt w:val="bullet"/>
+      <w:lvlText w:val=""/>
+      <w:lvlJc w:val="left"/>
+      <w:pPr>
+        <w:ind w:left="4320" w:hanging="360"/>
+      </w:pPr>
+      <w:rPr>
+        <w:rFonts w:ascii="Wingdings" w:hAnsi="Wingdings" w:hint="default"/>
+      </w:rPr>
+    </w:lvl>
+    <w:lvl w:ilvl="6" w:tplc="04090001" w:tentative="1">
+      <w:start w:val="1"/>
+      <w:numFmt w:val="bullet"/>
+      <w:lvlText w:val=""/>
+      <w:lvlJc w:val="left"/>
+      <w:pPr>
+        <w:ind w:left="5040" w:hanging="360"/>
+      </w:pPr>
+      <w:rPr>
+        <w:rFonts w:ascii="Symbol" w:hAnsi="Symbol" w:hint="default"/>
+      </w:rPr>
+    </w:lvl>
+    <w:lvl w:ilvl="7" w:tplc="04090003" w:tentative="1">
+      <w:start w:val="1"/>
+      <w:numFmt w:val="bullet"/>
+      <w:lvlText w:val="o"/>
+      <w:lvlJc w:val="left"/>
+      <w:pPr>
+        <w:ind w:left="5760" w:hanging="360"/>
+      </w:pPr>
+      <w:rPr>
+        <w:rFonts w:ascii="Courier New" w:hAnsi="Courier New" w:cs="Courier New" w:hint="default"/>
+      </w:rPr>
+    </w:lvl>
+    <w:lvl w:ilvl="8" w:tplc="04090005" w:tentative="1">
+      <w:start w:val="1"/>
+      <w:numFmt w:val="bullet"/>
+      <w:lvlText w:val=""/>
+      <w:lvlJc w:val="left"/>
+      <w:pPr>
+        <w:ind w:left="6480" w:hanging="360"/>
+      </w:pPr>
+      <w:rPr>
+        <w:rFonts w:ascii="Wingdings" w:hAnsi="Wingdings" w:hint="default"/>
+      </w:rPr>
+    </w:lvl>
+  </w:abstractNum>
+  <w:abstractNum w:abstractNumId="33" w15:restartNumberingAfterBreak="0">
+    <w:nsid w:val="7A601557"/>
+    <w:multiLevelType w:val="hybridMultilevel"/>
+    <w:tmpl w:val="DDA47846"/>
+    <w:lvl w:ilvl="0" w:tplc="04090001">
+      <w:start w:val="1"/>
+      <w:numFmt w:val="bullet"/>
+      <w:lvlText w:val=""/>
+      <w:lvlJc w:val="left"/>
+      <w:pPr>
+        <w:ind w:left="720" w:hanging="360"/>
+      </w:pPr>
+      <w:rPr>
+        <w:rFonts w:ascii="Symbol" w:hAnsi="Symbol" w:hint="default"/>
+      </w:rPr>
+    </w:lvl>
+    <w:lvl w:ilvl="1" w:tplc="04090003" w:tentative="1">
+      <w:start w:val="1"/>
+      <w:numFmt w:val="bullet"/>
+      <w:lvlText w:val="o"/>
+      <w:lvlJc w:val="left"/>
+      <w:pPr>
+        <w:ind w:left="1440" w:hanging="360"/>
+      </w:pPr>
+      <w:rPr>
+        <w:rFonts w:ascii="Courier New" w:hAnsi="Courier New" w:cs="Courier New" w:hint="default"/>
+      </w:rPr>
+    </w:lvl>
+    <w:lvl w:ilvl="2" w:tplc="04090005" w:tentative="1">
+      <w:start w:val="1"/>
+      <w:numFmt w:val="bullet"/>
+      <w:lvlText w:val=""/>
+      <w:lvlJc w:val="left"/>
+      <w:pPr>
+        <w:ind w:left="2160" w:hanging="360"/>
+      </w:pPr>
+      <w:rPr>
+        <w:rFonts w:ascii="Wingdings" w:hAnsi="Wingdings" w:hint="default"/>
+      </w:rPr>
+    </w:lvl>
+    <w:lvl w:ilvl="3" w:tplc="04090001" w:tentative="1">
+      <w:start w:val="1"/>
+      <w:numFmt w:val="bullet"/>
+      <w:lvlText w:val=""/>
+      <w:lvlJc w:val="left"/>
+      <w:pPr>
+        <w:ind w:left="2880" w:hanging="360"/>
+      </w:pPr>
+      <w:rPr>
+        <w:rFonts w:ascii="Symbol" w:hAnsi="Symbol" w:hint="default"/>
+      </w:rPr>
+    </w:lvl>
+    <w:lvl w:ilvl="4" w:tplc="04090003" w:tentative="1">
+      <w:start w:val="1"/>
+      <w:numFmt w:val="bullet"/>
+      <w:lvlText w:val="o"/>
+      <w:lvlJc w:val="left"/>
+      <w:pPr>
+        <w:ind w:left="3600" w:hanging="360"/>
+      </w:pPr>
+      <w:rPr>
+        <w:rFonts w:ascii="Courier New" w:hAnsi="Courier New" w:cs="Courier New" w:hint="default"/>
+      </w:rPr>
+    </w:lvl>
+    <w:lvl w:ilvl="5" w:tplc="04090005" w:tentative="1">
+      <w:start w:val="1"/>
+      <w:numFmt w:val="bullet"/>
+      <w:lvlText w:val=""/>
+      <w:lvlJc w:val="left"/>
+      <w:pPr>
+        <w:ind w:left="4320" w:hanging="360"/>
+      </w:pPr>
+      <w:rPr>
+        <w:rFonts w:ascii="Wingdings" w:hAnsi="Wingdings" w:hint="default"/>
+      </w:rPr>
+    </w:lvl>
+    <w:lvl w:ilvl="6" w:tplc="04090001" w:tentative="1">
+      <w:start w:val="1"/>
+      <w:numFmt w:val="bullet"/>
+      <w:lvlText w:val=""/>
+      <w:lvlJc w:val="left"/>
+      <w:pPr>
+        <w:ind w:left="5040" w:hanging="360"/>
+      </w:pPr>
+      <w:rPr>
+        <w:rFonts w:ascii="Symbol" w:hAnsi="Symbol" w:hint="default"/>
+      </w:rPr>
+    </w:lvl>
+    <w:lvl w:ilvl="7" w:tplc="04090003" w:tentative="1">
+      <w:start w:val="1"/>
+      <w:numFmt w:val="bullet"/>
+      <w:lvlText w:val="o"/>
+      <w:lvlJc w:val="left"/>
+      <w:pPr>
+        <w:ind w:left="5760" w:hanging="360"/>
+      </w:pPr>
+      <w:rPr>
+        <w:rFonts w:ascii="Courier New" w:hAnsi="Courier New" w:cs="Courier New" w:hint="default"/>
+      </w:rPr>
+    </w:lvl>
+    <w:lvl w:ilvl="8" w:tplc="04090005" w:tentative="1">
+      <w:start w:val="1"/>
+      <w:numFmt w:val="bullet"/>
+      <w:lvlText w:val=""/>
+      <w:lvlJc w:val="left"/>
+      <w:pPr>
+        <w:ind w:left="6480" w:hanging="360"/>
+      </w:pPr>
+      <w:rPr>
+        <w:rFonts w:ascii="Wingdings" w:hAnsi="Wingdings" w:hint="default"/>
+      </w:rPr>
+    </w:lvl>
+  </w:abstractNum>
+  <w:abstractNum w:abstractNumId="34" w15:restartNumberingAfterBreak="0">
     <w:nsid w:val="7D0D2A30"/>
     <w:multiLevelType w:val="hybridMultilevel"/>
     <w:tmpl w:val="584CE652"/>
@@ -7663,7 +8361,7 @@
     </w:lvl>
   </w:abstractNum>
   <w:num w:numId="1">
-    <w:abstractNumId w:val="27"/>
+    <w:abstractNumId w:val="28"/>
   </w:num>
   <w:num w:numId="2">
     <w:abstractNumId w:val="13"/>
@@ -7675,7 +8373,7 @@
     <w:abstractNumId w:val="17"/>
   </w:num>
   <w:num w:numId="5">
-    <w:abstractNumId w:val="29"/>
+    <w:abstractNumId w:val="30"/>
   </w:num>
   <w:num w:numId="6">
     <w:abstractNumId w:val="21"/>
@@ -7693,7 +8391,7 @@
     <w:abstractNumId w:val="18"/>
   </w:num>
   <w:num w:numId="11">
-    <w:abstractNumId w:val="31"/>
+    <w:abstractNumId w:val="34"/>
   </w:num>
   <w:num w:numId="12">
     <w:abstractNumId w:val="6"/>
@@ -7744,19 +8442,28 @@
     <w:abstractNumId w:val="15"/>
   </w:num>
   <w:num w:numId="28">
-    <w:abstractNumId w:val="30"/>
+    <w:abstractNumId w:val="31"/>
   </w:num>
   <w:num w:numId="29">
-    <w:abstractNumId w:val="26"/>
+    <w:abstractNumId w:val="27"/>
   </w:num>
   <w:num w:numId="30">
     <w:abstractNumId w:val="7"/>
   </w:num>
   <w:num w:numId="31">
-    <w:abstractNumId w:val="28"/>
+    <w:abstractNumId w:val="29"/>
   </w:num>
   <w:num w:numId="32">
     <w:abstractNumId w:val="12"/>
+  </w:num>
+  <w:num w:numId="33">
+    <w:abstractNumId w:val="33"/>
+  </w:num>
+  <w:num w:numId="34">
+    <w:abstractNumId w:val="26"/>
+  </w:num>
+  <w:num w:numId="35">
+    <w:abstractNumId w:val="32"/>
   </w:num>
 </w:numbering>
 </file>
@@ -8365,6 +9072,7 @@
   <w:style w:type="character" w:default="1" w:styleId="DefaultParagraphFont">
     <w:name w:val="Default Paragraph Font"/>
     <w:uiPriority w:val="1"/>
+    <w:semiHidden/>
     <w:unhideWhenUsed/>
   </w:style>
   <w:style w:type="table" w:default="1" w:styleId="TableNormal">
@@ -9454,7 +10162,7 @@
 </file>
 
 <file path=customXml/itemProps1.xml><?xml version="1.0" encoding="utf-8"?>
-<ds:datastoreItem xmlns:ds="http://schemas.openxmlformats.org/officeDocument/2006/customXml" ds:itemID="{7D8F1557-466F-49A8-881C-57ED7698F68F}">
+<ds:datastoreItem xmlns:ds="http://schemas.openxmlformats.org/officeDocument/2006/customXml" ds:itemID="{6169777B-AE43-4D3C-ADDF-FA85611A896D}">
   <ds:schemaRefs>
     <ds:schemaRef ds:uri="http://schemas.openxmlformats.org/officeDocument/2006/bibliography"/>
   </ds:schemaRefs>

</xml_diff>

<commit_message>
[lab 1.0] Word document now has upper case "L" in "lab" in the document title.
</commit_message>
<xml_diff>
--- a/lab_1_0/statement/lab 1.0.docx
+++ b/lab_1_0/statement/lab 1.0.docx
@@ -30,6 +30,8 @@
       <w:r>
         <w:t>Goal</w:t>
       </w:r>
+      <w:bookmarkStart w:id="0" w:name="_GoBack"/>
+      <w:bookmarkEnd w:id="0"/>
     </w:p>
     <w:p>
       <w:r>
@@ -378,32 +380,19 @@
         <w:pStyle w:val="Caption"/>
         <w:jc w:val="center"/>
       </w:pPr>
-      <w:bookmarkStart w:id="0" w:name="_Ref475599546"/>
+      <w:bookmarkStart w:id="1" w:name="_Ref475599546"/>
       <w:r>
         <w:t xml:space="preserve">Figure </w:t>
       </w:r>
-      <w:r>
-        <w:fldChar w:fldCharType="begin"/>
-      </w:r>
-      <w:r>
-        <w:instrText xml:space="preserve"> SEQ Figure \* ARABIC </w:instrText>
-      </w:r>
-      <w:r>
-        <w:fldChar w:fldCharType="separate"/>
-      </w:r>
-      <w:r>
-        <w:rPr>
-          <w:noProof/>
-        </w:rPr>
-        <w:t>1</w:t>
-      </w:r>
-      <w:r>
-        <w:rPr>
-          <w:noProof/>
-        </w:rPr>
-        <w:fldChar w:fldCharType="end"/>
-      </w:r>
-      <w:bookmarkEnd w:id="0"/>
+      <w:fldSimple w:instr=" SEQ Figure \* ARABIC ">
+        <w:r>
+          <w:rPr>
+            <w:noProof/>
+          </w:rPr>
+          <w:t>1</w:t>
+        </w:r>
+      </w:fldSimple>
+      <w:bookmarkEnd w:id="1"/>
       <w:r>
         <w:t>. PWM and Servomotors</w:t>
       </w:r>
@@ -710,32 +699,19 @@
         <w:pStyle w:val="Caption"/>
         <w:jc w:val="center"/>
       </w:pPr>
-      <w:bookmarkStart w:id="1" w:name="_Ref475583599"/>
+      <w:bookmarkStart w:id="2" w:name="_Ref475583599"/>
       <w:r>
         <w:t xml:space="preserve">Figure </w:t>
       </w:r>
-      <w:r>
-        <w:fldChar w:fldCharType="begin"/>
-      </w:r>
-      <w:r>
-        <w:instrText xml:space="preserve"> SEQ Figure \* ARABIC </w:instrText>
-      </w:r>
-      <w:r>
-        <w:fldChar w:fldCharType="separate"/>
-      </w:r>
-      <w:r>
-        <w:rPr>
-          <w:noProof/>
-        </w:rPr>
-        <w:t>2</w:t>
-      </w:r>
-      <w:r>
-        <w:rPr>
-          <w:noProof/>
-        </w:rPr>
-        <w:fldChar w:fldCharType="end"/>
-      </w:r>
-      <w:bookmarkEnd w:id="1"/>
+      <w:fldSimple w:instr=" SEQ Figure \* ARABIC ">
+        <w:r>
+          <w:rPr>
+            <w:noProof/>
+          </w:rPr>
+          <w:t>2</w:t>
+        </w:r>
+      </w:fldSimple>
+      <w:bookmarkEnd w:id="2"/>
       <w:r>
         <w:t>. System Schematic</w:t>
       </w:r>
@@ -1209,32 +1185,19 @@
       <w:r>
         <w:br/>
       </w:r>
-      <w:bookmarkStart w:id="2" w:name="_Ref475585959"/>
+      <w:bookmarkStart w:id="3" w:name="_Ref475585959"/>
       <w:r>
         <w:t xml:space="preserve">Table </w:t>
       </w:r>
-      <w:r>
-        <w:fldChar w:fldCharType="begin"/>
-      </w:r>
-      <w:r>
-        <w:instrText xml:space="preserve"> SEQ Table \* ARABIC </w:instrText>
-      </w:r>
-      <w:r>
-        <w:fldChar w:fldCharType="separate"/>
-      </w:r>
-      <w:r>
-        <w:rPr>
-          <w:noProof/>
-        </w:rPr>
-        <w:t>1</w:t>
-      </w:r>
-      <w:r>
-        <w:rPr>
-          <w:noProof/>
-        </w:rPr>
-        <w:fldChar w:fldCharType="end"/>
-      </w:r>
-      <w:bookmarkEnd w:id="2"/>
+      <w:fldSimple w:instr=" SEQ Table \* ARABIC ">
+        <w:r>
+          <w:rPr>
+            <w:noProof/>
+          </w:rPr>
+          <w:t>1</w:t>
+        </w:r>
+      </w:fldSimple>
+      <w:bookmarkEnd w:id="3"/>
       <w:r>
         <w:t>. Address Map</w:t>
       </w:r>
@@ -3167,8 +3130,6 @@
             </w:r>
           </w:p>
         </w:tc>
-        <w:bookmarkStart w:id="3" w:name="_GoBack"/>
-        <w:bookmarkEnd w:id="3"/>
       </w:tr>
       <w:tr>
         <w:tc>
@@ -3257,31 +3218,7 @@
               <w:rPr>
                 <w:bCs/>
               </w:rPr>
-              <w:t xml:space="preserve">PWM (1 </w:t>
-            </w:r>
-            <w:r>
-              <w:rPr>
-                <w:bCs/>
-              </w:rPr>
-              <w:t>≤</w:t>
-            </w:r>
-            <w:r>
-              <w:rPr>
-                <w:bCs/>
-              </w:rPr>
-              <w:t xml:space="preserve"> duty cycle </w:t>
-            </w:r>
-            <w:r>
-              <w:rPr>
-                <w:bCs/>
-              </w:rPr>
-              <w:t>≤</w:t>
-            </w:r>
-            <w:r>
-              <w:rPr>
-                <w:bCs/>
-              </w:rPr>
-              <w:t xml:space="preserve"> period)</w:t>
+              <w:t>PWM (1 ≤ duty cycle ≤ period)</w:t>
             </w:r>
           </w:p>
           <w:p>
@@ -3553,27 +3490,14 @@
       <w:r>
         <w:t xml:space="preserve">Table </w:t>
       </w:r>
-      <w:r>
-        <w:fldChar w:fldCharType="begin"/>
-      </w:r>
-      <w:r>
-        <w:instrText xml:space="preserve"> SEQ Table \* ARABIC </w:instrText>
-      </w:r>
-      <w:r>
-        <w:fldChar w:fldCharType="separate"/>
-      </w:r>
-      <w:r>
-        <w:rPr>
-          <w:noProof/>
-        </w:rPr>
-        <w:t>2</w:t>
-      </w:r>
-      <w:r>
-        <w:rPr>
-          <w:noProof/>
-        </w:rPr>
-        <w:fldChar w:fldCharType="end"/>
-      </w:r>
+      <w:fldSimple w:instr=" SEQ Table \* ARABIC ">
+        <w:r>
+          <w:rPr>
+            <w:noProof/>
+          </w:rPr>
+          <w:t>2</w:t>
+        </w:r>
+      </w:fldSimple>
       <w:bookmarkEnd w:id="4"/>
       <w:r>
         <w:t>. PWM Register Map</w:t>
@@ -4065,27 +3989,14 @@
       <w:r>
         <w:t xml:space="preserve">Figure </w:t>
       </w:r>
-      <w:r>
-        <w:fldChar w:fldCharType="begin"/>
-      </w:r>
-      <w:r>
-        <w:instrText xml:space="preserve"> SEQ Figure \* ARABIC </w:instrText>
-      </w:r>
-      <w:r>
-        <w:fldChar w:fldCharType="separate"/>
-      </w:r>
-      <w:r>
-        <w:rPr>
-          <w:noProof/>
-        </w:rPr>
-        <w:t>3</w:t>
-      </w:r>
-      <w:r>
-        <w:rPr>
-          <w:noProof/>
-        </w:rPr>
-        <w:fldChar w:fldCharType="end"/>
-      </w:r>
+      <w:fldSimple w:instr=" SEQ Figure \* ARABIC ">
+        <w:r>
+          <w:rPr>
+            <w:noProof/>
+          </w:rPr>
+          <w:t>3</w:t>
+        </w:r>
+      </w:fldSimple>
       <w:r>
         <w:t>. PRSOC Extension Board for DE0-Nano-SoC</w:t>
       </w:r>
@@ -10162,7 +10073,7 @@
 </file>
 
 <file path=customXml/itemProps1.xml><?xml version="1.0" encoding="utf-8"?>
-<ds:datastoreItem xmlns:ds="http://schemas.openxmlformats.org/officeDocument/2006/customXml" ds:itemID="{6169777B-AE43-4D3C-ADDF-FA85611A896D}">
+<ds:datastoreItem xmlns:ds="http://schemas.openxmlformats.org/officeDocument/2006/customXml" ds:itemID="{6BCE232F-2DB8-4CC4-A560-256422780521}">
   <ds:schemaRefs>
     <ds:schemaRef ds:uri="http://schemas.openxmlformats.org/officeDocument/2006/bibliography"/>
   </ds:schemaRefs>

</xml_diff>

<commit_message>
Move the paragraph describing that the CPU is the only master underneath where we define what a master actually is.
</commit_message>
<xml_diff>
--- a/lab_1_0/statement/lab 1.0.docx
+++ b/lab_1_0/statement/lab 1.0.docx
@@ -30,8 +30,6 @@
       <w:r>
         <w:t>Goal</w:t>
       </w:r>
-      <w:bookmarkStart w:id="0" w:name="_GoBack"/>
-      <w:bookmarkEnd w:id="0"/>
     </w:p>
     <w:p>
       <w:r>
@@ -380,19 +378,32 @@
         <w:pStyle w:val="Caption"/>
         <w:jc w:val="center"/>
       </w:pPr>
-      <w:bookmarkStart w:id="1" w:name="_Ref475599546"/>
+      <w:bookmarkStart w:id="0" w:name="_Ref475599546"/>
       <w:r>
         <w:t xml:space="preserve">Figure </w:t>
       </w:r>
-      <w:fldSimple w:instr=" SEQ Figure \* ARABIC ">
-        <w:r>
-          <w:rPr>
-            <w:noProof/>
-          </w:rPr>
-          <w:t>1</w:t>
-        </w:r>
-      </w:fldSimple>
-      <w:bookmarkEnd w:id="1"/>
+      <w:r>
+        <w:fldChar w:fldCharType="begin"/>
+      </w:r>
+      <w:r>
+        <w:instrText xml:space="preserve"> SEQ Figure \* ARABIC </w:instrText>
+      </w:r>
+      <w:r>
+        <w:fldChar w:fldCharType="separate"/>
+      </w:r>
+      <w:r>
+        <w:rPr>
+          <w:noProof/>
+        </w:rPr>
+        <w:t>1</w:t>
+      </w:r>
+      <w:r>
+        <w:rPr>
+          <w:noProof/>
+        </w:rPr>
+        <w:fldChar w:fldCharType="end"/>
+      </w:r>
+      <w:bookmarkEnd w:id="0"/>
       <w:r>
         <w:t>. PWM and Servomotors</w:t>
       </w:r>
@@ -600,47 +611,6 @@
       </w:pPr>
       <w:r>
         <w:t>2 PWM generators</w:t>
-      </w:r>
-    </w:p>
-    <w:p>
-      <w:r>
-        <w:t xml:space="preserve">In our system, the CPU is the only master, and </w:t>
-      </w:r>
-      <w:r>
-        <w:t xml:space="preserve">the </w:t>
-      </w:r>
-      <w:r>
-        <w:t>other components (</w:t>
-      </w:r>
-      <w:r>
-        <w:t>on-chip memory, JTAG UART, and 2 PWM generators</w:t>
-      </w:r>
-      <w:r>
-        <w:t>)</w:t>
-      </w:r>
-      <w:r>
-        <w:t xml:space="preserve"> are </w:t>
-      </w:r>
-      <w:r>
-        <w:t>all slaves.</w:t>
-      </w:r>
-      <w:r>
-        <w:t xml:space="preserve"> The Clock &amp;</w:t>
-      </w:r>
-      <w:r>
-        <w:t xml:space="preserve"> Reset component is neither a master, nor a slave, as it is not </w:t>
-      </w:r>
-      <w:r>
-        <w:rPr>
-          <w:rStyle w:val="Emphasis"/>
-        </w:rPr>
-        <w:t>addressable</w:t>
-      </w:r>
-      <w:r>
-        <w:t xml:space="preserve"> </w:t>
-      </w:r>
-      <w:r>
-        <w:t>(no “address” is reserved for accessing this component).</w:t>
       </w:r>
     </w:p>
     <w:p>
@@ -699,19 +669,32 @@
         <w:pStyle w:val="Caption"/>
         <w:jc w:val="center"/>
       </w:pPr>
-      <w:bookmarkStart w:id="2" w:name="_Ref475583599"/>
+      <w:bookmarkStart w:id="1" w:name="_Ref475583599"/>
       <w:r>
         <w:t xml:space="preserve">Figure </w:t>
       </w:r>
-      <w:fldSimple w:instr=" SEQ Figure \* ARABIC ">
-        <w:r>
-          <w:rPr>
-            <w:noProof/>
-          </w:rPr>
-          <w:t>2</w:t>
-        </w:r>
-      </w:fldSimple>
-      <w:bookmarkEnd w:id="2"/>
+      <w:r>
+        <w:fldChar w:fldCharType="begin"/>
+      </w:r>
+      <w:r>
+        <w:instrText xml:space="preserve"> SEQ Figure \* ARABIC </w:instrText>
+      </w:r>
+      <w:r>
+        <w:fldChar w:fldCharType="separate"/>
+      </w:r>
+      <w:r>
+        <w:rPr>
+          <w:noProof/>
+        </w:rPr>
+        <w:t>2</w:t>
+      </w:r>
+      <w:r>
+        <w:rPr>
+          <w:noProof/>
+        </w:rPr>
+        <w:fldChar w:fldCharType="end"/>
+      </w:r>
+      <w:bookmarkEnd w:id="1"/>
       <w:r>
         <w:t>. System Schematic</w:t>
       </w:r>
@@ -824,10 +807,21 @@
     </w:p>
     <w:p>
       <w:r>
+        <w:t xml:space="preserve">In our system, the CPU is the only master, and the other components (on-chip memory, JTAG UART, and 2 PWM generators) are all slaves. The Clock &amp; Reset component is neither a master, nor a slave, as it is not </w:t>
+      </w:r>
+      <w:r>
+        <w:rPr>
+          <w:rStyle w:val="Emphasis"/>
+        </w:rPr>
+        <w:t>addressable</w:t>
+      </w:r>
+      <w:r>
+        <w:t xml:space="preserve"> (no “address” is reserved for accessing this component).</w:t>
+      </w:r>
+    </w:p>
+    <w:p>
+      <w:r>
         <w:lastRenderedPageBreak/>
-        <w:t xml:space="preserve"> </w:t>
-      </w:r>
-      <w:r>
         <w:t xml:space="preserve">When you add components to a system and interconnect them, a bus is generally constructed through which all the components can communicate. Many bus designs exist in industry, and Altera FPGAs use the bus called the </w:t>
       </w:r>
       <w:r>
@@ -925,17 +919,21 @@
       <w:tblPr>
         <w:tblStyle w:val="TableGrid"/>
         <w:tblW w:w="0" w:type="auto"/>
+        <w:jc w:val="center"/>
         <w:tblLook w:val="06A0" w:firstRow="1" w:lastRow="0" w:firstColumn="1" w:lastColumn="0" w:noHBand="1" w:noVBand="1"/>
       </w:tblPr>
       <w:tblGrid>
-        <w:gridCol w:w="3107"/>
-        <w:gridCol w:w="2959"/>
-        <w:gridCol w:w="3284"/>
+        <w:gridCol w:w="2856"/>
+        <w:gridCol w:w="2504"/>
+        <w:gridCol w:w="3031"/>
       </w:tblGrid>
       <w:tr>
+        <w:trPr>
+          <w:jc w:val="center"/>
+        </w:trPr>
         <w:tc>
           <w:tcPr>
-            <w:tcW w:w="3107" w:type="dxa"/>
+            <w:tcW w:w="2856" w:type="dxa"/>
             <w:tcBorders>
               <w:top w:val="nil"/>
               <w:left w:val="nil"/>
@@ -951,7 +949,7 @@
         </w:tc>
         <w:tc>
           <w:tcPr>
-            <w:tcW w:w="6243" w:type="dxa"/>
+            <w:tcW w:w="5535" w:type="dxa"/>
             <w:gridSpan w:val="2"/>
             <w:tcBorders>
               <w:left w:val="nil"/>
@@ -969,9 +967,12 @@
         </w:tc>
       </w:tr>
       <w:tr>
+        <w:trPr>
+          <w:jc w:val="center"/>
+        </w:trPr>
         <w:tc>
           <w:tcPr>
-            <w:tcW w:w="3107" w:type="dxa"/>
+            <w:tcW w:w="2856" w:type="dxa"/>
             <w:tcBorders>
               <w:top w:val="nil"/>
             </w:tcBorders>
@@ -988,7 +989,7 @@
         </w:tc>
         <w:tc>
           <w:tcPr>
-            <w:tcW w:w="2959" w:type="dxa"/>
+            <w:tcW w:w="2504" w:type="dxa"/>
           </w:tcPr>
           <w:p>
             <w:pPr>
@@ -1001,7 +1002,7 @@
         </w:tc>
         <w:tc>
           <w:tcPr>
-            <w:tcW w:w="3284" w:type="dxa"/>
+            <w:tcW w:w="3031" w:type="dxa"/>
           </w:tcPr>
           <w:p>
             <w:pPr>
@@ -1014,9 +1015,12 @@
         </w:tc>
       </w:tr>
       <w:tr>
+        <w:trPr>
+          <w:jc w:val="center"/>
+        </w:trPr>
         <w:tc>
           <w:tcPr>
-            <w:tcW w:w="3107" w:type="dxa"/>
+            <w:tcW w:w="2856" w:type="dxa"/>
           </w:tcPr>
           <w:p>
             <w:pPr>
@@ -1029,7 +1033,7 @@
         </w:tc>
         <w:tc>
           <w:tcPr>
-            <w:tcW w:w="2959" w:type="dxa"/>
+            <w:tcW w:w="2504" w:type="dxa"/>
           </w:tcPr>
           <w:p>
             <w:pPr>
@@ -1046,7 +1050,7 @@
         </w:tc>
         <w:tc>
           <w:tcPr>
-            <w:tcW w:w="3284" w:type="dxa"/>
+            <w:tcW w:w="3031" w:type="dxa"/>
           </w:tcPr>
           <w:p>
             <w:pPr>
@@ -1063,9 +1067,12 @@
         </w:tc>
       </w:tr>
       <w:tr>
+        <w:trPr>
+          <w:jc w:val="center"/>
+        </w:trPr>
         <w:tc>
           <w:tcPr>
-            <w:tcW w:w="3107" w:type="dxa"/>
+            <w:tcW w:w="2856" w:type="dxa"/>
           </w:tcPr>
           <w:p>
             <w:pPr>
@@ -1078,7 +1085,7 @@
         </w:tc>
         <w:tc>
           <w:tcPr>
-            <w:tcW w:w="2959" w:type="dxa"/>
+            <w:tcW w:w="2504" w:type="dxa"/>
           </w:tcPr>
           <w:p>
             <w:pPr>
@@ -1091,7 +1098,7 @@
         </w:tc>
         <w:tc>
           <w:tcPr>
-            <w:tcW w:w="3284" w:type="dxa"/>
+            <w:tcW w:w="3031" w:type="dxa"/>
           </w:tcPr>
           <w:p>
             <w:pPr>
@@ -1101,9 +1108,12 @@
         </w:tc>
       </w:tr>
       <w:tr>
+        <w:trPr>
+          <w:jc w:val="center"/>
+        </w:trPr>
         <w:tc>
           <w:tcPr>
-            <w:tcW w:w="3107" w:type="dxa"/>
+            <w:tcW w:w="2856" w:type="dxa"/>
           </w:tcPr>
           <w:p>
             <w:pPr>
@@ -1116,7 +1126,7 @@
         </w:tc>
         <w:tc>
           <w:tcPr>
-            <w:tcW w:w="2959" w:type="dxa"/>
+            <w:tcW w:w="2504" w:type="dxa"/>
           </w:tcPr>
           <w:p>
             <w:pPr>
@@ -1129,7 +1139,7 @@
         </w:tc>
         <w:tc>
           <w:tcPr>
-            <w:tcW w:w="3284" w:type="dxa"/>
+            <w:tcW w:w="3031" w:type="dxa"/>
           </w:tcPr>
           <w:p>
             <w:pPr>
@@ -1139,9 +1149,12 @@
         </w:tc>
       </w:tr>
       <w:tr>
+        <w:trPr>
+          <w:jc w:val="center"/>
+        </w:trPr>
         <w:tc>
           <w:tcPr>
-            <w:tcW w:w="3107" w:type="dxa"/>
+            <w:tcW w:w="2856" w:type="dxa"/>
           </w:tcPr>
           <w:p>
             <w:pPr>
@@ -1154,7 +1167,7 @@
         </w:tc>
         <w:tc>
           <w:tcPr>
-            <w:tcW w:w="2959" w:type="dxa"/>
+            <w:tcW w:w="2504" w:type="dxa"/>
           </w:tcPr>
           <w:p>
             <w:pPr>
@@ -1167,7 +1180,7 @@
         </w:tc>
         <w:tc>
           <w:tcPr>
-            <w:tcW w:w="3284" w:type="dxa"/>
+            <w:tcW w:w="3031" w:type="dxa"/>
           </w:tcPr>
           <w:p>
             <w:pPr>
@@ -1185,19 +1198,32 @@
       <w:r>
         <w:br/>
       </w:r>
-      <w:bookmarkStart w:id="3" w:name="_Ref475585959"/>
+      <w:bookmarkStart w:id="2" w:name="_Ref475585959"/>
       <w:r>
         <w:t xml:space="preserve">Table </w:t>
       </w:r>
-      <w:fldSimple w:instr=" SEQ Table \* ARABIC ">
-        <w:r>
-          <w:rPr>
-            <w:noProof/>
-          </w:rPr>
-          <w:t>1</w:t>
-        </w:r>
-      </w:fldSimple>
-      <w:bookmarkEnd w:id="3"/>
+      <w:r>
+        <w:fldChar w:fldCharType="begin"/>
+      </w:r>
+      <w:r>
+        <w:instrText xml:space="preserve"> SEQ Table \* ARABIC </w:instrText>
+      </w:r>
+      <w:r>
+        <w:fldChar w:fldCharType="separate"/>
+      </w:r>
+      <w:r>
+        <w:rPr>
+          <w:noProof/>
+        </w:rPr>
+        <w:t>1</w:t>
+      </w:r>
+      <w:r>
+        <w:rPr>
+          <w:noProof/>
+        </w:rPr>
+        <w:fldChar w:fldCharType="end"/>
+      </w:r>
+      <w:bookmarkEnd w:id="2"/>
       <w:r>
         <w:t>. Address Map</w:t>
       </w:r>
@@ -1351,7 +1377,12 @@
         <w:t xml:space="preserve"> The register map of the PWM generator specifies this information.</w:t>
       </w:r>
       <w:r>
-        <w:t xml:space="preserve"> Essentially, the register map </w:t>
+        <w:t xml:space="preserve"> Essentially</w:t>
+      </w:r>
+      <w:bookmarkStart w:id="3" w:name="_GoBack"/>
+      <w:bookmarkEnd w:id="3"/>
+      <w:r>
+        <w:t xml:space="preserve">, the register map </w:t>
       </w:r>
       <w:r>
         <w:t>is the programming interface exposed to software engineers so they can write code which can correctly use the peripheral.</w:t>
@@ -3490,14 +3521,27 @@
       <w:r>
         <w:t xml:space="preserve">Table </w:t>
       </w:r>
-      <w:fldSimple w:instr=" SEQ Table \* ARABIC ">
-        <w:r>
-          <w:rPr>
-            <w:noProof/>
-          </w:rPr>
-          <w:t>2</w:t>
-        </w:r>
-      </w:fldSimple>
+      <w:r>
+        <w:fldChar w:fldCharType="begin"/>
+      </w:r>
+      <w:r>
+        <w:instrText xml:space="preserve"> SEQ Table \* ARABIC </w:instrText>
+      </w:r>
+      <w:r>
+        <w:fldChar w:fldCharType="separate"/>
+      </w:r>
+      <w:r>
+        <w:rPr>
+          <w:noProof/>
+        </w:rPr>
+        <w:t>2</w:t>
+      </w:r>
+      <w:r>
+        <w:rPr>
+          <w:noProof/>
+        </w:rPr>
+        <w:fldChar w:fldCharType="end"/>
+      </w:r>
       <w:bookmarkEnd w:id="4"/>
       <w:r>
         <w:t>. PWM Register Map</w:t>
@@ -3989,14 +4033,27 @@
       <w:r>
         <w:t xml:space="preserve">Figure </w:t>
       </w:r>
-      <w:fldSimple w:instr=" SEQ Figure \* ARABIC ">
-        <w:r>
-          <w:rPr>
-            <w:noProof/>
-          </w:rPr>
-          <w:t>3</w:t>
-        </w:r>
-      </w:fldSimple>
+      <w:r>
+        <w:fldChar w:fldCharType="begin"/>
+      </w:r>
+      <w:r>
+        <w:instrText xml:space="preserve"> SEQ Figure \* ARABIC </w:instrText>
+      </w:r>
+      <w:r>
+        <w:fldChar w:fldCharType="separate"/>
+      </w:r>
+      <w:r>
+        <w:rPr>
+          <w:noProof/>
+        </w:rPr>
+        <w:t>3</w:t>
+      </w:r>
+      <w:r>
+        <w:rPr>
+          <w:noProof/>
+        </w:rPr>
+        <w:fldChar w:fldCharType="end"/>
+      </w:r>
       <w:r>
         <w:t>. PRSOC Extension Board for DE0-Nano-SoC</w:t>
       </w:r>
@@ -10073,7 +10130,7 @@
 </file>
 
 <file path=customXml/itemProps1.xml><?xml version="1.0" encoding="utf-8"?>
-<ds:datastoreItem xmlns:ds="http://schemas.openxmlformats.org/officeDocument/2006/customXml" ds:itemID="{6BCE232F-2DB8-4CC4-A560-256422780521}">
+<ds:datastoreItem xmlns:ds="http://schemas.openxmlformats.org/officeDocument/2006/customXml" ds:itemID="{A3C58191-1255-47EB-ADE6-6F701362D559}">
   <ds:schemaRefs>
     <ds:schemaRef ds:uri="http://schemas.openxmlformats.org/officeDocument/2006/bibliography"/>
   </ds:schemaRefs>

</xml_diff>

<commit_message>
[lab_1_0] Update statement with new minimum and maximum PWM duty cycles (+ justified text to avoid zig-zaggy look)
</commit_message>
<xml_diff>
--- a/lab_1_0/statement/lab 1.0.docx
+++ b/lab_1_0/statement/lab 1.0.docx
@@ -32,6 +32,9 @@
       </w:r>
     </w:p>
     <w:p>
+      <w:pPr>
+        <w:jc w:val="both"/>
+      </w:pPr>
       <w:r>
         <w:t>The goal of this lab is for you to get acquainted with</w:t>
       </w:r>
@@ -98,7 +101,7 @@
       </w:r>
       <w:proofErr w:type="spellEnd"/>
       <w:r>
-        <w:t xml:space="preserve"> device driver for a high-speed </w:t>
+        <w:t xml:space="preserve"> device driver for a </w:t>
       </w:r>
       <w:proofErr w:type="spellStart"/>
       <w:r>
@@ -113,6 +116,9 @@
       </w:r>
     </w:p>
     <w:p>
+      <w:pPr>
+        <w:jc w:val="both"/>
+      </w:pPr>
       <w:r>
         <w:t xml:space="preserve">The specific topic we will focus on during this lab is the concept of </w:t>
       </w:r>
@@ -178,6 +184,9 @@
       </w:r>
     </w:p>
     <w:p>
+      <w:pPr>
+        <w:jc w:val="both"/>
+      </w:pPr>
       <w:r>
         <w:t>This first lab focusses entirely on software: we provide you with a black-box implementation of a</w:t>
       </w:r>
@@ -244,6 +253,9 @@
       </w:r>
     </w:p>
     <w:p>
+      <w:pPr>
+        <w:jc w:val="both"/>
+      </w:pPr>
       <w:r>
         <w:t>Pulse-width modulation</w:t>
       </w:r>
@@ -382,33 +394,23 @@
       <w:r>
         <w:t xml:space="preserve">Figure </w:t>
       </w:r>
-      <w:r>
-        <w:fldChar w:fldCharType="begin"/>
-      </w:r>
-      <w:r>
-        <w:instrText xml:space="preserve"> SEQ Figure \* ARABIC </w:instrText>
-      </w:r>
-      <w:r>
-        <w:fldChar w:fldCharType="separate"/>
-      </w:r>
-      <w:r>
-        <w:rPr>
-          <w:noProof/>
-        </w:rPr>
-        <w:t>1</w:t>
-      </w:r>
-      <w:r>
-        <w:rPr>
-          <w:noProof/>
-        </w:rPr>
-        <w:fldChar w:fldCharType="end"/>
-      </w:r>
+      <w:fldSimple w:instr=" SEQ Figure \* ARABIC ">
+        <w:r>
+          <w:rPr>
+            <w:noProof/>
+          </w:rPr>
+          <w:t>1</w:t>
+        </w:r>
+      </w:fldSimple>
       <w:bookmarkEnd w:id="0"/>
       <w:r>
         <w:t>. PWM and Servomotors</w:t>
       </w:r>
     </w:p>
     <w:p>
+      <w:pPr>
+        <w:jc w:val="both"/>
+      </w:pPr>
       <w:r>
         <w:lastRenderedPageBreak/>
         <w:t xml:space="preserve">A PWM is characterized by a </w:t>
@@ -511,6 +513,9 @@
       </w:r>
     </w:p>
     <w:p>
+      <w:pPr>
+        <w:jc w:val="both"/>
+      </w:pPr>
       <w:r>
         <w:t xml:space="preserve">When programming any system, hardware or software, the first thing to get your hands on is the system’s overall schematic. Without this information, it would be difficult to know what the system is composed of and how the various subcomponents interact with each other. </w:t>
       </w:r>
@@ -673,27 +678,14 @@
       <w:r>
         <w:t xml:space="preserve">Figure </w:t>
       </w:r>
-      <w:r>
-        <w:fldChar w:fldCharType="begin"/>
-      </w:r>
-      <w:r>
-        <w:instrText xml:space="preserve"> SEQ Figure \* ARABIC </w:instrText>
-      </w:r>
-      <w:r>
-        <w:fldChar w:fldCharType="separate"/>
-      </w:r>
-      <w:r>
-        <w:rPr>
-          <w:noProof/>
-        </w:rPr>
-        <w:t>2</w:t>
-      </w:r>
-      <w:r>
-        <w:rPr>
-          <w:noProof/>
-        </w:rPr>
-        <w:fldChar w:fldCharType="end"/>
-      </w:r>
+      <w:fldSimple w:instr=" SEQ Figure \* ARABIC ">
+        <w:r>
+          <w:rPr>
+            <w:noProof/>
+          </w:rPr>
+          <w:t>2</w:t>
+        </w:r>
+      </w:fldSimple>
       <w:bookmarkEnd w:id="1"/>
       <w:r>
         <w:t>. System Schematic</w:t>
@@ -714,6 +706,9 @@
       </w:r>
     </w:p>
     <w:p>
+      <w:pPr>
+        <w:jc w:val="both"/>
+      </w:pPr>
       <w:r>
         <w:t xml:space="preserve">Programmable interfaces are circuits that form the basis for specialized functionality in a system. A programmable interface is an instance of a </w:t>
       </w:r>
@@ -752,6 +747,7 @@
           <w:ilvl w:val="0"/>
           <w:numId w:val="29"/>
         </w:numPr>
+        <w:jc w:val="both"/>
       </w:pPr>
       <w:r>
         <w:t xml:space="preserve">A </w:t>
@@ -782,6 +778,7 @@
           <w:ilvl w:val="0"/>
           <w:numId w:val="29"/>
         </w:numPr>
+        <w:jc w:val="both"/>
       </w:pPr>
       <w:r>
         <w:t xml:space="preserve">A </w:t>
@@ -806,6 +803,9 @@
       </w:r>
     </w:p>
     <w:p>
+      <w:pPr>
+        <w:jc w:val="both"/>
+      </w:pPr>
       <w:r>
         <w:t xml:space="preserve">In our system, the CPU is the only master, and the other components (on-chip memory, JTAG UART, and 2 PWM generators) are all slaves. The Clock &amp; Reset component is neither a master, nor a slave, as it is not </w:t>
       </w:r>
@@ -820,6 +820,9 @@
       </w:r>
     </w:p>
     <w:p>
+      <w:pPr>
+        <w:jc w:val="both"/>
+      </w:pPr>
       <w:r>
         <w:lastRenderedPageBreak/>
         <w:t xml:space="preserve">When you add components to a system and interconnect them, a bus is generally constructed through which all the components can communicate. Many bus designs exist in industry, and Altera FPGAs use the bus called the </w:t>
@@ -835,6 +838,9 @@
       </w:r>
     </w:p>
     <w:p>
+      <w:pPr>
+        <w:jc w:val="both"/>
+      </w:pPr>
       <w:r>
         <w:t xml:space="preserve">The Avalon bus uses </w:t>
       </w:r>
@@ -875,6 +881,9 @@
       </w:r>
     </w:p>
     <w:p>
+      <w:pPr>
+        <w:jc w:val="both"/>
+      </w:pPr>
       <w:r>
         <w:fldChar w:fldCharType="begin"/>
       </w:r>
@@ -1202,33 +1211,23 @@
       <w:r>
         <w:t xml:space="preserve">Table </w:t>
       </w:r>
-      <w:r>
-        <w:fldChar w:fldCharType="begin"/>
-      </w:r>
-      <w:r>
-        <w:instrText xml:space="preserve"> SEQ Table \* ARABIC </w:instrText>
-      </w:r>
-      <w:r>
-        <w:fldChar w:fldCharType="separate"/>
-      </w:r>
-      <w:r>
-        <w:rPr>
-          <w:noProof/>
-        </w:rPr>
-        <w:t>1</w:t>
-      </w:r>
-      <w:r>
-        <w:rPr>
-          <w:noProof/>
-        </w:rPr>
-        <w:fldChar w:fldCharType="end"/>
-      </w:r>
+      <w:fldSimple w:instr=" SEQ Table \* ARABIC ">
+        <w:r>
+          <w:rPr>
+            <w:noProof/>
+          </w:rPr>
+          <w:t>1</w:t>
+        </w:r>
+      </w:fldSimple>
       <w:bookmarkEnd w:id="2"/>
       <w:r>
         <w:t>. Address Map</w:t>
       </w:r>
     </w:p>
     <w:p>
+      <w:pPr>
+        <w:jc w:val="both"/>
+      </w:pPr>
       <w:r>
         <w:rPr>
           <w:rStyle w:val="IntenseReference"/>
@@ -1264,6 +1263,9 @@
       </w:r>
     </w:p>
     <w:p>
+      <w:pPr>
+        <w:jc w:val="both"/>
+      </w:pPr>
       <w:r>
         <w:t xml:space="preserve">In addition to the </w:t>
       </w:r>
@@ -1377,18 +1379,16 @@
         <w:t xml:space="preserve"> The register map of the PWM generator specifies this information.</w:t>
       </w:r>
       <w:r>
-        <w:t xml:space="preserve"> Essentially</w:t>
-      </w:r>
-      <w:bookmarkStart w:id="3" w:name="_GoBack"/>
-      <w:bookmarkEnd w:id="3"/>
-      <w:r>
-        <w:t xml:space="preserve">, the register map </w:t>
+        <w:t xml:space="preserve"> Essentially, the register map </w:t>
       </w:r>
       <w:r>
         <w:t>is the programming interface exposed to software engineers so they can write code which can correctly use the peripheral.</w:t>
       </w:r>
     </w:p>
     <w:p>
+      <w:pPr>
+        <w:jc w:val="both"/>
+      </w:pPr>
       <w:r>
         <w:t>Note some terminology: g</w:t>
       </w:r>
@@ -1422,6 +1422,9 @@
       </w:r>
     </w:p>
     <w:p>
+      <w:pPr>
+        <w:jc w:val="both"/>
+      </w:pPr>
       <w:r>
         <w:t xml:space="preserve">Finally, there remains the question of the addressing granularity. What do the addresses in the address map of </w:t>
       </w:r>
@@ -1484,6 +1487,7 @@
           <w:ilvl w:val="0"/>
           <w:numId w:val="25"/>
         </w:numPr>
+        <w:jc w:val="both"/>
       </w:pPr>
       <w:r>
         <w:t xml:space="preserve">A </w:t>
@@ -1520,6 +1524,7 @@
           <w:ilvl w:val="0"/>
           <w:numId w:val="25"/>
         </w:numPr>
+        <w:jc w:val="both"/>
       </w:pPr>
       <w:r>
         <w:lastRenderedPageBreak/>
@@ -1571,6 +1576,9 @@
       </w:r>
     </w:p>
     <w:p>
+      <w:pPr>
+        <w:jc w:val="both"/>
+      </w:pPr>
       <w:r>
         <w:t>Enough said! You now know the theory behind the c</w:t>
       </w:r>
@@ -1624,6 +1632,7 @@
     <w:p>
       <w:pPr>
         <w:pStyle w:val="BodyText"/>
+        <w:jc w:val="both"/>
       </w:pPr>
       <w:r>
         <w:t xml:space="preserve">We are using a </w:t>
@@ -1648,6 +1657,7 @@
     <w:p>
       <w:pPr>
         <w:pStyle w:val="BodyText"/>
+        <w:jc w:val="both"/>
       </w:pPr>
       <w:r>
         <w:t xml:space="preserve">To launch </w:t>
@@ -1676,6 +1686,7 @@
           <w:ilvl w:val="0"/>
           <w:numId w:val="27"/>
         </w:numPr>
+        <w:jc w:val="both"/>
       </w:pPr>
       <w:r>
         <w:t xml:space="preserve">On Windows systems, you can launch the </w:t>
@@ -1696,6 +1707,7 @@
           <w:ilvl w:val="0"/>
           <w:numId w:val="27"/>
         </w:numPr>
+        <w:jc w:val="both"/>
         <w:rPr>
           <w:i/>
           <w:iCs/>
@@ -1780,6 +1792,9 @@
       </w:r>
     </w:p>
     <w:p>
+      <w:pPr>
+        <w:jc w:val="both"/>
+      </w:pPr>
       <w:r>
         <w:t xml:space="preserve">Once the command shell is open, </w:t>
       </w:r>
@@ -1831,6 +1846,7 @@
         </w:numPr>
         <w:suppressAutoHyphens/>
         <w:spacing w:after="140"/>
+        <w:jc w:val="both"/>
       </w:pPr>
       <w:r>
         <w:t xml:space="preserve">Plug your FPGA </w:t>
@@ -1867,6 +1883,7 @@
         </w:numPr>
         <w:suppressAutoHyphens/>
         <w:spacing w:after="140"/>
+        <w:jc w:val="both"/>
       </w:pPr>
       <w:r>
         <w:t xml:space="preserve">Open the </w:t>
@@ -1925,6 +1942,7 @@
         </w:numPr>
         <w:suppressAutoHyphens/>
         <w:spacing w:after="140"/>
+        <w:jc w:val="both"/>
       </w:pPr>
       <w:r>
         <w:t xml:space="preserve">Click on the </w:t>
@@ -1958,6 +1976,7 @@
         </w:numPr>
         <w:suppressAutoHyphens/>
         <w:spacing w:after="140"/>
+        <w:jc w:val="both"/>
       </w:pPr>
       <w:r>
         <w:t>Choose 5CSEMA4.</w:t>
@@ -1973,6 +1992,7 @@
         </w:numPr>
         <w:suppressAutoHyphens/>
         <w:spacing w:after="140"/>
+        <w:jc w:val="both"/>
       </w:pPr>
       <w:r>
         <w:t xml:space="preserve">Once you get back in the </w:t>
@@ -2008,6 +2028,7 @@
         </w:numPr>
         <w:suppressAutoHyphens/>
         <w:spacing w:after="140"/>
+        <w:jc w:val="both"/>
       </w:pPr>
       <w:r>
         <w:t xml:space="preserve">Right-click on the FPGA entry, and go to </w:t>
@@ -2036,6 +2057,7 @@
         </w:numPr>
         <w:suppressAutoHyphens/>
         <w:spacing w:after="140"/>
+        <w:jc w:val="both"/>
       </w:pPr>
       <w:r>
         <w:t xml:space="preserve">Select the compiled </w:t>
@@ -2136,6 +2158,7 @@
         </w:numPr>
         <w:suppressAutoHyphens/>
         <w:spacing w:after="140"/>
+        <w:jc w:val="both"/>
       </w:pPr>
       <w:r>
         <w:t xml:space="preserve">Enable the </w:t>
@@ -2173,6 +2196,7 @@
     <w:p>
       <w:pPr>
         <w:pStyle w:val="BodyText"/>
+        <w:jc w:val="both"/>
       </w:pPr>
       <w:r>
         <w:t xml:space="preserve">The </w:t>
@@ -2223,6 +2247,7 @@
         </w:numPr>
         <w:suppressAutoHyphens/>
         <w:spacing w:after="140"/>
+        <w:jc w:val="both"/>
       </w:pPr>
       <w:r>
         <w:t xml:space="preserve">Go to </w:t>
@@ -2264,6 +2289,7 @@
         </w:numPr>
         <w:suppressAutoHyphens/>
         <w:spacing w:after="140"/>
+        <w:jc w:val="both"/>
       </w:pPr>
       <w:r>
         <w:t xml:space="preserve">Select </w:t>
@@ -2416,6 +2442,7 @@
         </w:numPr>
         <w:suppressAutoHyphens/>
         <w:spacing w:after="140"/>
+        <w:jc w:val="both"/>
       </w:pPr>
       <w:r>
         <w:t xml:space="preserve">We invite you to uncheck the </w:t>
@@ -2527,6 +2554,7 @@
         </w:numPr>
         <w:suppressAutoHyphens/>
         <w:spacing w:after="140"/>
+        <w:jc w:val="both"/>
       </w:pPr>
       <w:r>
         <w:t xml:space="preserve">Choose </w:t>
@@ -2552,6 +2580,7 @@
         </w:numPr>
         <w:suppressAutoHyphens/>
         <w:spacing w:after="140"/>
+        <w:jc w:val="both"/>
       </w:pPr>
       <w:r>
         <w:t xml:space="preserve">Click </w:t>
@@ -2577,6 +2606,7 @@
         </w:numPr>
         <w:suppressAutoHyphens/>
         <w:spacing w:after="140"/>
+        <w:jc w:val="both"/>
       </w:pPr>
       <w:r>
         <w:t xml:space="preserve">Right-click on </w:t>
@@ -2589,6 +2619,27 @@
           <w:sz w:val="18"/>
         </w:rPr>
         <w:t>app.c</w:t>
+      </w:r>
+      <w:proofErr w:type="spellEnd"/>
+      <w:r>
+        <w:t>,</w:t>
+      </w:r>
+      <w:r>
+        <w:rPr>
+          <w:rFonts w:ascii="Consolas" w:hAnsi="Consolas" w:cs="Consolas"/>
+          <w:iCs/>
+          <w:sz w:val="18"/>
+        </w:rPr>
+        <w:t xml:space="preserve"> </w:t>
+      </w:r>
+      <w:proofErr w:type="spellStart"/>
+      <w:r>
+        <w:rPr>
+          <w:rFonts w:ascii="Consolas" w:hAnsi="Consolas" w:cs="Consolas"/>
+          <w:iCs/>
+          <w:sz w:val="18"/>
+        </w:rPr>
+        <w:t>pantilt.c</w:t>
       </w:r>
       <w:proofErr w:type="spellEnd"/>
       <w:r>
@@ -2661,6 +2712,7 @@
         </w:numPr>
         <w:suppressAutoHyphens/>
         <w:spacing w:after="140"/>
+        <w:jc w:val="both"/>
       </w:pPr>
       <w:r>
         <w:t>You can now write/compile/run your software.</w:t>
@@ -2677,6 +2729,7 @@
     <w:p>
       <w:pPr>
         <w:pStyle w:val="BodyText"/>
+        <w:jc w:val="both"/>
       </w:pPr>
       <w:r>
         <w:t xml:space="preserve">The provided system includes two PWM </w:t>
@@ -3056,6 +3109,7 @@
           <w:p>
             <w:pPr>
               <w:pStyle w:val="BodyText"/>
+              <w:jc w:val="both"/>
               <w:cnfStyle w:val="000000100000" w:firstRow="0" w:lastRow="0" w:firstColumn="0" w:lastColumn="0" w:oddVBand="0" w:evenVBand="0" w:oddHBand="1" w:evenHBand="0" w:firstRowFirstColumn="0" w:firstRowLastColumn="0" w:lastRowFirstColumn="0" w:lastRowLastColumn="0"/>
               <w:rPr>
                 <w:bCs/>
@@ -3089,6 +3143,7 @@
                 <w:ilvl w:val="0"/>
                 <w:numId w:val="33"/>
               </w:numPr>
+              <w:jc w:val="both"/>
               <w:cnfStyle w:val="000000100000" w:firstRow="0" w:lastRow="0" w:firstColumn="0" w:lastColumn="0" w:oddVBand="0" w:evenVBand="0" w:oddHBand="1" w:evenHBand="0" w:firstRowFirstColumn="0" w:firstRowLastColumn="0" w:lastRowFirstColumn="0" w:lastRowLastColumn="0"/>
               <w:rPr>
                 <w:bCs/>
@@ -3128,6 +3183,7 @@
                 <w:ilvl w:val="0"/>
                 <w:numId w:val="33"/>
               </w:numPr>
+              <w:jc w:val="both"/>
               <w:cnfStyle w:val="000000100000" w:firstRow="0" w:lastRow="0" w:firstColumn="0" w:lastColumn="0" w:oddVBand="0" w:evenVBand="0" w:oddHBand="1" w:evenHBand="0" w:firstRowFirstColumn="0" w:firstRowLastColumn="0" w:lastRowFirstColumn="0" w:lastRowLastColumn="0"/>
               <w:rPr>
                 <w:bCs/>
@@ -3165,13 +3221,13 @@
       <w:tr>
         <w:tc>
           <w:tcPr>
-            <w:cnfStyle w:val="001000000000" w:firstRow="0" w:lastRow="0" w:firstColumn="1" w:lastColumn="0" w:oddVBand="0" w:evenVBand="0" w:oddHBand="0" w:evenHBand="0" w:firstRowFirstColumn="0" w:firstRowLastColumn="0" w:lastRowFirstColumn="0" w:lastRowLastColumn="0"/>
             <w:tcW w:w="1324" w:type="dxa"/>
           </w:tcPr>
           <w:p>
             <w:pPr>
               <w:pStyle w:val="BodyText"/>
               <w:jc w:val="center"/>
+              <w:cnfStyle w:val="001000000000" w:firstRow="0" w:lastRow="0" w:firstColumn="1" w:lastColumn="0" w:oddVBand="0" w:evenVBand="0" w:oddHBand="0" w:evenHBand="0" w:firstRowFirstColumn="0" w:firstRowLastColumn="0" w:lastRowFirstColumn="0" w:lastRowLastColumn="0"/>
               <w:rPr>
                 <w:b w:val="0"/>
                 <w:bCs w:val="0"/>
@@ -3193,7 +3249,6 @@
           <w:p>
             <w:pPr>
               <w:pStyle w:val="BodyText"/>
-              <w:cnfStyle w:val="000000000000" w:firstRow="0" w:lastRow="0" w:firstColumn="0" w:lastColumn="0" w:oddVBand="0" w:evenVBand="0" w:oddHBand="0" w:evenHBand="0" w:firstRowFirstColumn="0" w:firstRowLastColumn="0" w:lastRowFirstColumn="0" w:lastRowLastColumn="0"/>
               <w:rPr>
                 <w:bCs/>
               </w:rPr>
@@ -3214,7 +3269,6 @@
             <w:pPr>
               <w:pStyle w:val="BodyText"/>
               <w:jc w:val="center"/>
-              <w:cnfStyle w:val="000000000000" w:firstRow="0" w:lastRow="0" w:firstColumn="0" w:lastColumn="0" w:oddVBand="0" w:evenVBand="0" w:oddHBand="0" w:evenHBand="0" w:firstRowFirstColumn="0" w:firstRowLastColumn="0" w:lastRowFirstColumn="0" w:lastRowLastColumn="0"/>
               <w:rPr>
                 <w:bCs/>
               </w:rPr>
@@ -3234,7 +3288,7 @@
           <w:p>
             <w:pPr>
               <w:pStyle w:val="BodyText"/>
-              <w:cnfStyle w:val="000000000000" w:firstRow="0" w:lastRow="0" w:firstColumn="0" w:lastColumn="0" w:oddVBand="0" w:evenVBand="0" w:oddHBand="0" w:evenHBand="0" w:firstRowFirstColumn="0" w:firstRowLastColumn="0" w:lastRowFirstColumn="0" w:lastRowLastColumn="0"/>
+              <w:jc w:val="both"/>
               <w:rPr>
                 <w:bCs/>
               </w:rPr>
@@ -3255,7 +3309,7 @@
           <w:p>
             <w:pPr>
               <w:pStyle w:val="BodyText"/>
-              <w:cnfStyle w:val="000000000000" w:firstRow="0" w:lastRow="0" w:firstColumn="0" w:lastColumn="0" w:oddVBand="0" w:evenVBand="0" w:oddHBand="0" w:evenHBand="0" w:firstRowFirstColumn="0" w:firstRowLastColumn="0" w:lastRowFirstColumn="0" w:lastRowLastColumn="0"/>
+              <w:jc w:val="both"/>
               <w:rPr>
                 <w:bCs/>
               </w:rPr>
@@ -3278,14 +3332,7 @@
               <w:rPr>
                 <w:bCs/>
               </w:rPr>
-              <w:t xml:space="preserve">, one cannot </w:t>
-            </w:r>
-            <w:r>
-              <w:rPr>
-                <w:bCs/>
-              </w:rPr>
-              <w:lastRenderedPageBreak/>
-              <w:t>modify the duty cycle of an ongoing pulse, so we adopt the following semantics for this register:</w:t>
+              <w:t>, one cannot modify the duty cycle of an ongoing pulse, so we adopt the following semantics for this register:</w:t>
             </w:r>
           </w:p>
           <w:p>
@@ -3295,7 +3342,7 @@
                 <w:ilvl w:val="0"/>
                 <w:numId w:val="34"/>
               </w:numPr>
-              <w:cnfStyle w:val="000000000000" w:firstRow="0" w:lastRow="0" w:firstColumn="0" w:lastColumn="0" w:oddVBand="0" w:evenVBand="0" w:oddHBand="0" w:evenHBand="0" w:firstRowFirstColumn="0" w:firstRowLastColumn="0" w:lastRowFirstColumn="0" w:lastRowLastColumn="0"/>
+              <w:jc w:val="both"/>
               <w:rPr>
                 <w:bCs/>
               </w:rPr>
@@ -3305,6 +3352,7 @@
                 <w:b/>
                 <w:bCs/>
               </w:rPr>
+              <w:lastRenderedPageBreak/>
               <w:t>Writing</w:t>
             </w:r>
             <w:r>
@@ -3334,7 +3382,7 @@
                 <w:ilvl w:val="0"/>
                 <w:numId w:val="34"/>
               </w:numPr>
-              <w:cnfStyle w:val="000000000000" w:firstRow="0" w:lastRow="0" w:firstColumn="0" w:lastColumn="0" w:oddVBand="0" w:evenVBand="0" w:oddHBand="0" w:evenHBand="0" w:firstRowFirstColumn="0" w:firstRowLastColumn="0" w:lastRowFirstColumn="0" w:lastRowLastColumn="0"/>
+              <w:jc w:val="both"/>
               <w:rPr>
                 <w:bCs/>
               </w:rPr>
@@ -3448,6 +3496,7 @@
                 <w:ilvl w:val="0"/>
                 <w:numId w:val="35"/>
               </w:numPr>
+              <w:jc w:val="both"/>
               <w:cnfStyle w:val="000000100000" w:firstRow="0" w:lastRow="0" w:firstColumn="0" w:lastColumn="0" w:oddVBand="0" w:evenVBand="0" w:oddHBand="1" w:evenHBand="0" w:firstRowFirstColumn="0" w:firstRowLastColumn="0" w:lastRowFirstColumn="0" w:lastRowLastColumn="0"/>
               <w:rPr>
                 <w:bCs/>
@@ -3487,6 +3536,7 @@
                 <w:ilvl w:val="0"/>
                 <w:numId w:val="35"/>
               </w:numPr>
+              <w:jc w:val="both"/>
               <w:cnfStyle w:val="000000100000" w:firstRow="0" w:lastRow="0" w:firstColumn="0" w:lastColumn="0" w:oddVBand="0" w:evenVBand="0" w:oddHBand="1" w:evenHBand="0" w:firstRowFirstColumn="0" w:firstRowLastColumn="0" w:lastRowFirstColumn="0" w:lastRowLastColumn="0"/>
               <w:rPr>
                 <w:bCs/>
@@ -3517,32 +3567,19 @@
       <w:r>
         <w:br/>
       </w:r>
-      <w:bookmarkStart w:id="4" w:name="_Ref475596152"/>
+      <w:bookmarkStart w:id="3" w:name="_Ref475596152"/>
       <w:r>
         <w:t xml:space="preserve">Table </w:t>
       </w:r>
-      <w:r>
-        <w:fldChar w:fldCharType="begin"/>
-      </w:r>
-      <w:r>
-        <w:instrText xml:space="preserve"> SEQ Table \* ARABIC </w:instrText>
-      </w:r>
-      <w:r>
-        <w:fldChar w:fldCharType="separate"/>
-      </w:r>
-      <w:r>
-        <w:rPr>
-          <w:noProof/>
-        </w:rPr>
-        <w:t>2</w:t>
-      </w:r>
-      <w:r>
-        <w:rPr>
-          <w:noProof/>
-        </w:rPr>
-        <w:fldChar w:fldCharType="end"/>
-      </w:r>
-      <w:bookmarkEnd w:id="4"/>
+      <w:fldSimple w:instr=" SEQ Table \* ARABIC ">
+        <w:r>
+          <w:rPr>
+            <w:noProof/>
+          </w:rPr>
+          <w:t>2</w:t>
+        </w:r>
+      </w:fldSimple>
+      <w:bookmarkEnd w:id="3"/>
       <w:r>
         <w:t>. PWM Register Map</w:t>
       </w:r>
@@ -3550,6 +3587,7 @@
     <w:p>
       <w:pPr>
         <w:pStyle w:val="BodyText"/>
+        <w:jc w:val="both"/>
       </w:pPr>
       <w:r>
         <w:t xml:space="preserve">To write these registers you </w:t>
@@ -3644,6 +3682,7 @@
     <w:p>
       <w:pPr>
         <w:pStyle w:val="BodyText"/>
+        <w:jc w:val="both"/>
       </w:pPr>
       <w:r>
         <w:t>Remember that the PWM genera</w:t>
@@ -3697,6 +3736,7 @@
           <w:ilvl w:val="0"/>
           <w:numId w:val="31"/>
         </w:numPr>
+        <w:jc w:val="both"/>
       </w:pPr>
       <w:r>
         <w:t xml:space="preserve">The </w:t>
@@ -3708,10 +3748,19 @@
         <w:t>vertical</w:t>
       </w:r>
       <w:r>
-        <w:t xml:space="preserve"> servo expects a duty cycle between 0.9 – 2.</w:t>
-      </w:r>
-      <w:r>
-        <w:t xml:space="preserve">3 </w:t>
+        <w:t xml:space="preserve"> servo expects a duty cycle between 0.9</w:t>
+      </w:r>
+      <w:r>
+        <w:t>5</w:t>
+      </w:r>
+      <w:r>
+        <w:t xml:space="preserve"> – 2.</w:t>
+      </w:r>
+      <w:r>
+        <w:t>15</w:t>
+      </w:r>
+      <w:r>
+        <w:t xml:space="preserve"> </w:t>
       </w:r>
       <w:proofErr w:type="spellStart"/>
       <w:r>
@@ -3726,6 +3775,7 @@
           <w:ilvl w:val="0"/>
           <w:numId w:val="31"/>
         </w:numPr>
+        <w:jc w:val="both"/>
       </w:pPr>
       <w:r>
         <w:t>T</w:t>
@@ -3746,7 +3796,13 @@
         <w:t xml:space="preserve">a duty cycle between </w:t>
       </w:r>
       <w:r>
-        <w:t xml:space="preserve">1 – 1.95 </w:t>
+        <w:t>1</w:t>
+      </w:r>
+      <w:r>
+        <w:t>.00 – 2.00</w:t>
+      </w:r>
+      <w:r>
+        <w:t xml:space="preserve"> </w:t>
       </w:r>
       <w:proofErr w:type="spellStart"/>
       <w:r>
@@ -3766,6 +3822,7 @@
       <w:pPr>
         <w:pStyle w:val="BodyText"/>
         <w:spacing w:after="140"/>
+        <w:jc w:val="both"/>
       </w:pPr>
       <w:r>
         <w:t xml:space="preserve">Fill in the various </w:t>
@@ -3845,6 +3902,7 @@
       <w:pPr>
         <w:pStyle w:val="BodyText"/>
         <w:spacing w:after="140"/>
+        <w:jc w:val="both"/>
       </w:pPr>
       <w:r>
         <w:t xml:space="preserve">Note: an important aspect of this course is one’s ability to be autonomous and persistent when faced with problems. In the embedded world, it is rare to find well-written component datasheets. Most often than one would like, datasheets are written with so much missing information that you would wonder why they are called </w:t>
@@ -3886,13 +3944,18 @@
       </w:r>
     </w:p>
     <w:p>
+      <w:pPr>
+        <w:jc w:val="both"/>
+      </w:pPr>
       <w:r>
         <w:t>We will use a specially-designed extension board for the DE0-Nano-SoC with custom ports for all peripherals we will use throughout this course. This greatly helps avoid having to manually use wires to connect various peripherals to the FPGA (trust us, we did it before, and the extension board is much cleaner).</w:t>
       </w:r>
     </w:p>
     <w:p>
-      <w:r>
-        <w:lastRenderedPageBreak/>
+      <w:pPr>
+        <w:jc w:val="both"/>
+      </w:pPr>
+      <w:r>
         <w:t xml:space="preserve">To keep things interesting, we will not tell you where to exactly plug in the pan-tilt module into the extension board. What we will tell you though is that you should have a look at the extension board’s </w:t>
       </w:r>
       <w:hyperlink r:id="rId11" w:history="1">
@@ -3933,6 +3996,7 @@
         <w:rPr>
           <w:noProof/>
         </w:rPr>
+        <w:lastRenderedPageBreak/>
         <w:drawing>
           <wp:inline distT="0" distB="0" distL="0" distR="0" wp14:anchorId="262A3F53" wp14:editId="196FE631">
             <wp:extent cx="2762994" cy="2072245"/>
@@ -4033,27 +4097,14 @@
       <w:r>
         <w:t xml:space="preserve">Figure </w:t>
       </w:r>
-      <w:r>
-        <w:fldChar w:fldCharType="begin"/>
-      </w:r>
-      <w:r>
-        <w:instrText xml:space="preserve"> SEQ Figure \* ARABIC </w:instrText>
-      </w:r>
-      <w:r>
-        <w:fldChar w:fldCharType="separate"/>
-      </w:r>
-      <w:r>
-        <w:rPr>
-          <w:noProof/>
-        </w:rPr>
-        <w:t>3</w:t>
-      </w:r>
-      <w:r>
-        <w:rPr>
-          <w:noProof/>
-        </w:rPr>
-        <w:fldChar w:fldCharType="end"/>
-      </w:r>
+      <w:fldSimple w:instr=" SEQ Figure \* ARABIC ">
+        <w:r>
+          <w:rPr>
+            <w:noProof/>
+          </w:rPr>
+          <w:t>3</w:t>
+        </w:r>
+      </w:fldSimple>
       <w:r>
         <w:t>. PRSOC Extension Board for DE0-Nano-SoC</w:t>
       </w:r>
@@ -4070,6 +4121,9 @@
       </w:r>
     </w:p>
     <w:p>
+      <w:pPr>
+        <w:jc w:val="both"/>
+      </w:pPr>
       <w:r>
         <w:t>Before we plug in the actual pan-tilt module, it is a good idea to use a logic analyzer to check if the pulse looks correct.</w:t>
       </w:r>
@@ -4087,6 +4141,7 @@
           <w:ilvl w:val="0"/>
           <w:numId w:val="32"/>
         </w:numPr>
+        <w:jc w:val="both"/>
       </w:pPr>
       <w:r>
         <w:t xml:space="preserve">Launch the logic analyzer software. </w:t>
@@ -4116,6 +4171,7 @@
           <w:ilvl w:val="0"/>
           <w:numId w:val="32"/>
         </w:numPr>
+        <w:jc w:val="both"/>
       </w:pPr>
       <w:r>
         <w:t xml:space="preserve">Connect the </w:t>
@@ -4149,6 +4205,7 @@
           <w:ilvl w:val="0"/>
           <w:numId w:val="32"/>
         </w:numPr>
+        <w:jc w:val="both"/>
       </w:pPr>
       <w:r>
         <w:t>Connect the PWM output signal to the logic analyzer.</w:t>
@@ -4161,6 +4218,7 @@
           <w:ilvl w:val="0"/>
           <w:numId w:val="32"/>
         </w:numPr>
+        <w:jc w:val="both"/>
       </w:pPr>
       <w:r>
         <w:t xml:space="preserve">Start </w:t>
@@ -4228,6 +4286,7 @@
     <w:p>
       <w:pPr>
         <w:pStyle w:val="BodyText"/>
+        <w:jc w:val="both"/>
       </w:pPr>
       <w:r>
         <w:t>If everything worked out fine until now, you can go ahead and plug in the servomotor to see the final behavior. Please pay attention to</w:t>
@@ -4239,7 +4298,12 @@
         <w:t xml:space="preserve">the </w:t>
       </w:r>
       <w:r>
-        <w:t xml:space="preserve">color coding </w:t>
+        <w:t>co</w:t>
+      </w:r>
+      <w:bookmarkStart w:id="4" w:name="_GoBack"/>
+      <w:bookmarkEnd w:id="4"/>
+      <w:r>
+        <w:t xml:space="preserve">lor coding </w:t>
       </w:r>
       <w:r>
         <w:t xml:space="preserve">below </w:t>
@@ -4296,7 +4360,6 @@
         </w:numPr>
       </w:pPr>
       <w:r>
-        <w:lastRenderedPageBreak/>
         <w:t>BROWN</w:t>
       </w:r>
       <w:r>
@@ -4422,7 +4485,7 @@
           <w:rPr>
             <w:noProof/>
           </w:rPr>
-          <w:t>8</w:t>
+          <w:t>6</w:t>
         </w:r>
         <w:r>
           <w:rPr>
@@ -9040,7 +9103,6 @@
   <w:style w:type="character" w:default="1" w:styleId="DefaultParagraphFont">
     <w:name w:val="Default Paragraph Font"/>
     <w:uiPriority w:val="1"/>
-    <w:semiHidden/>
     <w:unhideWhenUsed/>
   </w:style>
   <w:style w:type="table" w:default="1" w:styleId="TableNormal">
@@ -10130,7 +10192,7 @@
 </file>
 
 <file path=customXml/itemProps1.xml><?xml version="1.0" encoding="utf-8"?>
-<ds:datastoreItem xmlns:ds="http://schemas.openxmlformats.org/officeDocument/2006/customXml" ds:itemID="{A3C58191-1255-47EB-ADE6-6F701362D559}">
+<ds:datastoreItem xmlns:ds="http://schemas.openxmlformats.org/officeDocument/2006/customXml" ds:itemID="{81F4FA65-98CD-4046-B0D2-B0A027E0EA53}">
   <ds:schemaRefs>
     <ds:schemaRef ds:uri="http://schemas.openxmlformats.org/officeDocument/2006/bibliography"/>
   </ds:schemaRefs>

</xml_diff>